<commit_message>
Making Commit in order to pop my stash
I'm sorry if that doesn't make any sense to you.
</commit_message>
<xml_diff>
--- a/Assignment8Documentation.docx
+++ b/Assignment8Documentation.docx
@@ -47,18 +47,47 @@
     </w:p>
     <w:p>
       <w:r>
-        <w:t>Set the screen to the users primary screen,  Display the splash screen on their second screen if they have one.</w:t>
-      </w:r>
-    </w:p>
-    <w:p>
-      <w:r>
-        <w:t>Use a qMessageBox in your application when an entry is incorrect.</w:t>
-      </w:r>
-    </w:p>
-    <w:p>
-      <w:r>
-        <w:t>Modify the splashscreen to take up no more that 15% of the available desktop space</w:t>
-      </w:r>
+        <w:t xml:space="preserve">Set the screen to the </w:t>
+      </w:r>
+      <w:proofErr w:type="gramStart"/>
+      <w:r>
+        <w:t>users</w:t>
+      </w:r>
+      <w:proofErr w:type="gramEnd"/>
+      <w:r>
+        <w:t xml:space="preserve"> primary screen,  Display the splash screen on their second screen if they have one.</w:t>
+      </w:r>
+    </w:p>
+    <w:p>
+      <w:r>
+        <w:t xml:space="preserve">Use a </w:t>
+      </w:r>
+      <w:proofErr w:type="spellStart"/>
+      <w:r>
+        <w:t>qMessageBox</w:t>
+      </w:r>
+      <w:proofErr w:type="spellEnd"/>
+      <w:r>
+        <w:t xml:space="preserve"> in your application when an entry is incorrect.</w:t>
+      </w:r>
+    </w:p>
+    <w:p>
+      <w:r>
+        <w:t xml:space="preserve">Modify the </w:t>
+      </w:r>
+      <w:proofErr w:type="spellStart"/>
+      <w:r>
+        <w:t>splashscreen</w:t>
+      </w:r>
+      <w:proofErr w:type="spellEnd"/>
+      <w:r>
+        <w:t xml:space="preserve"> to take up no more that 15% of the available desktop </w:t>
+      </w:r>
+      <w:proofErr w:type="gramStart"/>
+      <w:r>
+        <w:t>space</w:t>
+      </w:r>
+      <w:proofErr w:type="gramEnd"/>
     </w:p>
     <w:p/>
     <w:p/>
@@ -184,8 +213,16 @@
         <w:rPr>
           <w:rFonts w:asciiTheme="majorHAnsi" w:hAnsiTheme="majorHAnsi" w:cstheme="majorHAnsi"/>
         </w:rPr>
-        <w:t>Chris Rodela</w:t>
-      </w:r>
+        <w:t xml:space="preserve">Chris </w:t>
+      </w:r>
+      <w:proofErr w:type="spellStart"/>
+      <w:r>
+        <w:rPr>
+          <w:rFonts w:asciiTheme="majorHAnsi" w:hAnsiTheme="majorHAnsi" w:cstheme="majorHAnsi"/>
+        </w:rPr>
+        <w:t>Rodela</w:t>
+      </w:r>
+      <w:proofErr w:type="spellEnd"/>
     </w:p>
     <w:p/>
     <w:p/>
@@ -1298,8 +1335,18 @@
                 <w:color w:val="000000"/>
                 <w:sz w:val="18"/>
               </w:rPr>
-              <w:t>Christopher Rodela</w:t>
-            </w:r>
+              <w:t xml:space="preserve">Christopher </w:t>
+            </w:r>
+            <w:proofErr w:type="spellStart"/>
+            <w:r>
+              <w:rPr>
+                <w:rFonts w:ascii="Century Gothic" w:hAnsi="Century Gothic"/>
+                <w:color w:val="000000"/>
+                <w:sz w:val="18"/>
+              </w:rPr>
+              <w:t>Rodela</w:t>
+            </w:r>
+            <w:proofErr w:type="spellEnd"/>
           </w:p>
         </w:tc>
       </w:tr>
@@ -2175,7 +2222,43 @@
                 <w:color w:val="000000"/>
                 <w:sz w:val="18"/>
               </w:rPr>
-              <w:t>Adding a UI prompt for a user adding a new shopper, Adding a “purchase” option to the shopping list menu, Adding basic version of CalcTotalCost() function</w:t>
+              <w:t xml:space="preserve">Adding a UI prompt for a user adding a new shopper, </w:t>
+            </w:r>
+            <w:proofErr w:type="gramStart"/>
+            <w:r>
+              <w:rPr>
+                <w:rFonts w:ascii="Century Gothic" w:hAnsi="Century Gothic"/>
+                <w:color w:val="000000"/>
+                <w:sz w:val="18"/>
+              </w:rPr>
+              <w:t>Adding</w:t>
+            </w:r>
+            <w:proofErr w:type="gramEnd"/>
+            <w:r>
+              <w:rPr>
+                <w:rFonts w:ascii="Century Gothic" w:hAnsi="Century Gothic"/>
+                <w:color w:val="000000"/>
+                <w:sz w:val="18"/>
+              </w:rPr>
+              <w:t xml:space="preserve"> a “purchase” option to the shopping list menu, Adding basic version of </w:t>
+            </w:r>
+            <w:proofErr w:type="spellStart"/>
+            <w:r>
+              <w:rPr>
+                <w:rFonts w:ascii="Century Gothic" w:hAnsi="Century Gothic"/>
+                <w:color w:val="000000"/>
+                <w:sz w:val="18"/>
+              </w:rPr>
+              <w:t>CalcTotalCost</w:t>
+            </w:r>
+            <w:proofErr w:type="spellEnd"/>
+            <w:r>
+              <w:rPr>
+                <w:rFonts w:ascii="Century Gothic" w:hAnsi="Century Gothic"/>
+                <w:color w:val="000000"/>
+                <w:sz w:val="18"/>
+              </w:rPr>
+              <w:t>() function</w:t>
             </w:r>
           </w:p>
         </w:tc>
@@ -2667,8 +2750,18 @@
                 <w:color w:val="000000"/>
                 <w:sz w:val="18"/>
               </w:rPr>
-              <w:t>Christopher Rodela</w:t>
-            </w:r>
+              <w:t xml:space="preserve">Christopher </w:t>
+            </w:r>
+            <w:proofErr w:type="spellStart"/>
+            <w:r>
+              <w:rPr>
+                <w:rFonts w:ascii="Century Gothic" w:hAnsi="Century Gothic"/>
+                <w:color w:val="000000"/>
+                <w:sz w:val="18"/>
+              </w:rPr>
+              <w:t>Rodela</w:t>
+            </w:r>
+            <w:proofErr w:type="spellEnd"/>
           </w:p>
         </w:tc>
       </w:tr>
@@ -3543,7 +3636,25 @@
                 <w:color w:val="000000"/>
                 <w:sz w:val="18"/>
               </w:rPr>
-              <w:t>Created a log file for db ops, user log ins, user exits</w:t>
+              <w:t xml:space="preserve">Created a log file for </w:t>
+            </w:r>
+            <w:proofErr w:type="spellStart"/>
+            <w:r>
+              <w:rPr>
+                <w:rFonts w:ascii="Century Gothic" w:hAnsi="Century Gothic"/>
+                <w:color w:val="000000"/>
+                <w:sz w:val="18"/>
+              </w:rPr>
+              <w:t>db</w:t>
+            </w:r>
+            <w:proofErr w:type="spellEnd"/>
+            <w:r>
+              <w:rPr>
+                <w:rFonts w:ascii="Century Gothic" w:hAnsi="Century Gothic"/>
+                <w:color w:val="000000"/>
+                <w:sz w:val="18"/>
+              </w:rPr>
+              <w:t xml:space="preserve"> ops, user log ins, user exits</w:t>
             </w:r>
           </w:p>
         </w:tc>
@@ -4273,6 +4384,7 @@
               </w:rPr>
               <w:t xml:space="preserve">the </w:t>
             </w:r>
+            <w:proofErr w:type="spellStart"/>
             <w:r>
               <w:rPr>
                 <w:rFonts w:ascii="Century Gothic" w:hAnsi="Century Gothic"/>
@@ -4281,6 +4393,7 @@
               </w:rPr>
               <w:t>adjustBookQuantityInInventory</w:t>
             </w:r>
+            <w:proofErr w:type="spellEnd"/>
             <w:r>
               <w:rPr>
                 <w:rFonts w:ascii="Century Gothic" w:hAnsi="Century Gothic"/>
@@ -4303,7 +4416,25 @@
                 <w:color w:val="000000"/>
                 <w:sz w:val="18"/>
               </w:rPr>
-              <w:t xml:space="preserve"> signal and slot to the AddBook button that was not included in the previous version.</w:t>
+              <w:t xml:space="preserve"> signal and slot to the </w:t>
+            </w:r>
+            <w:proofErr w:type="spellStart"/>
+            <w:r>
+              <w:rPr>
+                <w:rFonts w:ascii="Century Gothic" w:hAnsi="Century Gothic"/>
+                <w:color w:val="000000"/>
+                <w:sz w:val="18"/>
+              </w:rPr>
+              <w:t>AddBook</w:t>
+            </w:r>
+            <w:proofErr w:type="spellEnd"/>
+            <w:r>
+              <w:rPr>
+                <w:rFonts w:ascii="Century Gothic" w:hAnsi="Century Gothic"/>
+                <w:color w:val="000000"/>
+                <w:sz w:val="18"/>
+              </w:rPr>
+              <w:t xml:space="preserve"> button that was not included in the previous version.</w:t>
             </w:r>
           </w:p>
         </w:tc>
@@ -5000,13 +5131,7 @@
         <w:rPr>
           <w:rFonts w:ascii="Century Gothic" w:hAnsi="Century Gothic"/>
         </w:rPr>
-        <w:t>Our system also checks if said pair is also listed as an admin.</w:t>
-      </w:r>
-      <w:r>
-        <w:rPr>
-          <w:rFonts w:ascii="Century Gothic" w:hAnsi="Century Gothic"/>
-        </w:rPr>
-        <w:t xml:space="preserve"> Depending on if they are an admin or not, the user will have access to the appropriate </w:t>
+        <w:t xml:space="preserve">Our system also checks if said pair is also listed as an admin. Depending on if they are an admin or not, the user will have access to the appropriate </w:t>
       </w:r>
       <w:r>
         <w:rPr>
@@ -5144,8 +5269,16 @@
         <w:rPr>
           <w:rFonts w:ascii="Century Gothic" w:hAnsi="Century Gothic"/>
         </w:rPr>
-        <w:t>UX/UI will be separated from the back-end</w:t>
-      </w:r>
+        <w:t xml:space="preserve">UX/UI will be separated from the </w:t>
+      </w:r>
+      <w:proofErr w:type="gramStart"/>
+      <w:r>
+        <w:rPr>
+          <w:rFonts w:ascii="Century Gothic" w:hAnsi="Century Gothic"/>
+        </w:rPr>
+        <w:t>back-end</w:t>
+      </w:r>
+      <w:proofErr w:type="gramEnd"/>
       <w:r>
         <w:rPr>
           <w:rFonts w:ascii="Century Gothic" w:hAnsi="Century Gothic"/>
@@ -5162,7 +5295,14 @@
         <w:rPr>
           <w:rFonts w:ascii="Century Gothic" w:hAnsi="Century Gothic"/>
         </w:rPr>
-        <w:t>s, mainly the files named with main</w:t>
+        <w:t xml:space="preserve">s, mainly the files named with </w:t>
+      </w:r>
+      <w:proofErr w:type="spellStart"/>
+      <w:r>
+        <w:rPr>
+          <w:rFonts w:ascii="Century Gothic" w:hAnsi="Century Gothic"/>
+        </w:rPr>
+        <w:t>main</w:t>
       </w:r>
       <w:r>
         <w:rPr>
@@ -5176,6 +5316,7 @@
         </w:rPr>
         <w:t>indow</w:t>
       </w:r>
+      <w:proofErr w:type="spellEnd"/>
       <w:r>
         <w:rPr>
           <w:rFonts w:ascii="Century Gothic" w:hAnsi="Century Gothic"/>
@@ -5208,7 +5349,21 @@
         <w:rPr>
           <w:rFonts w:ascii="Century Gothic" w:hAnsi="Century Gothic"/>
         </w:rPr>
-        <w:t xml:space="preserve"> for their respective .cpp files, </w:t>
+        <w:t xml:space="preserve"> for their respective .</w:t>
+      </w:r>
+      <w:proofErr w:type="spellStart"/>
+      <w:r>
+        <w:rPr>
+          <w:rFonts w:ascii="Century Gothic" w:hAnsi="Century Gothic"/>
+        </w:rPr>
+        <w:t>cpp</w:t>
+      </w:r>
+      <w:proofErr w:type="spellEnd"/>
+      <w:r>
+        <w:rPr>
+          <w:rFonts w:ascii="Century Gothic" w:hAnsi="Century Gothic"/>
+        </w:rPr>
+        <w:t xml:space="preserve"> files, </w:t>
       </w:r>
       <w:r>
         <w:rPr>
@@ -5324,7 +5479,21 @@
         <w:rPr>
           <w:rFonts w:ascii="Century Gothic" w:hAnsi="Century Gothic"/>
         </w:rPr>
-        <w:t>which is used for some of out folders’ names, is short for Bookstore Inventory.</w:t>
+        <w:t xml:space="preserve">which is used for some of </w:t>
+      </w:r>
+      <w:proofErr w:type="spellStart"/>
+      <w:r>
+        <w:rPr>
+          <w:rFonts w:ascii="Century Gothic" w:hAnsi="Century Gothic"/>
+        </w:rPr>
+        <w:t>out</w:t>
+      </w:r>
+      <w:proofErr w:type="spellEnd"/>
+      <w:r>
+        <w:rPr>
+          <w:rFonts w:ascii="Century Gothic" w:hAnsi="Century Gothic"/>
+        </w:rPr>
+        <w:t xml:space="preserve"> folders’ names, is short for Bookstore Inventory.</w:t>
       </w:r>
     </w:p>
     <w:p>
@@ -5571,13 +5740,7 @@
         <w:rPr>
           <w:rFonts w:ascii="Century Gothic" w:hAnsi="Century Gothic"/>
         </w:rPr>
-        <w:t>A small window that appears before/as our program begins its startup process.</w:t>
-      </w:r>
-      <w:r>
-        <w:rPr>
-          <w:rFonts w:ascii="Century Gothic" w:hAnsi="Century Gothic"/>
-        </w:rPr>
-        <w:t xml:space="preserve"> </w:t>
+        <w:t xml:space="preserve">A small window that appears before/as our program begins its startup process. </w:t>
       </w:r>
       <w:r>
         <w:rPr>
@@ -5868,21 +6031,7 @@
           <w:rFonts w:ascii="Century Gothic" w:hAnsi="Century Gothic"/>
           <w:sz w:val="21"/>
         </w:rPr>
-        <w:t xml:space="preserve">(What other things do users </w:t>
-      </w:r>
-      <w:r>
-        <w:rPr>
-          <w:rFonts w:ascii="Century Gothic" w:hAnsi="Century Gothic"/>
-          <w:sz w:val="21"/>
-        </w:rPr>
-        <w:t>need</w:t>
-      </w:r>
-      <w:r>
-        <w:rPr>
-          <w:rFonts w:ascii="Century Gothic" w:hAnsi="Century Gothic"/>
-          <w:sz w:val="21"/>
-        </w:rPr>
-        <w:t xml:space="preserve"> to have in order to operate this application?) </w:t>
+        <w:t xml:space="preserve">(What other things do users need to have in order to operate this application?) </w:t>
       </w:r>
     </w:p>
     <w:p>
@@ -5954,7 +6103,21 @@
         <w:rPr>
           <w:rFonts w:ascii="Century Gothic" w:hAnsi="Century Gothic"/>
         </w:rPr>
-        <w:t>The user will need to have the RapidCSV, SQLite3, and MD5 libraries installed onto their machine(s).</w:t>
+        <w:t xml:space="preserve">The user will need to have the </w:t>
+      </w:r>
+      <w:proofErr w:type="spellStart"/>
+      <w:r>
+        <w:rPr>
+          <w:rFonts w:ascii="Century Gothic" w:hAnsi="Century Gothic"/>
+        </w:rPr>
+        <w:t>RapidCSV</w:t>
+      </w:r>
+      <w:proofErr w:type="spellEnd"/>
+      <w:r>
+        <w:rPr>
+          <w:rFonts w:ascii="Century Gothic" w:hAnsi="Century Gothic"/>
+        </w:rPr>
+        <w:t>, SQLite3, and MD5 libraries installed onto their machine(s).</w:t>
       </w:r>
     </w:p>
     <w:p>
@@ -6001,14 +6164,6 @@
         </w:rPr>
         <w:t>Although MSRPs, tax, and total cost are all displayed to the user with a precision of two decimal places, the actual total and then recorded “total spent” in the shoppers table is tracked to a percentage of a cent. It is assumed that this level of precision for the shoppers’ total spent is desired to be tracked to such a degree instead of rounding it.</w:t>
       </w:r>
-    </w:p>
-    <w:p>
-      <w:pPr>
-        <w:pStyle w:val="Standard"/>
-        <w:rPr>
-          <w:rFonts w:ascii="Century Gothic" w:hAnsi="Century Gothic"/>
-        </w:rPr>
-      </w:pPr>
     </w:p>
     <w:p>
       <w:pPr>
@@ -6090,13 +6245,7 @@
         <w:rPr>
           <w:rFonts w:eastAsia="Times New Roman"/>
         </w:rPr>
-        <w:t>Splash Screen</w:t>
-      </w:r>
-      <w:r>
-        <w:rPr>
-          <w:rFonts w:eastAsia="Times New Roman"/>
-        </w:rPr>
-        <w:t xml:space="preserve"> </w:t>
+        <w:t xml:space="preserve">Splash Screen </w:t>
       </w:r>
       <w:r>
         <w:rPr>
@@ -6207,8 +6356,19 @@
                 <w:sz w:val="18"/>
                 <w:szCs w:val="18"/>
               </w:rPr>
-              <w:t>The user must enter a username and password in order to log in and utilize the system</w:t>
-            </w:r>
+              <w:t xml:space="preserve">The user must enter a username and password in order to log in and utilize the </w:t>
+            </w:r>
+            <w:proofErr w:type="gramStart"/>
+            <w:r>
+              <w:rPr>
+                <w:rFonts w:ascii="Century Gothic" w:eastAsia="Times New Roman" w:hAnsi="Century Gothic" w:cs="Times New Roman"/>
+                <w:color w:val="000000"/>
+                <w:sz w:val="18"/>
+                <w:szCs w:val="18"/>
+              </w:rPr>
+              <w:t>system</w:t>
+            </w:r>
+            <w:proofErr w:type="gramEnd"/>
           </w:p>
           <w:p>
             <w:pPr>
@@ -6549,7 +6709,27 @@
                 <w:sz w:val="18"/>
                 <w:szCs w:val="18"/>
               </w:rPr>
-              <w:t>We are going to be both importing and exporting .csv files that contains book data. This will occasionally use the RapidCSV library to help with reading and parsing incoming files.</w:t>
+              <w:t xml:space="preserve">We are going to be both importing and exporting .csv files that contains book data. This will occasionally use the </w:t>
+            </w:r>
+            <w:proofErr w:type="spellStart"/>
+            <w:r>
+              <w:rPr>
+                <w:rFonts w:ascii="Century Gothic" w:eastAsia="Times New Roman" w:hAnsi="Century Gothic" w:cs="Times New Roman"/>
+                <w:color w:val="000000"/>
+                <w:sz w:val="18"/>
+                <w:szCs w:val="18"/>
+              </w:rPr>
+              <w:t>RapidCSV</w:t>
+            </w:r>
+            <w:proofErr w:type="spellEnd"/>
+            <w:r>
+              <w:rPr>
+                <w:rFonts w:ascii="Century Gothic" w:eastAsia="Times New Roman" w:hAnsi="Century Gothic" w:cs="Times New Roman"/>
+                <w:color w:val="000000"/>
+                <w:sz w:val="18"/>
+                <w:szCs w:val="18"/>
+              </w:rPr>
+              <w:t xml:space="preserve"> library to help with reading and parsing incoming files.</w:t>
             </w:r>
           </w:p>
         </w:tc>
@@ -6945,7 +7125,15 @@
               <w:pStyle w:val="Standard"/>
             </w:pPr>
             <w:r>
-              <w:t>We’ll be using SQLite to make our database to store and track our books, users, and shoppers data.</w:t>
+              <w:t xml:space="preserve">We’ll be using SQLite to make our database to store and track our books, users, and </w:t>
+            </w:r>
+            <w:proofErr w:type="gramStart"/>
+            <w:r>
+              <w:t>shoppers</w:t>
+            </w:r>
+            <w:proofErr w:type="gramEnd"/>
+            <w:r>
+              <w:t xml:space="preserve"> data.</w:t>
             </w:r>
           </w:p>
         </w:tc>
@@ -7441,7 +7629,27 @@
                 <w:sz w:val="18"/>
                 <w:szCs w:val="18"/>
               </w:rPr>
-              <w:t>Once the user selects how they want to search and what they want to search for, the back-end will construct the appropriate query to give to the database to search its records for any matches. It’ll then construct a list of Book objects to hold the data for the user to use later.</w:t>
+              <w:t xml:space="preserve">Once the user selects how they want to search and what they want to search for, the </w:t>
+            </w:r>
+            <w:proofErr w:type="gramStart"/>
+            <w:r>
+              <w:rPr>
+                <w:rFonts w:ascii="Century Gothic" w:eastAsia="Times New Roman" w:hAnsi="Century Gothic" w:cs="Times New Roman"/>
+                <w:color w:val="000000"/>
+                <w:sz w:val="18"/>
+                <w:szCs w:val="18"/>
+              </w:rPr>
+              <w:t>back-end</w:t>
+            </w:r>
+            <w:proofErr w:type="gramEnd"/>
+            <w:r>
+              <w:rPr>
+                <w:rFonts w:ascii="Century Gothic" w:eastAsia="Times New Roman" w:hAnsi="Century Gothic" w:cs="Times New Roman"/>
+                <w:color w:val="000000"/>
+                <w:sz w:val="18"/>
+                <w:szCs w:val="18"/>
+              </w:rPr>
+              <w:t xml:space="preserve"> will construct the appropriate query to give to the database to search its records for any matches. It’ll then construct a list of Book objects to hold the data for the user to use later.</w:t>
             </w:r>
           </w:p>
         </w:tc>
@@ -8178,25 +8386,7 @@
         <w:rPr>
           <w:rFonts w:eastAsia="Times New Roman"/>
         </w:rPr>
-        <w:t xml:space="preserve">SYSTEM FEATURE </w:t>
-      </w:r>
-      <w:r>
-        <w:rPr>
-          <w:rFonts w:eastAsia="Times New Roman"/>
-        </w:rPr>
-        <w:t>7</w:t>
-      </w:r>
-      <w:r>
-        <w:rPr>
-          <w:rFonts w:eastAsia="Times New Roman"/>
-        </w:rPr>
-        <w:t xml:space="preserve">: </w:t>
-      </w:r>
-      <w:r>
-        <w:rPr>
-          <w:rFonts w:eastAsia="Times New Roman"/>
-        </w:rPr>
-        <w:t>Log File</w:t>
+        <w:t>SYSTEM FEATURE 7: Log File</w:t>
       </w:r>
     </w:p>
     <w:p>
@@ -8299,15 +8489,53 @@
                 <w:sz w:val="18"/>
                 <w:szCs w:val="18"/>
               </w:rPr>
-              <w:t>Instead of us using cout</w:t>
-            </w:r>
-            <w:r>
-              <w:rPr>
-                <w:rFonts w:ascii="Century Gothic" w:hAnsi="Century Gothic"/>
-                <w:sz w:val="18"/>
-                <w:szCs w:val="18"/>
-              </w:rPr>
-              <w:t xml:space="preserve">; and qDebug() to debug our program, we are going to be </w:t>
+              <w:t xml:space="preserve">Instead of us using </w:t>
+            </w:r>
+            <w:proofErr w:type="spellStart"/>
+            <w:proofErr w:type="gramStart"/>
+            <w:r>
+              <w:rPr>
+                <w:rFonts w:ascii="Century Gothic" w:hAnsi="Century Gothic"/>
+                <w:sz w:val="18"/>
+                <w:szCs w:val="18"/>
+              </w:rPr>
+              <w:t>cout</w:t>
+            </w:r>
+            <w:proofErr w:type="spellEnd"/>
+            <w:r>
+              <w:rPr>
+                <w:rFonts w:ascii="Century Gothic" w:hAnsi="Century Gothic"/>
+                <w:sz w:val="18"/>
+                <w:szCs w:val="18"/>
+              </w:rPr>
+              <w:t>;</w:t>
+            </w:r>
+            <w:proofErr w:type="gramEnd"/>
+            <w:r>
+              <w:rPr>
+                <w:rFonts w:ascii="Century Gothic" w:hAnsi="Century Gothic"/>
+                <w:sz w:val="18"/>
+                <w:szCs w:val="18"/>
+              </w:rPr>
+              <w:t xml:space="preserve"> and </w:t>
+            </w:r>
+            <w:proofErr w:type="spellStart"/>
+            <w:r>
+              <w:rPr>
+                <w:rFonts w:ascii="Century Gothic" w:hAnsi="Century Gothic"/>
+                <w:sz w:val="18"/>
+                <w:szCs w:val="18"/>
+              </w:rPr>
+              <w:t>qDebug</w:t>
+            </w:r>
+            <w:proofErr w:type="spellEnd"/>
+            <w:r>
+              <w:rPr>
+                <w:rFonts w:ascii="Century Gothic" w:hAnsi="Century Gothic"/>
+                <w:sz w:val="18"/>
+                <w:szCs w:val="18"/>
+              </w:rPr>
+              <w:t xml:space="preserve">() to debug our program, we are going to be </w:t>
             </w:r>
             <w:r>
               <w:rPr>
@@ -9121,7 +9349,21 @@
         <w:rPr>
           <w:rFonts w:ascii="Century Gothic" w:hAnsi="Century Gothic"/>
         </w:rPr>
-        <w:t>The user will need to have the RapidCSV library installed onto their machine(s).</w:t>
+        <w:t xml:space="preserve">The user will need to have the </w:t>
+      </w:r>
+      <w:proofErr w:type="spellStart"/>
+      <w:r>
+        <w:rPr>
+          <w:rFonts w:ascii="Century Gothic" w:hAnsi="Century Gothic"/>
+        </w:rPr>
+        <w:t>RapidCSV</w:t>
+      </w:r>
+      <w:proofErr w:type="spellEnd"/>
+      <w:r>
+        <w:rPr>
+          <w:rFonts w:ascii="Century Gothic" w:hAnsi="Century Gothic"/>
+        </w:rPr>
+        <w:t xml:space="preserve"> library installed onto their machine(s).</w:t>
       </w:r>
     </w:p>
     <w:p>
@@ -9432,7 +9674,55 @@
           <w:rFonts w:ascii="Century Gothic" w:hAnsi="Century Gothic"/>
           <w:sz w:val="21"/>
         </w:rPr>
-        <w:t>, so our .cpp’s, our .h’s, and any .json and .csv that we’ve made should also be listed here, but do not include any of the files that were given to us as part of the assignment, i.e. the “books.json” and “books.csv” that are the inventory files that we were given.)</w:t>
+        <w:t>, so our .</w:t>
+      </w:r>
+      <w:proofErr w:type="spellStart"/>
+      <w:r>
+        <w:rPr>
+          <w:rFonts w:ascii="Century Gothic" w:hAnsi="Century Gothic"/>
+          <w:sz w:val="21"/>
+        </w:rPr>
+        <w:t>cpp’s</w:t>
+      </w:r>
+      <w:proofErr w:type="spellEnd"/>
+      <w:r>
+        <w:rPr>
+          <w:rFonts w:ascii="Century Gothic" w:hAnsi="Century Gothic"/>
+          <w:sz w:val="21"/>
+        </w:rPr>
+        <w:t>, our .h’s, and any .</w:t>
+      </w:r>
+      <w:proofErr w:type="spellStart"/>
+      <w:r>
+        <w:rPr>
+          <w:rFonts w:ascii="Century Gothic" w:hAnsi="Century Gothic"/>
+          <w:sz w:val="21"/>
+        </w:rPr>
+        <w:t>json</w:t>
+      </w:r>
+      <w:proofErr w:type="spellEnd"/>
+      <w:r>
+        <w:rPr>
+          <w:rFonts w:ascii="Century Gothic" w:hAnsi="Century Gothic"/>
+          <w:sz w:val="21"/>
+        </w:rPr>
+        <w:t xml:space="preserve"> and .csv that we’ve made should also be listed here, but do not include any of the files that were given to us as part of the assignment, i.e. the “</w:t>
+      </w:r>
+      <w:proofErr w:type="spellStart"/>
+      <w:r>
+        <w:rPr>
+          <w:rFonts w:ascii="Century Gothic" w:hAnsi="Century Gothic"/>
+          <w:sz w:val="21"/>
+        </w:rPr>
+        <w:t>books.json</w:t>
+      </w:r>
+      <w:proofErr w:type="spellEnd"/>
+      <w:r>
+        <w:rPr>
+          <w:rFonts w:ascii="Century Gothic" w:hAnsi="Century Gothic"/>
+          <w:sz w:val="21"/>
+        </w:rPr>
+        <w:t>” and “books.csv” that are the inventory files that we were given.)</w:t>
       </w:r>
     </w:p>
     <w:p>
@@ -9602,6 +9892,7 @@
           <w:rFonts w:ascii="Century Gothic" w:hAnsi="Century Gothic"/>
         </w:rPr>
       </w:pPr>
+      <w:proofErr w:type="spellStart"/>
       <w:r>
         <w:rPr>
           <w:rFonts w:ascii="Century Gothic" w:hAnsi="Century Gothic"/>
@@ -9626,6 +9917,7 @@
         </w:rPr>
         <w:t>nd.h</w:t>
       </w:r>
+      <w:proofErr w:type="spellEnd"/>
     </w:p>
     <w:p>
       <w:pPr>
@@ -9662,6 +9954,7 @@
           <w:rFonts w:ascii="Century Gothic" w:hAnsi="Century Gothic"/>
         </w:rPr>
       </w:pPr>
+      <w:proofErr w:type="spellStart"/>
       <w:r>
         <w:rPr>
           <w:rFonts w:ascii="Century Gothic" w:hAnsi="Century Gothic"/>
@@ -9674,6 +9967,7 @@
         </w:rPr>
         <w:t>ook.h</w:t>
       </w:r>
+      <w:proofErr w:type="spellEnd"/>
     </w:p>
     <w:p>
       <w:pPr>
@@ -9704,12 +9998,14 @@
           <w:rFonts w:ascii="Century Gothic" w:hAnsi="Century Gothic"/>
         </w:rPr>
       </w:pPr>
+      <w:proofErr w:type="spellStart"/>
       <w:r>
         <w:rPr>
           <w:rFonts w:ascii="Century Gothic" w:hAnsi="Century Gothic"/>
         </w:rPr>
         <w:t>CMakeLists.txt.user</w:t>
       </w:r>
+      <w:proofErr w:type="spellEnd"/>
     </w:p>
     <w:p>
       <w:pPr>
@@ -9740,12 +10036,14 @@
           <w:rFonts w:ascii="Century Gothic" w:hAnsi="Century Gothic"/>
         </w:rPr>
       </w:pPr>
+      <w:proofErr w:type="spellStart"/>
       <w:r>
         <w:rPr>
           <w:rFonts w:ascii="Century Gothic" w:hAnsi="Century Gothic"/>
         </w:rPr>
         <w:t>Dbmanager.h</w:t>
       </w:r>
+      <w:proofErr w:type="spellEnd"/>
     </w:p>
     <w:p>
       <w:pPr>
@@ -9762,13 +10060,7 @@
         <w:rPr>
           <w:rFonts w:ascii="Century Gothic" w:hAnsi="Century Gothic"/>
         </w:rPr>
-        <w:t>hashpasswordencryptor.</w:t>
-      </w:r>
-      <w:r>
-        <w:rPr>
-          <w:rFonts w:ascii="Century Gothic" w:hAnsi="Century Gothic"/>
-        </w:rPr>
-        <w:t>cpp</w:t>
+        <w:t>hashpasswordencryptor.cpp</w:t>
       </w:r>
     </w:p>
     <w:p>
@@ -9782,6 +10074,7 @@
           <w:rFonts w:ascii="Century Gothic" w:hAnsi="Century Gothic"/>
         </w:rPr>
       </w:pPr>
+      <w:proofErr w:type="spellStart"/>
       <w:r>
         <w:rPr>
           <w:rFonts w:ascii="Century Gothic" w:hAnsi="Century Gothic"/>
@@ -9800,6 +10093,7 @@
         </w:rPr>
         <w:t>.h</w:t>
       </w:r>
+      <w:proofErr w:type="spellEnd"/>
     </w:p>
     <w:p>
       <w:pPr>
@@ -9830,12 +10124,14 @@
           <w:rFonts w:ascii="Century Gothic" w:hAnsi="Century Gothic"/>
         </w:rPr>
       </w:pPr>
+      <w:proofErr w:type="spellStart"/>
       <w:r>
         <w:rPr>
           <w:rFonts w:ascii="Century Gothic" w:hAnsi="Century Gothic"/>
         </w:rPr>
         <w:t>loginscreen.h</w:t>
       </w:r>
+      <w:proofErr w:type="spellEnd"/>
     </w:p>
     <w:p>
       <w:pPr>
@@ -9848,12 +10144,14 @@
           <w:rFonts w:ascii="Century Gothic" w:hAnsi="Century Gothic"/>
         </w:rPr>
       </w:pPr>
+      <w:proofErr w:type="spellStart"/>
       <w:r>
         <w:rPr>
           <w:rFonts w:ascii="Century Gothic" w:hAnsi="Century Gothic"/>
         </w:rPr>
         <w:t>loginscreen.ui</w:t>
       </w:r>
+      <w:proofErr w:type="spellEnd"/>
     </w:p>
     <w:p>
       <w:pPr>
@@ -9902,12 +10200,14 @@
           <w:rFonts w:ascii="Century Gothic" w:hAnsi="Century Gothic"/>
         </w:rPr>
       </w:pPr>
+      <w:proofErr w:type="spellStart"/>
       <w:r>
         <w:rPr>
           <w:rFonts w:ascii="Century Gothic" w:hAnsi="Century Gothic"/>
         </w:rPr>
         <w:t>mainwindow.h</w:t>
       </w:r>
+      <w:proofErr w:type="spellEnd"/>
     </w:p>
     <w:p>
       <w:pPr>
@@ -9920,12 +10220,14 @@
           <w:rFonts w:ascii="Century Gothic" w:hAnsi="Century Gothic"/>
         </w:rPr>
       </w:pPr>
+      <w:proofErr w:type="spellStart"/>
       <w:r>
         <w:rPr>
           <w:rFonts w:ascii="Century Gothic" w:hAnsi="Century Gothic"/>
         </w:rPr>
         <w:t>mainwindow.ui</w:t>
       </w:r>
+      <w:proofErr w:type="spellEnd"/>
     </w:p>
     <w:p>
       <w:pPr>
@@ -9974,12 +10276,14 @@
           <w:rFonts w:ascii="Century Gothic" w:hAnsi="Century Gothic"/>
         </w:rPr>
       </w:pPr>
+      <w:proofErr w:type="spellStart"/>
       <w:r>
         <w:rPr>
           <w:rFonts w:ascii="Century Gothic" w:hAnsi="Century Gothic"/>
         </w:rPr>
         <w:t>rapidcsv.h</w:t>
       </w:r>
+      <w:proofErr w:type="spellEnd"/>
     </w:p>
     <w:p>
       <w:pPr>
@@ -10034,6 +10338,7 @@
           <w:rFonts w:ascii="Century Gothic" w:hAnsi="Century Gothic"/>
         </w:rPr>
       </w:pPr>
+      <w:proofErr w:type="spellStart"/>
       <w:r>
         <w:rPr>
           <w:rFonts w:ascii="Century Gothic" w:hAnsi="Century Gothic"/>
@@ -10046,6 +10351,7 @@
         </w:rPr>
         <w:t>tilities.h</w:t>
       </w:r>
+      <w:proofErr w:type="spellEnd"/>
     </w:p>
     <w:p>
       <w:pPr>
@@ -10120,12 +10426,14 @@
           <w:rFonts w:ascii="Century Gothic" w:hAnsi="Century Gothic"/>
         </w:rPr>
       </w:pPr>
+      <w:proofErr w:type="spellStart"/>
       <w:r>
         <w:rPr>
           <w:rFonts w:ascii="Century Gothic" w:hAnsi="Century Gothic"/>
         </w:rPr>
         <w:t>bookstoreInventory.db</w:t>
       </w:r>
+      <w:proofErr w:type="spellEnd"/>
     </w:p>
     <w:p>
       <w:pPr>
@@ -10196,21 +10504,23 @@
           <w:rFonts w:ascii="Century Gothic" w:hAnsi="Century Gothic"/>
           <w:sz w:val="21"/>
         </w:rPr>
-        <w:t xml:space="preserve">(REMEMBER: If Professor Carmon runs into a bug in our application and he doesn’t see it listed and documented here, it will count as an automatic 0 points for the total “Functionality” portion for this turn in. </w:t>
-      </w:r>
+        <w:t xml:space="preserve">(REMEMBER: If Professor Carmon runs into a bug in our application and he doesn’t see it listed and documented here, it will count as an automatic 0 points for the total “Functionality” portion for this turn in. So, TEST </w:t>
+      </w:r>
+      <w:proofErr w:type="spellStart"/>
       <w:r>
         <w:rPr>
           <w:rFonts w:ascii="Century Gothic" w:hAnsi="Century Gothic"/>
           <w:sz w:val="21"/>
         </w:rPr>
-        <w:t>So,</w:t>
-      </w:r>
+        <w:t>TEST</w:t>
+      </w:r>
+      <w:proofErr w:type="spellEnd"/>
       <w:r>
         <w:rPr>
           <w:rFonts w:ascii="Century Gothic" w:hAnsi="Century Gothic"/>
           <w:sz w:val="21"/>
         </w:rPr>
-        <w:t xml:space="preserve"> TEST TEST TEST!!! Everybody, test your code and communicate any problems you find! And the Lead needs to test ALL the code and ask if anyone knows of any problems with their work.)</w:t>
+        <w:t xml:space="preserve"> TEST!!! Everybody, test your code and communicate any problems you find! And the Lead needs to test ALL the code and ask if anyone knows of any problems with their work.)</w:t>
       </w:r>
     </w:p>
     <w:p>
@@ -10501,7 +10811,27 @@
                 <w:sz w:val="18"/>
                 <w:szCs w:val="18"/>
               </w:rPr>
-              <w:t>Input validation is not up to par with our standards or expectations yet. We’re going to want to centralize our validation for each type of data, ISBN, Year, Cost, Quantity, etc., so that both the front-end and the back-end don’t have to implement their own checks to the data.</w:t>
+              <w:t xml:space="preserve">Input validation is not up to par with our standards or expectations yet. We’re going to want to centralize our validation for each type of data, ISBN, Year, Cost, Quantity, etc., so that both the front-end and the </w:t>
+            </w:r>
+            <w:proofErr w:type="gramStart"/>
+            <w:r>
+              <w:rPr>
+                <w:rFonts w:ascii="Century Gothic" w:hAnsi="Century Gothic"/>
+                <w:color w:val="000000"/>
+                <w:sz w:val="18"/>
+                <w:szCs w:val="18"/>
+              </w:rPr>
+              <w:t>back-end</w:t>
+            </w:r>
+            <w:proofErr w:type="gramEnd"/>
+            <w:r>
+              <w:rPr>
+                <w:rFonts w:ascii="Century Gothic" w:hAnsi="Century Gothic"/>
+                <w:color w:val="000000"/>
+                <w:sz w:val="18"/>
+                <w:szCs w:val="18"/>
+              </w:rPr>
+              <w:t xml:space="preserve"> don’t have to implement their own checks to the data.</w:t>
             </w:r>
           </w:p>
         </w:tc>
@@ -10621,7 +10951,67 @@
                 <w:sz w:val="18"/>
                 <w:szCs w:val="18"/>
               </w:rPr>
-              <w:t>Importing files into the database using the Rapidcsv library can lead to larger ISBNs getting converted into scientific notation. Recommended that we replace the use of the Rapidcsv library for importing .csv files with the regular ifstream and doing our parsing manually.</w:t>
+              <w:t xml:space="preserve">Importing files into the database using the </w:t>
+            </w:r>
+            <w:proofErr w:type="spellStart"/>
+            <w:r>
+              <w:rPr>
+                <w:rFonts w:ascii="Century Gothic" w:hAnsi="Century Gothic"/>
+                <w:color w:val="000000"/>
+                <w:sz w:val="18"/>
+                <w:szCs w:val="18"/>
+              </w:rPr>
+              <w:t>Rapidcsv</w:t>
+            </w:r>
+            <w:proofErr w:type="spellEnd"/>
+            <w:r>
+              <w:rPr>
+                <w:rFonts w:ascii="Century Gothic" w:hAnsi="Century Gothic"/>
+                <w:color w:val="000000"/>
+                <w:sz w:val="18"/>
+                <w:szCs w:val="18"/>
+              </w:rPr>
+              <w:t xml:space="preserve"> library can lead to larger ISBNs getting converted into scientific notation. Recommended that we replace the use of the </w:t>
+            </w:r>
+            <w:proofErr w:type="spellStart"/>
+            <w:r>
+              <w:rPr>
+                <w:rFonts w:ascii="Century Gothic" w:hAnsi="Century Gothic"/>
+                <w:color w:val="000000"/>
+                <w:sz w:val="18"/>
+                <w:szCs w:val="18"/>
+              </w:rPr>
+              <w:t>Rapidcsv</w:t>
+            </w:r>
+            <w:proofErr w:type="spellEnd"/>
+            <w:r>
+              <w:rPr>
+                <w:rFonts w:ascii="Century Gothic" w:hAnsi="Century Gothic"/>
+                <w:color w:val="000000"/>
+                <w:sz w:val="18"/>
+                <w:szCs w:val="18"/>
+              </w:rPr>
+              <w:t xml:space="preserve"> library for importing .csv files with the regular </w:t>
+            </w:r>
+            <w:proofErr w:type="spellStart"/>
+            <w:r>
+              <w:rPr>
+                <w:rFonts w:ascii="Century Gothic" w:hAnsi="Century Gothic"/>
+                <w:color w:val="000000"/>
+                <w:sz w:val="18"/>
+                <w:szCs w:val="18"/>
+              </w:rPr>
+              <w:t>ifstream</w:t>
+            </w:r>
+            <w:proofErr w:type="spellEnd"/>
+            <w:r>
+              <w:rPr>
+                <w:rFonts w:ascii="Century Gothic" w:hAnsi="Century Gothic"/>
+                <w:color w:val="000000"/>
+                <w:sz w:val="18"/>
+                <w:szCs w:val="18"/>
+              </w:rPr>
+              <w:t xml:space="preserve"> and doing our parsing manually.</w:t>
             </w:r>
           </w:p>
         </w:tc>
@@ -10741,7 +11131,27 @@
                 <w:sz w:val="18"/>
                 <w:szCs w:val="18"/>
               </w:rPr>
-              <w:t>The export book list function doesn't include the new fields MSRP and QuantityOnHand. This might not be needed but we can ask Prof. Carmon about if we'd need it or not.</w:t>
+              <w:t xml:space="preserve">The export book list function doesn't include the new fields MSRP and </w:t>
+            </w:r>
+            <w:proofErr w:type="spellStart"/>
+            <w:r>
+              <w:rPr>
+                <w:rFonts w:ascii="Century Gothic" w:hAnsi="Century Gothic"/>
+                <w:color w:val="000000"/>
+                <w:sz w:val="18"/>
+                <w:szCs w:val="18"/>
+              </w:rPr>
+              <w:t>QuantityOnHand</w:t>
+            </w:r>
+            <w:proofErr w:type="spellEnd"/>
+            <w:r>
+              <w:rPr>
+                <w:rFonts w:ascii="Century Gothic" w:hAnsi="Century Gothic"/>
+                <w:color w:val="000000"/>
+                <w:sz w:val="18"/>
+                <w:szCs w:val="18"/>
+              </w:rPr>
+              <w:t>. This might not be needed but we can ask Prof. Carmon about if we'd need it or not.</w:t>
             </w:r>
           </w:p>
         </w:tc>
@@ -10861,7 +11271,27 @@
                 <w:sz w:val="18"/>
                 <w:szCs w:val="18"/>
               </w:rPr>
-              <w:t>There is currently no input validation done for when we import a file into the database. We need to check that all of the data that we receive from the file is valid before attempting to add it in to the database.</w:t>
+              <w:t xml:space="preserve">There is currently no input validation done for when we import a file into the database. We need to check that </w:t>
+            </w:r>
+            <w:proofErr w:type="gramStart"/>
+            <w:r>
+              <w:rPr>
+                <w:rFonts w:ascii="Century Gothic" w:hAnsi="Century Gothic"/>
+                <w:color w:val="000000"/>
+                <w:sz w:val="18"/>
+                <w:szCs w:val="18"/>
+              </w:rPr>
+              <w:t>all of</w:t>
+            </w:r>
+            <w:proofErr w:type="gramEnd"/>
+            <w:r>
+              <w:rPr>
+                <w:rFonts w:ascii="Century Gothic" w:hAnsi="Century Gothic"/>
+                <w:color w:val="000000"/>
+                <w:sz w:val="18"/>
+                <w:szCs w:val="18"/>
+              </w:rPr>
+              <w:t xml:space="preserve"> the data that we receive from the file is valid before attempting to add it in to the database.</w:t>
             </w:r>
           </w:p>
         </w:tc>
@@ -11302,7 +11732,27 @@
                 <w:sz w:val="18"/>
                 <w:szCs w:val="18"/>
               </w:rPr>
-              <w:t xml:space="preserve"> The back-end  was actually mostly already ready to handle this behavior, but our current front-end doesn’t support any way for the user to make use of it.</w:t>
+              <w:t xml:space="preserve"> The </w:t>
+            </w:r>
+            <w:proofErr w:type="gramStart"/>
+            <w:r>
+              <w:rPr>
+                <w:rFonts w:ascii="Century Gothic" w:hAnsi="Century Gothic"/>
+                <w:color w:val="000000"/>
+                <w:sz w:val="18"/>
+                <w:szCs w:val="18"/>
+              </w:rPr>
+              <w:t>back-end</w:t>
+            </w:r>
+            <w:proofErr w:type="gramEnd"/>
+            <w:r>
+              <w:rPr>
+                <w:rFonts w:ascii="Century Gothic" w:hAnsi="Century Gothic"/>
+                <w:color w:val="000000"/>
+                <w:sz w:val="18"/>
+                <w:szCs w:val="18"/>
+              </w:rPr>
+              <w:t xml:space="preserve">  was actually mostly already ready to handle this behavior, but our current front-end doesn’t support any way for the user to make use of it.</w:t>
             </w:r>
             <w:r>
               <w:rPr>
@@ -11569,7 +12019,167 @@
                 <w:sz w:val="18"/>
                 <w:szCs w:val="18"/>
               </w:rPr>
-              <w:t>Our current “purchaseShoppingList()” function in the back-end handles the increasing of our TOTAL_SPENT and the decrease of our QUANTITY_ON_HAND in two separate sub-functions. This can lead to situations where if the shopping list includes a book that we have a 0 for its QUANTITY, then the shopper still gets docked for the full price of the order but we only update all of the books in the list before the book with the 0 QUANTITY and not updating any of the books that come after. The recommended solution is to combine the two sub-functions increaseTotalSpent() and decreaseBoughtBooks() into the purchaseShoppingList() function and to check that the book is available first, then add the two UPDATE queries to the bigQuery string that will run if there is no errors up to that point at the end of the function.</w:t>
+              <w:t>Our current “</w:t>
+            </w:r>
+            <w:proofErr w:type="spellStart"/>
+            <w:r>
+              <w:rPr>
+                <w:rFonts w:ascii="Century Gothic" w:hAnsi="Century Gothic"/>
+                <w:color w:val="000000"/>
+                <w:sz w:val="18"/>
+                <w:szCs w:val="18"/>
+              </w:rPr>
+              <w:t>purchaseShoppingList</w:t>
+            </w:r>
+            <w:proofErr w:type="spellEnd"/>
+            <w:r>
+              <w:rPr>
+                <w:rFonts w:ascii="Century Gothic" w:hAnsi="Century Gothic"/>
+                <w:color w:val="000000"/>
+                <w:sz w:val="18"/>
+                <w:szCs w:val="18"/>
+              </w:rPr>
+              <w:t xml:space="preserve">()” function in the </w:t>
+            </w:r>
+            <w:proofErr w:type="gramStart"/>
+            <w:r>
+              <w:rPr>
+                <w:rFonts w:ascii="Century Gothic" w:hAnsi="Century Gothic"/>
+                <w:color w:val="000000"/>
+                <w:sz w:val="18"/>
+                <w:szCs w:val="18"/>
+              </w:rPr>
+              <w:t>back-end</w:t>
+            </w:r>
+            <w:proofErr w:type="gramEnd"/>
+            <w:r>
+              <w:rPr>
+                <w:rFonts w:ascii="Century Gothic" w:hAnsi="Century Gothic"/>
+                <w:color w:val="000000"/>
+                <w:sz w:val="18"/>
+                <w:szCs w:val="18"/>
+              </w:rPr>
+              <w:t xml:space="preserve"> handles the increasing of our TOTAL_SPENT and the decrease of our QUANTITY_ON_HAND in two separate sub-functions. This can lead to situations where if the shopping list includes a book that we have a 0 for its QUANTITY, then the shopper still gets docked for the full price of the </w:t>
+            </w:r>
+            <w:proofErr w:type="gramStart"/>
+            <w:r>
+              <w:rPr>
+                <w:rFonts w:ascii="Century Gothic" w:hAnsi="Century Gothic"/>
+                <w:color w:val="000000"/>
+                <w:sz w:val="18"/>
+                <w:szCs w:val="18"/>
+              </w:rPr>
+              <w:t>order</w:t>
+            </w:r>
+            <w:proofErr w:type="gramEnd"/>
+            <w:r>
+              <w:rPr>
+                <w:rFonts w:ascii="Century Gothic" w:hAnsi="Century Gothic"/>
+                <w:color w:val="000000"/>
+                <w:sz w:val="18"/>
+                <w:szCs w:val="18"/>
+              </w:rPr>
+              <w:t xml:space="preserve"> but we only update all of the books in the list before the book with the 0 QUANTITY and not updating any of the books that come after. The recommended solution is to combine the two sub-functions </w:t>
+            </w:r>
+            <w:proofErr w:type="spellStart"/>
+            <w:r>
+              <w:rPr>
+                <w:rFonts w:ascii="Century Gothic" w:hAnsi="Century Gothic"/>
+                <w:color w:val="000000"/>
+                <w:sz w:val="18"/>
+                <w:szCs w:val="18"/>
+              </w:rPr>
+              <w:t>increaseTotalSpent</w:t>
+            </w:r>
+            <w:proofErr w:type="spellEnd"/>
+            <w:r>
+              <w:rPr>
+                <w:rFonts w:ascii="Century Gothic" w:hAnsi="Century Gothic"/>
+                <w:color w:val="000000"/>
+                <w:sz w:val="18"/>
+                <w:szCs w:val="18"/>
+              </w:rPr>
+              <w:t xml:space="preserve">() and </w:t>
+            </w:r>
+            <w:proofErr w:type="spellStart"/>
+            <w:r>
+              <w:rPr>
+                <w:rFonts w:ascii="Century Gothic" w:hAnsi="Century Gothic"/>
+                <w:color w:val="000000"/>
+                <w:sz w:val="18"/>
+                <w:szCs w:val="18"/>
+              </w:rPr>
+              <w:t>decreaseBoughtBooks</w:t>
+            </w:r>
+            <w:proofErr w:type="spellEnd"/>
+            <w:r>
+              <w:rPr>
+                <w:rFonts w:ascii="Century Gothic" w:hAnsi="Century Gothic"/>
+                <w:color w:val="000000"/>
+                <w:sz w:val="18"/>
+                <w:szCs w:val="18"/>
+              </w:rPr>
+              <w:t xml:space="preserve">() into the </w:t>
+            </w:r>
+            <w:proofErr w:type="spellStart"/>
+            <w:r>
+              <w:rPr>
+                <w:rFonts w:ascii="Century Gothic" w:hAnsi="Century Gothic"/>
+                <w:color w:val="000000"/>
+                <w:sz w:val="18"/>
+                <w:szCs w:val="18"/>
+              </w:rPr>
+              <w:t>purchaseShoppingList</w:t>
+            </w:r>
+            <w:proofErr w:type="spellEnd"/>
+            <w:r>
+              <w:rPr>
+                <w:rFonts w:ascii="Century Gothic" w:hAnsi="Century Gothic"/>
+                <w:color w:val="000000"/>
+                <w:sz w:val="18"/>
+                <w:szCs w:val="18"/>
+              </w:rPr>
+              <w:t xml:space="preserve">() function and to check that the book is available first, then add the two UPDATE queries to the </w:t>
+            </w:r>
+            <w:proofErr w:type="spellStart"/>
+            <w:r>
+              <w:rPr>
+                <w:rFonts w:ascii="Century Gothic" w:hAnsi="Century Gothic"/>
+                <w:color w:val="000000"/>
+                <w:sz w:val="18"/>
+                <w:szCs w:val="18"/>
+              </w:rPr>
+              <w:t>bigQuery</w:t>
+            </w:r>
+            <w:proofErr w:type="spellEnd"/>
+            <w:r>
+              <w:rPr>
+                <w:rFonts w:ascii="Century Gothic" w:hAnsi="Century Gothic"/>
+                <w:color w:val="000000"/>
+                <w:sz w:val="18"/>
+                <w:szCs w:val="18"/>
+              </w:rPr>
+              <w:t xml:space="preserve"> string that will run if there </w:t>
+            </w:r>
+            <w:proofErr w:type="gramStart"/>
+            <w:r>
+              <w:rPr>
+                <w:rFonts w:ascii="Century Gothic" w:hAnsi="Century Gothic"/>
+                <w:color w:val="000000"/>
+                <w:sz w:val="18"/>
+                <w:szCs w:val="18"/>
+              </w:rPr>
+              <w:t>is</w:t>
+            </w:r>
+            <w:proofErr w:type="gramEnd"/>
+            <w:r>
+              <w:rPr>
+                <w:rFonts w:ascii="Century Gothic" w:hAnsi="Century Gothic"/>
+                <w:color w:val="000000"/>
+                <w:sz w:val="18"/>
+                <w:szCs w:val="18"/>
+              </w:rPr>
+              <w:t xml:space="preserve"> no errors up to that point at the end of the function.</w:t>
             </w:r>
           </w:p>
           <w:p>
@@ -11701,7 +12311,27 @@
                 <w:sz w:val="18"/>
                 <w:szCs w:val="18"/>
               </w:rPr>
-              <w:t>In the Search By section you are currently only able to search a book by title</w:t>
+              <w:t xml:space="preserve">In the Search By </w:t>
+            </w:r>
+            <w:proofErr w:type="gramStart"/>
+            <w:r>
+              <w:rPr>
+                <w:rFonts w:ascii="Century Gothic" w:hAnsi="Century Gothic"/>
+                <w:color w:val="000000"/>
+                <w:sz w:val="18"/>
+                <w:szCs w:val="18"/>
+              </w:rPr>
+              <w:t>section</w:t>
+            </w:r>
+            <w:proofErr w:type="gramEnd"/>
+            <w:r>
+              <w:rPr>
+                <w:rFonts w:ascii="Century Gothic" w:hAnsi="Century Gothic"/>
+                <w:color w:val="000000"/>
+                <w:sz w:val="18"/>
+                <w:szCs w:val="18"/>
+              </w:rPr>
+              <w:t xml:space="preserve"> you are currently only able to search a book by title</w:t>
             </w:r>
           </w:p>
         </w:tc>
@@ -11821,7 +12451,27 @@
                 <w:sz w:val="18"/>
                 <w:szCs w:val="18"/>
               </w:rPr>
-              <w:t>Currently the login screen is disabled due to an error we weren’t able to fix</w:t>
+              <w:t xml:space="preserve">Currently the login screen is disabled due to an error we </w:t>
+            </w:r>
+            <w:proofErr w:type="gramStart"/>
+            <w:r>
+              <w:rPr>
+                <w:rFonts w:ascii="Century Gothic" w:hAnsi="Century Gothic"/>
+                <w:color w:val="000000"/>
+                <w:sz w:val="18"/>
+                <w:szCs w:val="18"/>
+              </w:rPr>
+              <w:t>weren’t able to</w:t>
+            </w:r>
+            <w:proofErr w:type="gramEnd"/>
+            <w:r>
+              <w:rPr>
+                <w:rFonts w:ascii="Century Gothic" w:hAnsi="Century Gothic"/>
+                <w:color w:val="000000"/>
+                <w:sz w:val="18"/>
+                <w:szCs w:val="18"/>
+              </w:rPr>
+              <w:t xml:space="preserve"> fix</w:t>
             </w:r>
           </w:p>
         </w:tc>
@@ -12181,7 +12831,47 @@
                 <w:sz w:val="18"/>
                 <w:szCs w:val="18"/>
               </w:rPr>
-              <w:t>Due to a quirk of how QT Creator interacts with GitHub, the directories, and different versions of QT you may need to copy/paste the database (“bookstoreInventory.db”) from one of the “build-BSI-Desktop_QT****” folders to the one for the compiler/version of QT installed on your computer</w:t>
+              <w:t>Due to a quirk of how QT Creator interacts with GitHub, the directories, and different versions of QT you may need to copy/paste the database (“</w:t>
+            </w:r>
+            <w:proofErr w:type="spellStart"/>
+            <w:r>
+              <w:rPr>
+                <w:rFonts w:ascii="Century Gothic" w:hAnsi="Century Gothic"/>
+                <w:color w:val="000000"/>
+                <w:sz w:val="18"/>
+                <w:szCs w:val="18"/>
+              </w:rPr>
+              <w:t>bookstoreInventory.db</w:t>
+            </w:r>
+            <w:proofErr w:type="spellEnd"/>
+            <w:r>
+              <w:rPr>
+                <w:rFonts w:ascii="Century Gothic" w:hAnsi="Century Gothic"/>
+                <w:color w:val="000000"/>
+                <w:sz w:val="18"/>
+                <w:szCs w:val="18"/>
+              </w:rPr>
+              <w:t>”) from one of the “build-BSI-</w:t>
+            </w:r>
+            <w:proofErr w:type="spellStart"/>
+            <w:r>
+              <w:rPr>
+                <w:rFonts w:ascii="Century Gothic" w:hAnsi="Century Gothic"/>
+                <w:color w:val="000000"/>
+                <w:sz w:val="18"/>
+                <w:szCs w:val="18"/>
+              </w:rPr>
+              <w:t>Desktop_QT</w:t>
+            </w:r>
+            <w:proofErr w:type="spellEnd"/>
+            <w:r>
+              <w:rPr>
+                <w:rFonts w:ascii="Century Gothic" w:hAnsi="Century Gothic"/>
+                <w:color w:val="000000"/>
+                <w:sz w:val="18"/>
+                <w:szCs w:val="18"/>
+              </w:rPr>
+              <w:t>****” folders to the one for the compiler/version of QT installed on your computer</w:t>
             </w:r>
           </w:p>
         </w:tc>

</xml_diff>

<commit_message>
Last try didn't work, we try again
</commit_message>
<xml_diff>
--- a/Assignment8Documentation.docx
+++ b/Assignment8Documentation.docx
@@ -47,47 +47,18 @@
     </w:p>
     <w:p>
       <w:r>
-        <w:t xml:space="preserve">Set the screen to the </w:t>
-      </w:r>
-      <w:proofErr w:type="gramStart"/>
-      <w:r>
-        <w:t>users</w:t>
-      </w:r>
-      <w:proofErr w:type="gramEnd"/>
-      <w:r>
-        <w:t xml:space="preserve"> primary screen,  Display the splash screen on their second screen if they have one.</w:t>
-      </w:r>
-    </w:p>
-    <w:p>
-      <w:r>
-        <w:t xml:space="preserve">Use a </w:t>
-      </w:r>
-      <w:proofErr w:type="spellStart"/>
-      <w:r>
-        <w:t>qMessageBox</w:t>
-      </w:r>
-      <w:proofErr w:type="spellEnd"/>
-      <w:r>
-        <w:t xml:space="preserve"> in your application when an entry is incorrect.</w:t>
-      </w:r>
-    </w:p>
-    <w:p>
-      <w:r>
-        <w:t xml:space="preserve">Modify the </w:t>
-      </w:r>
-      <w:proofErr w:type="spellStart"/>
-      <w:r>
-        <w:t>splashscreen</w:t>
-      </w:r>
-      <w:proofErr w:type="spellEnd"/>
-      <w:r>
-        <w:t xml:space="preserve"> to take up no more that 15% of the available desktop </w:t>
-      </w:r>
-      <w:proofErr w:type="gramStart"/>
-      <w:r>
-        <w:t>space</w:t>
-      </w:r>
-      <w:proofErr w:type="gramEnd"/>
+        <w:t>Set the screen to the users primary screen,  Display the splash screen on their second screen if they have one.</w:t>
+      </w:r>
+    </w:p>
+    <w:p>
+      <w:r>
+        <w:t>Use a qMessageBox in your application when an entry is incorrect.</w:t>
+      </w:r>
+    </w:p>
+    <w:p>
+      <w:r>
+        <w:t>Modify the splashscreen to take up no more that 15% of the available desktop space</w:t>
+      </w:r>
     </w:p>
     <w:p/>
     <w:p/>
@@ -213,16 +184,8 @@
         <w:rPr>
           <w:rFonts w:asciiTheme="majorHAnsi" w:hAnsiTheme="majorHAnsi" w:cstheme="majorHAnsi"/>
         </w:rPr>
-        <w:t xml:space="preserve">Chris </w:t>
-      </w:r>
-      <w:proofErr w:type="spellStart"/>
-      <w:r>
-        <w:rPr>
-          <w:rFonts w:asciiTheme="majorHAnsi" w:hAnsiTheme="majorHAnsi" w:cstheme="majorHAnsi"/>
-        </w:rPr>
-        <w:t>Rodela</w:t>
-      </w:r>
-      <w:proofErr w:type="spellEnd"/>
+        <w:t>Chris Rodela</w:t>
+      </w:r>
     </w:p>
     <w:p/>
     <w:p/>
@@ -1335,18 +1298,8 @@
                 <w:color w:val="000000"/>
                 <w:sz w:val="18"/>
               </w:rPr>
-              <w:t xml:space="preserve">Christopher </w:t>
-            </w:r>
-            <w:proofErr w:type="spellStart"/>
-            <w:r>
-              <w:rPr>
-                <w:rFonts w:ascii="Century Gothic" w:hAnsi="Century Gothic"/>
-                <w:color w:val="000000"/>
-                <w:sz w:val="18"/>
-              </w:rPr>
-              <w:t>Rodela</w:t>
-            </w:r>
-            <w:proofErr w:type="spellEnd"/>
+              <w:t>Christopher Rodela</w:t>
+            </w:r>
           </w:p>
         </w:tc>
       </w:tr>
@@ -2222,43 +2175,7 @@
                 <w:color w:val="000000"/>
                 <w:sz w:val="18"/>
               </w:rPr>
-              <w:t xml:space="preserve">Adding a UI prompt for a user adding a new shopper, </w:t>
-            </w:r>
-            <w:proofErr w:type="gramStart"/>
-            <w:r>
-              <w:rPr>
-                <w:rFonts w:ascii="Century Gothic" w:hAnsi="Century Gothic"/>
-                <w:color w:val="000000"/>
-                <w:sz w:val="18"/>
-              </w:rPr>
-              <w:t>Adding</w:t>
-            </w:r>
-            <w:proofErr w:type="gramEnd"/>
-            <w:r>
-              <w:rPr>
-                <w:rFonts w:ascii="Century Gothic" w:hAnsi="Century Gothic"/>
-                <w:color w:val="000000"/>
-                <w:sz w:val="18"/>
-              </w:rPr>
-              <w:t xml:space="preserve"> a “purchase” option to the shopping list menu, Adding basic version of </w:t>
-            </w:r>
-            <w:proofErr w:type="spellStart"/>
-            <w:r>
-              <w:rPr>
-                <w:rFonts w:ascii="Century Gothic" w:hAnsi="Century Gothic"/>
-                <w:color w:val="000000"/>
-                <w:sz w:val="18"/>
-              </w:rPr>
-              <w:t>CalcTotalCost</w:t>
-            </w:r>
-            <w:proofErr w:type="spellEnd"/>
-            <w:r>
-              <w:rPr>
-                <w:rFonts w:ascii="Century Gothic" w:hAnsi="Century Gothic"/>
-                <w:color w:val="000000"/>
-                <w:sz w:val="18"/>
-              </w:rPr>
-              <w:t>() function</w:t>
+              <w:t>Adding a UI prompt for a user adding a new shopper, Adding a “purchase” option to the shopping list menu, Adding basic version of CalcTotalCost() function</w:t>
             </w:r>
           </w:p>
         </w:tc>
@@ -2750,18 +2667,8 @@
                 <w:color w:val="000000"/>
                 <w:sz w:val="18"/>
               </w:rPr>
-              <w:t xml:space="preserve">Christopher </w:t>
-            </w:r>
-            <w:proofErr w:type="spellStart"/>
-            <w:r>
-              <w:rPr>
-                <w:rFonts w:ascii="Century Gothic" w:hAnsi="Century Gothic"/>
-                <w:color w:val="000000"/>
-                <w:sz w:val="18"/>
-              </w:rPr>
-              <w:t>Rodela</w:t>
-            </w:r>
-            <w:proofErr w:type="spellEnd"/>
+              <w:t>Christopher Rodela</w:t>
+            </w:r>
           </w:p>
         </w:tc>
       </w:tr>
@@ -3636,25 +3543,7 @@
                 <w:color w:val="000000"/>
                 <w:sz w:val="18"/>
               </w:rPr>
-              <w:t xml:space="preserve">Created a log file for </w:t>
-            </w:r>
-            <w:proofErr w:type="spellStart"/>
-            <w:r>
-              <w:rPr>
-                <w:rFonts w:ascii="Century Gothic" w:hAnsi="Century Gothic"/>
-                <w:color w:val="000000"/>
-                <w:sz w:val="18"/>
-              </w:rPr>
-              <w:t>db</w:t>
-            </w:r>
-            <w:proofErr w:type="spellEnd"/>
-            <w:r>
-              <w:rPr>
-                <w:rFonts w:ascii="Century Gothic" w:hAnsi="Century Gothic"/>
-                <w:color w:val="000000"/>
-                <w:sz w:val="18"/>
-              </w:rPr>
-              <w:t xml:space="preserve"> ops, user log ins, user exits</w:t>
+              <w:t>Created a log file for db ops, user log ins, user exits</w:t>
             </w:r>
           </w:p>
         </w:tc>
@@ -4384,7 +4273,6 @@
               </w:rPr>
               <w:t xml:space="preserve">the </w:t>
             </w:r>
-            <w:proofErr w:type="spellStart"/>
             <w:r>
               <w:rPr>
                 <w:rFonts w:ascii="Century Gothic" w:hAnsi="Century Gothic"/>
@@ -4393,7 +4281,6 @@
               </w:rPr>
               <w:t>adjustBookQuantityInInventory</w:t>
             </w:r>
-            <w:proofErr w:type="spellEnd"/>
             <w:r>
               <w:rPr>
                 <w:rFonts w:ascii="Century Gothic" w:hAnsi="Century Gothic"/>
@@ -4416,25 +4303,7 @@
                 <w:color w:val="000000"/>
                 <w:sz w:val="18"/>
               </w:rPr>
-              <w:t xml:space="preserve"> signal and slot to the </w:t>
-            </w:r>
-            <w:proofErr w:type="spellStart"/>
-            <w:r>
-              <w:rPr>
-                <w:rFonts w:ascii="Century Gothic" w:hAnsi="Century Gothic"/>
-                <w:color w:val="000000"/>
-                <w:sz w:val="18"/>
-              </w:rPr>
-              <w:t>AddBook</w:t>
-            </w:r>
-            <w:proofErr w:type="spellEnd"/>
-            <w:r>
-              <w:rPr>
-                <w:rFonts w:ascii="Century Gothic" w:hAnsi="Century Gothic"/>
-                <w:color w:val="000000"/>
-                <w:sz w:val="18"/>
-              </w:rPr>
-              <w:t xml:space="preserve"> button that was not included in the previous version.</w:t>
+              <w:t xml:space="preserve"> signal and slot to the AddBook button that was not included in the previous version.</w:t>
             </w:r>
           </w:p>
         </w:tc>
@@ -5269,16 +5138,8 @@
         <w:rPr>
           <w:rFonts w:ascii="Century Gothic" w:hAnsi="Century Gothic"/>
         </w:rPr>
-        <w:t xml:space="preserve">UX/UI will be separated from the </w:t>
-      </w:r>
-      <w:proofErr w:type="gramStart"/>
-      <w:r>
-        <w:rPr>
-          <w:rFonts w:ascii="Century Gothic" w:hAnsi="Century Gothic"/>
-        </w:rPr>
-        <w:t>back-end</w:t>
-      </w:r>
-      <w:proofErr w:type="gramEnd"/>
+        <w:t>UX/UI will be separated from the back-end</w:t>
+      </w:r>
       <w:r>
         <w:rPr>
           <w:rFonts w:ascii="Century Gothic" w:hAnsi="Century Gothic"/>
@@ -5295,14 +5156,7 @@
         <w:rPr>
           <w:rFonts w:ascii="Century Gothic" w:hAnsi="Century Gothic"/>
         </w:rPr>
-        <w:t xml:space="preserve">s, mainly the files named with </w:t>
-      </w:r>
-      <w:proofErr w:type="spellStart"/>
-      <w:r>
-        <w:rPr>
-          <w:rFonts w:ascii="Century Gothic" w:hAnsi="Century Gothic"/>
-        </w:rPr>
-        <w:t>main</w:t>
+        <w:t>s, mainly the files named with main</w:t>
       </w:r>
       <w:r>
         <w:rPr>
@@ -5316,7 +5170,6 @@
         </w:rPr>
         <w:t>indow</w:t>
       </w:r>
-      <w:proofErr w:type="spellEnd"/>
       <w:r>
         <w:rPr>
           <w:rFonts w:ascii="Century Gothic" w:hAnsi="Century Gothic"/>
@@ -5349,21 +5202,7 @@
         <w:rPr>
           <w:rFonts w:ascii="Century Gothic" w:hAnsi="Century Gothic"/>
         </w:rPr>
-        <w:t xml:space="preserve"> for their respective .</w:t>
-      </w:r>
-      <w:proofErr w:type="spellStart"/>
-      <w:r>
-        <w:rPr>
-          <w:rFonts w:ascii="Century Gothic" w:hAnsi="Century Gothic"/>
-        </w:rPr>
-        <w:t>cpp</w:t>
-      </w:r>
-      <w:proofErr w:type="spellEnd"/>
-      <w:r>
-        <w:rPr>
-          <w:rFonts w:ascii="Century Gothic" w:hAnsi="Century Gothic"/>
-        </w:rPr>
-        <w:t xml:space="preserve"> files, </w:t>
+        <w:t xml:space="preserve"> for their respective .cpp files, </w:t>
       </w:r>
       <w:r>
         <w:rPr>
@@ -5479,21 +5318,7 @@
         <w:rPr>
           <w:rFonts w:ascii="Century Gothic" w:hAnsi="Century Gothic"/>
         </w:rPr>
-        <w:t xml:space="preserve">which is used for some of </w:t>
-      </w:r>
-      <w:proofErr w:type="spellStart"/>
-      <w:r>
-        <w:rPr>
-          <w:rFonts w:ascii="Century Gothic" w:hAnsi="Century Gothic"/>
-        </w:rPr>
-        <w:t>out</w:t>
-      </w:r>
-      <w:proofErr w:type="spellEnd"/>
-      <w:r>
-        <w:rPr>
-          <w:rFonts w:ascii="Century Gothic" w:hAnsi="Century Gothic"/>
-        </w:rPr>
-        <w:t xml:space="preserve"> folders’ names, is short for Bookstore Inventory.</w:t>
+        <w:t>which is used for some of out folders’ names, is short for Bookstore Inventory.</w:t>
       </w:r>
     </w:p>
     <w:p>
@@ -6103,21 +5928,7 @@
         <w:rPr>
           <w:rFonts w:ascii="Century Gothic" w:hAnsi="Century Gothic"/>
         </w:rPr>
-        <w:t xml:space="preserve">The user will need to have the </w:t>
-      </w:r>
-      <w:proofErr w:type="spellStart"/>
-      <w:r>
-        <w:rPr>
-          <w:rFonts w:ascii="Century Gothic" w:hAnsi="Century Gothic"/>
-        </w:rPr>
-        <w:t>RapidCSV</w:t>
-      </w:r>
-      <w:proofErr w:type="spellEnd"/>
-      <w:r>
-        <w:rPr>
-          <w:rFonts w:ascii="Century Gothic" w:hAnsi="Century Gothic"/>
-        </w:rPr>
-        <w:t>, SQLite3, and MD5 libraries installed onto their machine(s).</w:t>
+        <w:t>The user will need to have the RapidCSV, SQLite3, and MD5 libraries installed onto their machine(s).</w:t>
       </w:r>
     </w:p>
     <w:p>
@@ -6164,6 +5975,14 @@
         </w:rPr>
         <w:t>Although MSRPs, tax, and total cost are all displayed to the user with a precision of two decimal places, the actual total and then recorded “total spent” in the shoppers table is tracked to a percentage of a cent. It is assumed that this level of precision for the shoppers’ total spent is desired to be tracked to such a degree instead of rounding it.</w:t>
       </w:r>
+    </w:p>
+    <w:p>
+      <w:pPr>
+        <w:pStyle w:val="Standard"/>
+        <w:rPr>
+          <w:rFonts w:ascii="Century Gothic" w:hAnsi="Century Gothic"/>
+        </w:rPr>
+      </w:pPr>
     </w:p>
     <w:p>
       <w:pPr>
@@ -6356,19 +6175,8 @@
                 <w:sz w:val="18"/>
                 <w:szCs w:val="18"/>
               </w:rPr>
-              <w:t xml:space="preserve">The user must enter a username and password in order to log in and utilize the </w:t>
-            </w:r>
-            <w:proofErr w:type="gramStart"/>
-            <w:r>
-              <w:rPr>
-                <w:rFonts w:ascii="Century Gothic" w:eastAsia="Times New Roman" w:hAnsi="Century Gothic" w:cs="Times New Roman"/>
-                <w:color w:val="000000"/>
-                <w:sz w:val="18"/>
-                <w:szCs w:val="18"/>
-              </w:rPr>
-              <w:t>system</w:t>
-            </w:r>
-            <w:proofErr w:type="gramEnd"/>
+              <w:t>The user must enter a username and password in order to log in and utilize the system</w:t>
+            </w:r>
           </w:p>
           <w:p>
             <w:pPr>
@@ -6709,27 +6517,7 @@
                 <w:sz w:val="18"/>
                 <w:szCs w:val="18"/>
               </w:rPr>
-              <w:t xml:space="preserve">We are going to be both importing and exporting .csv files that contains book data. This will occasionally use the </w:t>
-            </w:r>
-            <w:proofErr w:type="spellStart"/>
-            <w:r>
-              <w:rPr>
-                <w:rFonts w:ascii="Century Gothic" w:eastAsia="Times New Roman" w:hAnsi="Century Gothic" w:cs="Times New Roman"/>
-                <w:color w:val="000000"/>
-                <w:sz w:val="18"/>
-                <w:szCs w:val="18"/>
-              </w:rPr>
-              <w:t>RapidCSV</w:t>
-            </w:r>
-            <w:proofErr w:type="spellEnd"/>
-            <w:r>
-              <w:rPr>
-                <w:rFonts w:ascii="Century Gothic" w:eastAsia="Times New Roman" w:hAnsi="Century Gothic" w:cs="Times New Roman"/>
-                <w:color w:val="000000"/>
-                <w:sz w:val="18"/>
-                <w:szCs w:val="18"/>
-              </w:rPr>
-              <w:t xml:space="preserve"> library to help with reading and parsing incoming files.</w:t>
+              <w:t>We are going to be both importing and exporting .csv files that contains book data. This will occasionally use the RapidCSV library to help with reading and parsing incoming files.</w:t>
             </w:r>
           </w:p>
         </w:tc>
@@ -7125,15 +6913,7 @@
               <w:pStyle w:val="Standard"/>
             </w:pPr>
             <w:r>
-              <w:t xml:space="preserve">We’ll be using SQLite to make our database to store and track our books, users, and </w:t>
-            </w:r>
-            <w:proofErr w:type="gramStart"/>
-            <w:r>
-              <w:t>shoppers</w:t>
-            </w:r>
-            <w:proofErr w:type="gramEnd"/>
-            <w:r>
-              <w:t xml:space="preserve"> data.</w:t>
+              <w:t>We’ll be using SQLite to make our database to store and track our books, users, and shoppers data.</w:t>
             </w:r>
           </w:p>
         </w:tc>
@@ -7629,27 +7409,7 @@
                 <w:sz w:val="18"/>
                 <w:szCs w:val="18"/>
               </w:rPr>
-              <w:t xml:space="preserve">Once the user selects how they want to search and what they want to search for, the </w:t>
-            </w:r>
-            <w:proofErr w:type="gramStart"/>
-            <w:r>
-              <w:rPr>
-                <w:rFonts w:ascii="Century Gothic" w:eastAsia="Times New Roman" w:hAnsi="Century Gothic" w:cs="Times New Roman"/>
-                <w:color w:val="000000"/>
-                <w:sz w:val="18"/>
-                <w:szCs w:val="18"/>
-              </w:rPr>
-              <w:t>back-end</w:t>
-            </w:r>
-            <w:proofErr w:type="gramEnd"/>
-            <w:r>
-              <w:rPr>
-                <w:rFonts w:ascii="Century Gothic" w:eastAsia="Times New Roman" w:hAnsi="Century Gothic" w:cs="Times New Roman"/>
-                <w:color w:val="000000"/>
-                <w:sz w:val="18"/>
-                <w:szCs w:val="18"/>
-              </w:rPr>
-              <w:t xml:space="preserve"> will construct the appropriate query to give to the database to search its records for any matches. It’ll then construct a list of Book objects to hold the data for the user to use later.</w:t>
+              <w:t>Once the user selects how they want to search and what they want to search for, the back-end will construct the appropriate query to give to the database to search its records for any matches. It’ll then construct a list of Book objects to hold the data for the user to use later.</w:t>
             </w:r>
           </w:p>
         </w:tc>
@@ -8489,53 +8249,15 @@
                 <w:sz w:val="18"/>
                 <w:szCs w:val="18"/>
               </w:rPr>
-              <w:t xml:space="preserve">Instead of us using </w:t>
-            </w:r>
-            <w:proofErr w:type="spellStart"/>
-            <w:proofErr w:type="gramStart"/>
-            <w:r>
-              <w:rPr>
-                <w:rFonts w:ascii="Century Gothic" w:hAnsi="Century Gothic"/>
-                <w:sz w:val="18"/>
-                <w:szCs w:val="18"/>
-              </w:rPr>
-              <w:t>cout</w:t>
-            </w:r>
-            <w:proofErr w:type="spellEnd"/>
-            <w:r>
-              <w:rPr>
-                <w:rFonts w:ascii="Century Gothic" w:hAnsi="Century Gothic"/>
-                <w:sz w:val="18"/>
-                <w:szCs w:val="18"/>
-              </w:rPr>
-              <w:t>;</w:t>
-            </w:r>
-            <w:proofErr w:type="gramEnd"/>
-            <w:r>
-              <w:rPr>
-                <w:rFonts w:ascii="Century Gothic" w:hAnsi="Century Gothic"/>
-                <w:sz w:val="18"/>
-                <w:szCs w:val="18"/>
-              </w:rPr>
-              <w:t xml:space="preserve"> and </w:t>
-            </w:r>
-            <w:proofErr w:type="spellStart"/>
-            <w:r>
-              <w:rPr>
-                <w:rFonts w:ascii="Century Gothic" w:hAnsi="Century Gothic"/>
-                <w:sz w:val="18"/>
-                <w:szCs w:val="18"/>
-              </w:rPr>
-              <w:t>qDebug</w:t>
-            </w:r>
-            <w:proofErr w:type="spellEnd"/>
-            <w:r>
-              <w:rPr>
-                <w:rFonts w:ascii="Century Gothic" w:hAnsi="Century Gothic"/>
-                <w:sz w:val="18"/>
-                <w:szCs w:val="18"/>
-              </w:rPr>
-              <w:t xml:space="preserve">() to debug our program, we are going to be </w:t>
+              <w:t>Instead of us using cout</w:t>
+            </w:r>
+            <w:r>
+              <w:rPr>
+                <w:rFonts w:ascii="Century Gothic" w:hAnsi="Century Gothic"/>
+                <w:sz w:val="18"/>
+                <w:szCs w:val="18"/>
+              </w:rPr>
+              <w:t xml:space="preserve">; and qDebug() to debug our program, we are going to be </w:t>
             </w:r>
             <w:r>
               <w:rPr>
@@ -9159,6 +8881,13 @@
                 <w:szCs w:val="18"/>
               </w:rPr>
             </w:pPr>
+            <w:r>
+              <w:rPr>
+                <w:sz w:val="18"/>
+                <w:szCs w:val="18"/>
+              </w:rPr>
+              <w:t>(Fill this in before the turn in.)</w:t>
+            </w:r>
           </w:p>
         </w:tc>
       </w:tr>
@@ -9235,6 +8964,13 @@
                 <w:szCs w:val="18"/>
               </w:rPr>
             </w:pPr>
+            <w:r>
+              <w:rPr>
+                <w:sz w:val="18"/>
+                <w:szCs w:val="18"/>
+              </w:rPr>
+              <w:t>(Fill this in before the turn in.)</w:t>
+            </w:r>
           </w:p>
         </w:tc>
       </w:tr>
@@ -9349,21 +9085,7 @@
         <w:rPr>
           <w:rFonts w:ascii="Century Gothic" w:hAnsi="Century Gothic"/>
         </w:rPr>
-        <w:t xml:space="preserve">The user will need to have the </w:t>
-      </w:r>
-      <w:proofErr w:type="spellStart"/>
-      <w:r>
-        <w:rPr>
-          <w:rFonts w:ascii="Century Gothic" w:hAnsi="Century Gothic"/>
-        </w:rPr>
-        <w:t>RapidCSV</w:t>
-      </w:r>
-      <w:proofErr w:type="spellEnd"/>
-      <w:r>
-        <w:rPr>
-          <w:rFonts w:ascii="Century Gothic" w:hAnsi="Century Gothic"/>
-        </w:rPr>
-        <w:t xml:space="preserve"> library installed onto their machine(s).</w:t>
+        <w:t>The user will need to have the RapidCSV library installed onto their machine(s).</w:t>
       </w:r>
     </w:p>
     <w:p>
@@ -9674,55 +9396,7 @@
           <w:rFonts w:ascii="Century Gothic" w:hAnsi="Century Gothic"/>
           <w:sz w:val="21"/>
         </w:rPr>
-        <w:t>, so our .</w:t>
-      </w:r>
-      <w:proofErr w:type="spellStart"/>
-      <w:r>
-        <w:rPr>
-          <w:rFonts w:ascii="Century Gothic" w:hAnsi="Century Gothic"/>
-          <w:sz w:val="21"/>
-        </w:rPr>
-        <w:t>cpp’s</w:t>
-      </w:r>
-      <w:proofErr w:type="spellEnd"/>
-      <w:r>
-        <w:rPr>
-          <w:rFonts w:ascii="Century Gothic" w:hAnsi="Century Gothic"/>
-          <w:sz w:val="21"/>
-        </w:rPr>
-        <w:t>, our .h’s, and any .</w:t>
-      </w:r>
-      <w:proofErr w:type="spellStart"/>
-      <w:r>
-        <w:rPr>
-          <w:rFonts w:ascii="Century Gothic" w:hAnsi="Century Gothic"/>
-          <w:sz w:val="21"/>
-        </w:rPr>
-        <w:t>json</w:t>
-      </w:r>
-      <w:proofErr w:type="spellEnd"/>
-      <w:r>
-        <w:rPr>
-          <w:rFonts w:ascii="Century Gothic" w:hAnsi="Century Gothic"/>
-          <w:sz w:val="21"/>
-        </w:rPr>
-        <w:t xml:space="preserve"> and .csv that we’ve made should also be listed here, but do not include any of the files that were given to us as part of the assignment, i.e. the “</w:t>
-      </w:r>
-      <w:proofErr w:type="spellStart"/>
-      <w:r>
-        <w:rPr>
-          <w:rFonts w:ascii="Century Gothic" w:hAnsi="Century Gothic"/>
-          <w:sz w:val="21"/>
-        </w:rPr>
-        <w:t>books.json</w:t>
-      </w:r>
-      <w:proofErr w:type="spellEnd"/>
-      <w:r>
-        <w:rPr>
-          <w:rFonts w:ascii="Century Gothic" w:hAnsi="Century Gothic"/>
-          <w:sz w:val="21"/>
-        </w:rPr>
-        <w:t>” and “books.csv” that are the inventory files that we were given.)</w:t>
+        <w:t>, so our .cpp’s, our .h’s, and any .json and .csv that we’ve made should also be listed here, but do not include any of the files that were given to us as part of the assignment, i.e. the “books.json” and “books.csv” that are the inventory files that we were given.)</w:t>
       </w:r>
     </w:p>
     <w:p>
@@ -9892,7 +9566,6 @@
           <w:rFonts w:ascii="Century Gothic" w:hAnsi="Century Gothic"/>
         </w:rPr>
       </w:pPr>
-      <w:proofErr w:type="spellStart"/>
       <w:r>
         <w:rPr>
           <w:rFonts w:ascii="Century Gothic" w:hAnsi="Century Gothic"/>
@@ -9917,7 +9590,6 @@
         </w:rPr>
         <w:t>nd.h</w:t>
       </w:r>
-      <w:proofErr w:type="spellEnd"/>
     </w:p>
     <w:p>
       <w:pPr>
@@ -9954,7 +9626,6 @@
           <w:rFonts w:ascii="Century Gothic" w:hAnsi="Century Gothic"/>
         </w:rPr>
       </w:pPr>
-      <w:proofErr w:type="spellStart"/>
       <w:r>
         <w:rPr>
           <w:rFonts w:ascii="Century Gothic" w:hAnsi="Century Gothic"/>
@@ -9967,7 +9638,6 @@
         </w:rPr>
         <w:t>ook.h</w:t>
       </w:r>
-      <w:proofErr w:type="spellEnd"/>
     </w:p>
     <w:p>
       <w:pPr>
@@ -9998,14 +9668,12 @@
           <w:rFonts w:ascii="Century Gothic" w:hAnsi="Century Gothic"/>
         </w:rPr>
       </w:pPr>
-      <w:proofErr w:type="spellStart"/>
       <w:r>
         <w:rPr>
           <w:rFonts w:ascii="Century Gothic" w:hAnsi="Century Gothic"/>
         </w:rPr>
         <w:t>CMakeLists.txt.user</w:t>
       </w:r>
-      <w:proofErr w:type="spellEnd"/>
     </w:p>
     <w:p>
       <w:pPr>
@@ -10036,14 +9704,12 @@
           <w:rFonts w:ascii="Century Gothic" w:hAnsi="Century Gothic"/>
         </w:rPr>
       </w:pPr>
-      <w:proofErr w:type="spellStart"/>
       <w:r>
         <w:rPr>
           <w:rFonts w:ascii="Century Gothic" w:hAnsi="Century Gothic"/>
         </w:rPr>
         <w:t>Dbmanager.h</w:t>
       </w:r>
-      <w:proofErr w:type="spellEnd"/>
     </w:p>
     <w:p>
       <w:pPr>
@@ -10074,7 +9740,6 @@
           <w:rFonts w:ascii="Century Gothic" w:hAnsi="Century Gothic"/>
         </w:rPr>
       </w:pPr>
-      <w:proofErr w:type="spellStart"/>
       <w:r>
         <w:rPr>
           <w:rFonts w:ascii="Century Gothic" w:hAnsi="Century Gothic"/>
@@ -10093,7 +9758,6 @@
         </w:rPr>
         <w:t>.h</w:t>
       </w:r>
-      <w:proofErr w:type="spellEnd"/>
     </w:p>
     <w:p>
       <w:pPr>
@@ -10124,14 +9788,12 @@
           <w:rFonts w:ascii="Century Gothic" w:hAnsi="Century Gothic"/>
         </w:rPr>
       </w:pPr>
-      <w:proofErr w:type="spellStart"/>
       <w:r>
         <w:rPr>
           <w:rFonts w:ascii="Century Gothic" w:hAnsi="Century Gothic"/>
         </w:rPr>
         <w:t>loginscreen.h</w:t>
       </w:r>
-      <w:proofErr w:type="spellEnd"/>
     </w:p>
     <w:p>
       <w:pPr>
@@ -10144,14 +9806,12 @@
           <w:rFonts w:ascii="Century Gothic" w:hAnsi="Century Gothic"/>
         </w:rPr>
       </w:pPr>
-      <w:proofErr w:type="spellStart"/>
       <w:r>
         <w:rPr>
           <w:rFonts w:ascii="Century Gothic" w:hAnsi="Century Gothic"/>
         </w:rPr>
         <w:t>loginscreen.ui</w:t>
       </w:r>
-      <w:proofErr w:type="spellEnd"/>
     </w:p>
     <w:p>
       <w:pPr>
@@ -10200,14 +9860,12 @@
           <w:rFonts w:ascii="Century Gothic" w:hAnsi="Century Gothic"/>
         </w:rPr>
       </w:pPr>
-      <w:proofErr w:type="spellStart"/>
       <w:r>
         <w:rPr>
           <w:rFonts w:ascii="Century Gothic" w:hAnsi="Century Gothic"/>
         </w:rPr>
         <w:t>mainwindow.h</w:t>
       </w:r>
-      <w:proofErr w:type="spellEnd"/>
     </w:p>
     <w:p>
       <w:pPr>
@@ -10220,14 +9878,12 @@
           <w:rFonts w:ascii="Century Gothic" w:hAnsi="Century Gothic"/>
         </w:rPr>
       </w:pPr>
-      <w:proofErr w:type="spellStart"/>
       <w:r>
         <w:rPr>
           <w:rFonts w:ascii="Century Gothic" w:hAnsi="Century Gothic"/>
         </w:rPr>
         <w:t>mainwindow.ui</w:t>
       </w:r>
-      <w:proofErr w:type="spellEnd"/>
     </w:p>
     <w:p>
       <w:pPr>
@@ -10276,14 +9932,12 @@
           <w:rFonts w:ascii="Century Gothic" w:hAnsi="Century Gothic"/>
         </w:rPr>
       </w:pPr>
-      <w:proofErr w:type="spellStart"/>
       <w:r>
         <w:rPr>
           <w:rFonts w:ascii="Century Gothic" w:hAnsi="Century Gothic"/>
         </w:rPr>
         <w:t>rapidcsv.h</w:t>
       </w:r>
-      <w:proofErr w:type="spellEnd"/>
     </w:p>
     <w:p>
       <w:pPr>
@@ -10338,7 +9992,6 @@
           <w:rFonts w:ascii="Century Gothic" w:hAnsi="Century Gothic"/>
         </w:rPr>
       </w:pPr>
-      <w:proofErr w:type="spellStart"/>
       <w:r>
         <w:rPr>
           <w:rFonts w:ascii="Century Gothic" w:hAnsi="Century Gothic"/>
@@ -10351,7 +10004,6 @@
         </w:rPr>
         <w:t>tilities.h</w:t>
       </w:r>
-      <w:proofErr w:type="spellEnd"/>
     </w:p>
     <w:p>
       <w:pPr>
@@ -10426,14 +10078,12 @@
           <w:rFonts w:ascii="Century Gothic" w:hAnsi="Century Gothic"/>
         </w:rPr>
       </w:pPr>
-      <w:proofErr w:type="spellStart"/>
       <w:r>
         <w:rPr>
           <w:rFonts w:ascii="Century Gothic" w:hAnsi="Century Gothic"/>
         </w:rPr>
         <w:t>bookstoreInventory.db</w:t>
       </w:r>
-      <w:proofErr w:type="spellEnd"/>
     </w:p>
     <w:p>
       <w:pPr>
@@ -10504,23 +10154,7 @@
           <w:rFonts w:ascii="Century Gothic" w:hAnsi="Century Gothic"/>
           <w:sz w:val="21"/>
         </w:rPr>
-        <w:t xml:space="preserve">(REMEMBER: If Professor Carmon runs into a bug in our application and he doesn’t see it listed and documented here, it will count as an automatic 0 points for the total “Functionality” portion for this turn in. So, TEST </w:t>
-      </w:r>
-      <w:proofErr w:type="spellStart"/>
-      <w:r>
-        <w:rPr>
-          <w:rFonts w:ascii="Century Gothic" w:hAnsi="Century Gothic"/>
-          <w:sz w:val="21"/>
-        </w:rPr>
-        <w:t>TEST</w:t>
-      </w:r>
-      <w:proofErr w:type="spellEnd"/>
-      <w:r>
-        <w:rPr>
-          <w:rFonts w:ascii="Century Gothic" w:hAnsi="Century Gothic"/>
-          <w:sz w:val="21"/>
-        </w:rPr>
-        <w:t xml:space="preserve"> TEST!!! Everybody, test your code and communicate any problems you find! And the Lead needs to test ALL the code and ask if anyone knows of any problems with their work.)</w:t>
+        <w:t>(REMEMBER: If Professor Carmon runs into a bug in our application and he doesn’t see it listed and documented here, it will count as an automatic 0 points for the total “Functionality” portion for this turn in. So, TEST TEST TEST!!! Everybody, test your code and communicate any problems you find! And the Lead needs to test ALL the code and ask if anyone knows of any problems with their work.)</w:t>
       </w:r>
     </w:p>
     <w:p>
@@ -10811,27 +10445,7 @@
                 <w:sz w:val="18"/>
                 <w:szCs w:val="18"/>
               </w:rPr>
-              <w:t xml:space="preserve">Input validation is not up to par with our standards or expectations yet. We’re going to want to centralize our validation for each type of data, ISBN, Year, Cost, Quantity, etc., so that both the front-end and the </w:t>
-            </w:r>
-            <w:proofErr w:type="gramStart"/>
-            <w:r>
-              <w:rPr>
-                <w:rFonts w:ascii="Century Gothic" w:hAnsi="Century Gothic"/>
-                <w:color w:val="000000"/>
-                <w:sz w:val="18"/>
-                <w:szCs w:val="18"/>
-              </w:rPr>
-              <w:t>back-end</w:t>
-            </w:r>
-            <w:proofErr w:type="gramEnd"/>
-            <w:r>
-              <w:rPr>
-                <w:rFonts w:ascii="Century Gothic" w:hAnsi="Century Gothic"/>
-                <w:color w:val="000000"/>
-                <w:sz w:val="18"/>
-                <w:szCs w:val="18"/>
-              </w:rPr>
-              <w:t xml:space="preserve"> don’t have to implement their own checks to the data.</w:t>
+              <w:t>Input validation is not up to par with our standards or expectations yet. We’re going to want to centralize our validation for each type of data, ISBN, Year, Cost, Quantity, etc., so that both the front-end and the back-end don’t have to implement their own checks to the data.</w:t>
             </w:r>
           </w:p>
         </w:tc>
@@ -10951,67 +10565,7 @@
                 <w:sz w:val="18"/>
                 <w:szCs w:val="18"/>
               </w:rPr>
-              <w:t xml:space="preserve">Importing files into the database using the </w:t>
-            </w:r>
-            <w:proofErr w:type="spellStart"/>
-            <w:r>
-              <w:rPr>
-                <w:rFonts w:ascii="Century Gothic" w:hAnsi="Century Gothic"/>
-                <w:color w:val="000000"/>
-                <w:sz w:val="18"/>
-                <w:szCs w:val="18"/>
-              </w:rPr>
-              <w:t>Rapidcsv</w:t>
-            </w:r>
-            <w:proofErr w:type="spellEnd"/>
-            <w:r>
-              <w:rPr>
-                <w:rFonts w:ascii="Century Gothic" w:hAnsi="Century Gothic"/>
-                <w:color w:val="000000"/>
-                <w:sz w:val="18"/>
-                <w:szCs w:val="18"/>
-              </w:rPr>
-              <w:t xml:space="preserve"> library can lead to larger ISBNs getting converted into scientific notation. Recommended that we replace the use of the </w:t>
-            </w:r>
-            <w:proofErr w:type="spellStart"/>
-            <w:r>
-              <w:rPr>
-                <w:rFonts w:ascii="Century Gothic" w:hAnsi="Century Gothic"/>
-                <w:color w:val="000000"/>
-                <w:sz w:val="18"/>
-                <w:szCs w:val="18"/>
-              </w:rPr>
-              <w:t>Rapidcsv</w:t>
-            </w:r>
-            <w:proofErr w:type="spellEnd"/>
-            <w:r>
-              <w:rPr>
-                <w:rFonts w:ascii="Century Gothic" w:hAnsi="Century Gothic"/>
-                <w:color w:val="000000"/>
-                <w:sz w:val="18"/>
-                <w:szCs w:val="18"/>
-              </w:rPr>
-              <w:t xml:space="preserve"> library for importing .csv files with the regular </w:t>
-            </w:r>
-            <w:proofErr w:type="spellStart"/>
-            <w:r>
-              <w:rPr>
-                <w:rFonts w:ascii="Century Gothic" w:hAnsi="Century Gothic"/>
-                <w:color w:val="000000"/>
-                <w:sz w:val="18"/>
-                <w:szCs w:val="18"/>
-              </w:rPr>
-              <w:t>ifstream</w:t>
-            </w:r>
-            <w:proofErr w:type="spellEnd"/>
-            <w:r>
-              <w:rPr>
-                <w:rFonts w:ascii="Century Gothic" w:hAnsi="Century Gothic"/>
-                <w:color w:val="000000"/>
-                <w:sz w:val="18"/>
-                <w:szCs w:val="18"/>
-              </w:rPr>
-              <w:t xml:space="preserve"> and doing our parsing manually.</w:t>
+              <w:t>Importing files into the database using the Rapidcsv library can lead to larger ISBNs getting converted into scientific notation. Recommended that we replace the use of the Rapidcsv library for importing .csv files with the regular ifstream and doing our parsing manually.</w:t>
             </w:r>
           </w:p>
         </w:tc>
@@ -11131,27 +10685,7 @@
                 <w:sz w:val="18"/>
                 <w:szCs w:val="18"/>
               </w:rPr>
-              <w:t xml:space="preserve">The export book list function doesn't include the new fields MSRP and </w:t>
-            </w:r>
-            <w:proofErr w:type="spellStart"/>
-            <w:r>
-              <w:rPr>
-                <w:rFonts w:ascii="Century Gothic" w:hAnsi="Century Gothic"/>
-                <w:color w:val="000000"/>
-                <w:sz w:val="18"/>
-                <w:szCs w:val="18"/>
-              </w:rPr>
-              <w:t>QuantityOnHand</w:t>
-            </w:r>
-            <w:proofErr w:type="spellEnd"/>
-            <w:r>
-              <w:rPr>
-                <w:rFonts w:ascii="Century Gothic" w:hAnsi="Century Gothic"/>
-                <w:color w:val="000000"/>
-                <w:sz w:val="18"/>
-                <w:szCs w:val="18"/>
-              </w:rPr>
-              <w:t>. This might not be needed but we can ask Prof. Carmon about if we'd need it or not.</w:t>
+              <w:t>The export book list function doesn't include the new fields MSRP and QuantityOnHand. This might not be needed but we can ask Prof. Carmon about if we'd need it or not.</w:t>
             </w:r>
           </w:p>
         </w:tc>
@@ -11271,27 +10805,7 @@
                 <w:sz w:val="18"/>
                 <w:szCs w:val="18"/>
               </w:rPr>
-              <w:t xml:space="preserve">There is currently no input validation done for when we import a file into the database. We need to check that </w:t>
-            </w:r>
-            <w:proofErr w:type="gramStart"/>
-            <w:r>
-              <w:rPr>
-                <w:rFonts w:ascii="Century Gothic" w:hAnsi="Century Gothic"/>
-                <w:color w:val="000000"/>
-                <w:sz w:val="18"/>
-                <w:szCs w:val="18"/>
-              </w:rPr>
-              <w:t>all of</w:t>
-            </w:r>
-            <w:proofErr w:type="gramEnd"/>
-            <w:r>
-              <w:rPr>
-                <w:rFonts w:ascii="Century Gothic" w:hAnsi="Century Gothic"/>
-                <w:color w:val="000000"/>
-                <w:sz w:val="18"/>
-                <w:szCs w:val="18"/>
-              </w:rPr>
-              <w:t xml:space="preserve"> the data that we receive from the file is valid before attempting to add it in to the database.</w:t>
+              <w:t>There is currently no input validation done for when we import a file into the database. We need to check that all of the data that we receive from the file is valid before attempting to add it in to the database.</w:t>
             </w:r>
           </w:p>
         </w:tc>
@@ -11732,27 +11246,7 @@
                 <w:sz w:val="18"/>
                 <w:szCs w:val="18"/>
               </w:rPr>
-              <w:t xml:space="preserve"> The </w:t>
-            </w:r>
-            <w:proofErr w:type="gramStart"/>
-            <w:r>
-              <w:rPr>
-                <w:rFonts w:ascii="Century Gothic" w:hAnsi="Century Gothic"/>
-                <w:color w:val="000000"/>
-                <w:sz w:val="18"/>
-                <w:szCs w:val="18"/>
-              </w:rPr>
-              <w:t>back-end</w:t>
-            </w:r>
-            <w:proofErr w:type="gramEnd"/>
-            <w:r>
-              <w:rPr>
-                <w:rFonts w:ascii="Century Gothic" w:hAnsi="Century Gothic"/>
-                <w:color w:val="000000"/>
-                <w:sz w:val="18"/>
-                <w:szCs w:val="18"/>
-              </w:rPr>
-              <w:t xml:space="preserve">  was actually mostly already ready to handle this behavior, but our current front-end doesn’t support any way for the user to make use of it.</w:t>
+              <w:t xml:space="preserve"> The back-end  was actually mostly already ready to handle this behavior, but our current front-end doesn’t support any way for the user to make use of it.</w:t>
             </w:r>
             <w:r>
               <w:rPr>
@@ -12019,167 +11513,7 @@
                 <w:sz w:val="18"/>
                 <w:szCs w:val="18"/>
               </w:rPr>
-              <w:t>Our current “</w:t>
-            </w:r>
-            <w:proofErr w:type="spellStart"/>
-            <w:r>
-              <w:rPr>
-                <w:rFonts w:ascii="Century Gothic" w:hAnsi="Century Gothic"/>
-                <w:color w:val="000000"/>
-                <w:sz w:val="18"/>
-                <w:szCs w:val="18"/>
-              </w:rPr>
-              <w:t>purchaseShoppingList</w:t>
-            </w:r>
-            <w:proofErr w:type="spellEnd"/>
-            <w:r>
-              <w:rPr>
-                <w:rFonts w:ascii="Century Gothic" w:hAnsi="Century Gothic"/>
-                <w:color w:val="000000"/>
-                <w:sz w:val="18"/>
-                <w:szCs w:val="18"/>
-              </w:rPr>
-              <w:t xml:space="preserve">()” function in the </w:t>
-            </w:r>
-            <w:proofErr w:type="gramStart"/>
-            <w:r>
-              <w:rPr>
-                <w:rFonts w:ascii="Century Gothic" w:hAnsi="Century Gothic"/>
-                <w:color w:val="000000"/>
-                <w:sz w:val="18"/>
-                <w:szCs w:val="18"/>
-              </w:rPr>
-              <w:t>back-end</w:t>
-            </w:r>
-            <w:proofErr w:type="gramEnd"/>
-            <w:r>
-              <w:rPr>
-                <w:rFonts w:ascii="Century Gothic" w:hAnsi="Century Gothic"/>
-                <w:color w:val="000000"/>
-                <w:sz w:val="18"/>
-                <w:szCs w:val="18"/>
-              </w:rPr>
-              <w:t xml:space="preserve"> handles the increasing of our TOTAL_SPENT and the decrease of our QUANTITY_ON_HAND in two separate sub-functions. This can lead to situations where if the shopping list includes a book that we have a 0 for its QUANTITY, then the shopper still gets docked for the full price of the </w:t>
-            </w:r>
-            <w:proofErr w:type="gramStart"/>
-            <w:r>
-              <w:rPr>
-                <w:rFonts w:ascii="Century Gothic" w:hAnsi="Century Gothic"/>
-                <w:color w:val="000000"/>
-                <w:sz w:val="18"/>
-                <w:szCs w:val="18"/>
-              </w:rPr>
-              <w:t>order</w:t>
-            </w:r>
-            <w:proofErr w:type="gramEnd"/>
-            <w:r>
-              <w:rPr>
-                <w:rFonts w:ascii="Century Gothic" w:hAnsi="Century Gothic"/>
-                <w:color w:val="000000"/>
-                <w:sz w:val="18"/>
-                <w:szCs w:val="18"/>
-              </w:rPr>
-              <w:t xml:space="preserve"> but we only update all of the books in the list before the book with the 0 QUANTITY and not updating any of the books that come after. The recommended solution is to combine the two sub-functions </w:t>
-            </w:r>
-            <w:proofErr w:type="spellStart"/>
-            <w:r>
-              <w:rPr>
-                <w:rFonts w:ascii="Century Gothic" w:hAnsi="Century Gothic"/>
-                <w:color w:val="000000"/>
-                <w:sz w:val="18"/>
-                <w:szCs w:val="18"/>
-              </w:rPr>
-              <w:t>increaseTotalSpent</w:t>
-            </w:r>
-            <w:proofErr w:type="spellEnd"/>
-            <w:r>
-              <w:rPr>
-                <w:rFonts w:ascii="Century Gothic" w:hAnsi="Century Gothic"/>
-                <w:color w:val="000000"/>
-                <w:sz w:val="18"/>
-                <w:szCs w:val="18"/>
-              </w:rPr>
-              <w:t xml:space="preserve">() and </w:t>
-            </w:r>
-            <w:proofErr w:type="spellStart"/>
-            <w:r>
-              <w:rPr>
-                <w:rFonts w:ascii="Century Gothic" w:hAnsi="Century Gothic"/>
-                <w:color w:val="000000"/>
-                <w:sz w:val="18"/>
-                <w:szCs w:val="18"/>
-              </w:rPr>
-              <w:t>decreaseBoughtBooks</w:t>
-            </w:r>
-            <w:proofErr w:type="spellEnd"/>
-            <w:r>
-              <w:rPr>
-                <w:rFonts w:ascii="Century Gothic" w:hAnsi="Century Gothic"/>
-                <w:color w:val="000000"/>
-                <w:sz w:val="18"/>
-                <w:szCs w:val="18"/>
-              </w:rPr>
-              <w:t xml:space="preserve">() into the </w:t>
-            </w:r>
-            <w:proofErr w:type="spellStart"/>
-            <w:r>
-              <w:rPr>
-                <w:rFonts w:ascii="Century Gothic" w:hAnsi="Century Gothic"/>
-                <w:color w:val="000000"/>
-                <w:sz w:val="18"/>
-                <w:szCs w:val="18"/>
-              </w:rPr>
-              <w:t>purchaseShoppingList</w:t>
-            </w:r>
-            <w:proofErr w:type="spellEnd"/>
-            <w:r>
-              <w:rPr>
-                <w:rFonts w:ascii="Century Gothic" w:hAnsi="Century Gothic"/>
-                <w:color w:val="000000"/>
-                <w:sz w:val="18"/>
-                <w:szCs w:val="18"/>
-              </w:rPr>
-              <w:t xml:space="preserve">() function and to check that the book is available first, then add the two UPDATE queries to the </w:t>
-            </w:r>
-            <w:proofErr w:type="spellStart"/>
-            <w:r>
-              <w:rPr>
-                <w:rFonts w:ascii="Century Gothic" w:hAnsi="Century Gothic"/>
-                <w:color w:val="000000"/>
-                <w:sz w:val="18"/>
-                <w:szCs w:val="18"/>
-              </w:rPr>
-              <w:t>bigQuery</w:t>
-            </w:r>
-            <w:proofErr w:type="spellEnd"/>
-            <w:r>
-              <w:rPr>
-                <w:rFonts w:ascii="Century Gothic" w:hAnsi="Century Gothic"/>
-                <w:color w:val="000000"/>
-                <w:sz w:val="18"/>
-                <w:szCs w:val="18"/>
-              </w:rPr>
-              <w:t xml:space="preserve"> string that will run if there </w:t>
-            </w:r>
-            <w:proofErr w:type="gramStart"/>
-            <w:r>
-              <w:rPr>
-                <w:rFonts w:ascii="Century Gothic" w:hAnsi="Century Gothic"/>
-                <w:color w:val="000000"/>
-                <w:sz w:val="18"/>
-                <w:szCs w:val="18"/>
-              </w:rPr>
-              <w:t>is</w:t>
-            </w:r>
-            <w:proofErr w:type="gramEnd"/>
-            <w:r>
-              <w:rPr>
-                <w:rFonts w:ascii="Century Gothic" w:hAnsi="Century Gothic"/>
-                <w:color w:val="000000"/>
-                <w:sz w:val="18"/>
-                <w:szCs w:val="18"/>
-              </w:rPr>
-              <w:t xml:space="preserve"> no errors up to that point at the end of the function.</w:t>
+              <w:t>Our current “purchaseShoppingList()” function in the back-end handles the increasing of our TOTAL_SPENT and the decrease of our QUANTITY_ON_HAND in two separate sub-functions. This can lead to situations where if the shopping list includes a book that we have a 0 for its QUANTITY, then the shopper still gets docked for the full price of the order but we only update all of the books in the list before the book with the 0 QUANTITY and not updating any of the books that come after. The recommended solution is to combine the two sub-functions increaseTotalSpent() and decreaseBoughtBooks() into the purchaseShoppingList() function and to check that the book is available first, then add the two UPDATE queries to the bigQuery string that will run if there is no errors up to that point at the end of the function.</w:t>
             </w:r>
           </w:p>
           <w:p>
@@ -12273,7 +11607,16 @@
                 <w:szCs w:val="18"/>
               </w:rPr>
               <w:lastRenderedPageBreak/>
-              <w:t>13</w:t>
+              <w:t>2</w:t>
+            </w:r>
+            <w:r>
+              <w:rPr>
+                <w:rFonts w:ascii="Century Gothic" w:hAnsi="Century Gothic"/>
+                <w:color w:val="000000"/>
+                <w:sz w:val="18"/>
+                <w:szCs w:val="18"/>
+              </w:rPr>
+              <w:t>4</w:t>
             </w:r>
           </w:p>
         </w:tc>
@@ -12311,27 +11654,7 @@
                 <w:sz w:val="18"/>
                 <w:szCs w:val="18"/>
               </w:rPr>
-              <w:t xml:space="preserve">In the Search By </w:t>
-            </w:r>
-            <w:proofErr w:type="gramStart"/>
-            <w:r>
-              <w:rPr>
-                <w:rFonts w:ascii="Century Gothic" w:hAnsi="Century Gothic"/>
-                <w:color w:val="000000"/>
-                <w:sz w:val="18"/>
-                <w:szCs w:val="18"/>
-              </w:rPr>
-              <w:t>section</w:t>
-            </w:r>
-            <w:proofErr w:type="gramEnd"/>
-            <w:r>
-              <w:rPr>
-                <w:rFonts w:ascii="Century Gothic" w:hAnsi="Century Gothic"/>
-                <w:color w:val="000000"/>
-                <w:sz w:val="18"/>
-                <w:szCs w:val="18"/>
-              </w:rPr>
-              <w:t xml:space="preserve"> you are currently only able to search a book by title</w:t>
+              <w:t>Currently the login screen is disabled due to an error we weren’t able to fix</w:t>
             </w:r>
           </w:p>
         </w:tc>
@@ -12369,7 +11692,7 @@
                 <w:sz w:val="18"/>
                 <w:szCs w:val="18"/>
               </w:rPr>
-              <w:t>Jacob W</w:t>
+              <w:t>Chris R</w:t>
             </w:r>
           </w:p>
         </w:tc>
@@ -12413,7 +11736,16 @@
                 <w:sz w:val="18"/>
                 <w:szCs w:val="18"/>
               </w:rPr>
-              <w:t>14</w:t>
+              <w:t>2</w:t>
+            </w:r>
+            <w:r>
+              <w:rPr>
+                <w:rFonts w:ascii="Century Gothic" w:hAnsi="Century Gothic"/>
+                <w:color w:val="000000"/>
+                <w:sz w:val="18"/>
+                <w:szCs w:val="18"/>
+              </w:rPr>
+              <w:t>5</w:t>
             </w:r>
           </w:p>
         </w:tc>
@@ -12451,27 +11783,7 @@
                 <w:sz w:val="18"/>
                 <w:szCs w:val="18"/>
               </w:rPr>
-              <w:t xml:space="preserve">Currently the login screen is disabled due to an error we </w:t>
-            </w:r>
-            <w:proofErr w:type="gramStart"/>
-            <w:r>
-              <w:rPr>
-                <w:rFonts w:ascii="Century Gothic" w:hAnsi="Century Gothic"/>
-                <w:color w:val="000000"/>
-                <w:sz w:val="18"/>
-                <w:szCs w:val="18"/>
-              </w:rPr>
-              <w:t>weren’t able to</w:t>
-            </w:r>
-            <w:proofErr w:type="gramEnd"/>
-            <w:r>
-              <w:rPr>
-                <w:rFonts w:ascii="Century Gothic" w:hAnsi="Century Gothic"/>
-                <w:color w:val="000000"/>
-                <w:sz w:val="18"/>
-                <w:szCs w:val="18"/>
-              </w:rPr>
-              <w:t xml:space="preserve"> fix</w:t>
+              <w:t>Still in the process of reenabling previous functionality after switch to GUI from console</w:t>
             </w:r>
           </w:p>
         </w:tc>
@@ -12509,7 +11821,7 @@
                 <w:sz w:val="18"/>
                 <w:szCs w:val="18"/>
               </w:rPr>
-              <w:t>Chris R</w:t>
+              <w:t>All</w:t>
             </w:r>
           </w:p>
         </w:tc>
@@ -12553,7 +11865,16 @@
                 <w:sz w:val="18"/>
                 <w:szCs w:val="18"/>
               </w:rPr>
-              <w:t>15</w:t>
+              <w:t>2</w:t>
+            </w:r>
+            <w:r>
+              <w:rPr>
+                <w:rFonts w:ascii="Century Gothic" w:hAnsi="Century Gothic"/>
+                <w:color w:val="000000"/>
+                <w:sz w:val="18"/>
+                <w:szCs w:val="18"/>
+              </w:rPr>
+              <w:t>6</w:t>
             </w:r>
           </w:p>
         </w:tc>
@@ -12591,7 +11912,7 @@
                 <w:sz w:val="18"/>
                 <w:szCs w:val="18"/>
               </w:rPr>
-              <w:t>Still in the process of reenabling previous functionality after switch to GUI from console</w:t>
+              <w:t>Need to update the layout of the menu bar</w:t>
             </w:r>
           </w:p>
         </w:tc>
@@ -12629,7 +11950,7 @@
                 <w:sz w:val="18"/>
                 <w:szCs w:val="18"/>
               </w:rPr>
-              <w:t>All</w:t>
+              <w:t>Mike D</w:t>
             </w:r>
           </w:p>
         </w:tc>
@@ -12673,7 +11994,7 @@
                 <w:sz w:val="18"/>
                 <w:szCs w:val="18"/>
               </w:rPr>
-              <w:t>16</w:t>
+              <w:t>27</w:t>
             </w:r>
           </w:p>
         </w:tc>
@@ -12711,7 +12032,7 @@
                 <w:sz w:val="18"/>
                 <w:szCs w:val="18"/>
               </w:rPr>
-              <w:t>Need to update the layout of the menu bar</w:t>
+              <w:t>Splash screen is failing to show the desired image (This is fixed, this is just here for keeping track of counting the issues. Delete this before turning this in.)</w:t>
             </w:r>
           </w:p>
         </w:tc>
@@ -12793,7 +12114,7 @@
                 <w:sz w:val="18"/>
                 <w:szCs w:val="18"/>
               </w:rPr>
-              <w:t>17</w:t>
+              <w:t>28</w:t>
             </w:r>
           </w:p>
         </w:tc>
@@ -12831,47 +12152,52 @@
                 <w:sz w:val="18"/>
                 <w:szCs w:val="18"/>
               </w:rPr>
-              <w:t>Due to a quirk of how QT Creator interacts with GitHub, the directories, and different versions of QT you may need to copy/paste the database (“</w:t>
-            </w:r>
-            <w:proofErr w:type="spellStart"/>
-            <w:r>
-              <w:rPr>
-                <w:rFonts w:ascii="Century Gothic" w:hAnsi="Century Gothic"/>
-                <w:color w:val="000000"/>
-                <w:sz w:val="18"/>
-                <w:szCs w:val="18"/>
-              </w:rPr>
-              <w:t>bookstoreInventory.db</w:t>
-            </w:r>
-            <w:proofErr w:type="spellEnd"/>
-            <w:r>
-              <w:rPr>
-                <w:rFonts w:ascii="Century Gothic" w:hAnsi="Century Gothic"/>
-                <w:color w:val="000000"/>
-                <w:sz w:val="18"/>
-                <w:szCs w:val="18"/>
-              </w:rPr>
-              <w:t>”) from one of the “build-BSI-</w:t>
-            </w:r>
-            <w:proofErr w:type="spellStart"/>
-            <w:r>
-              <w:rPr>
-                <w:rFonts w:ascii="Century Gothic" w:hAnsi="Century Gothic"/>
-                <w:color w:val="000000"/>
-                <w:sz w:val="18"/>
-                <w:szCs w:val="18"/>
-              </w:rPr>
-              <w:t>Desktop_QT</w:t>
-            </w:r>
-            <w:proofErr w:type="spellEnd"/>
-            <w:r>
-              <w:rPr>
-                <w:rFonts w:ascii="Century Gothic" w:hAnsi="Century Gothic"/>
-                <w:color w:val="000000"/>
-                <w:sz w:val="18"/>
-                <w:szCs w:val="18"/>
-              </w:rPr>
-              <w:t>****” folders to the one for the compiler/version of QT installed on your computer</w:t>
+              <w:t xml:space="preserve">Our admin menu is currently available to all users, </w:t>
+            </w:r>
+            <w:r>
+              <w:rPr>
+                <w:rFonts w:ascii="Century Gothic" w:hAnsi="Century Gothic"/>
+                <w:color w:val="000000"/>
+                <w:sz w:val="18"/>
+                <w:szCs w:val="18"/>
+              </w:rPr>
+              <w:t>it is not being disabled for non-admin users.</w:t>
+            </w:r>
+            <w:r>
+              <w:rPr>
+                <w:rFonts w:ascii="Century Gothic" w:hAnsi="Century Gothic"/>
+                <w:color w:val="000000"/>
+                <w:sz w:val="18"/>
+                <w:szCs w:val="18"/>
+              </w:rPr>
+              <w:t xml:space="preserve"> Make it so that</w:t>
+            </w:r>
+            <w:r>
+              <w:rPr>
+                <w:rFonts w:ascii="Century Gothic" w:hAnsi="Century Gothic"/>
+                <w:color w:val="000000"/>
+                <w:sz w:val="18"/>
+                <w:szCs w:val="18"/>
+              </w:rPr>
+              <w:t xml:space="preserve"> this menu </w:t>
+            </w:r>
+            <w:r>
+              <w:rPr>
+                <w:rFonts w:ascii="Century Gothic" w:hAnsi="Century Gothic"/>
+                <w:color w:val="000000"/>
+                <w:sz w:val="18"/>
+                <w:szCs w:val="18"/>
+              </w:rPr>
+              <w:t xml:space="preserve">is disabled normally but is enabled if the user logs in as an Admin. Only solve this issue AFTER </w:t>
+            </w:r>
+            <w:r>
+              <w:rPr>
+                <w:rFonts w:ascii="Century Gothic" w:hAnsi="Century Gothic"/>
+                <w:color w:val="000000"/>
+                <w:sz w:val="18"/>
+                <w:szCs w:val="18"/>
+              </w:rPr>
+              <w:t>fixing issue 24.</w:t>
             </w:r>
           </w:p>
         </w:tc>
@@ -12902,6 +12228,15 @@
                 <w:szCs w:val="18"/>
               </w:rPr>
             </w:pPr>
+            <w:r>
+              <w:rPr>
+                <w:rFonts w:ascii="Century Gothic" w:hAnsi="Century Gothic"/>
+                <w:color w:val="000000"/>
+                <w:sz w:val="18"/>
+                <w:szCs w:val="18"/>
+              </w:rPr>
+              <w:t>Jacob Wiles</w:t>
+            </w:r>
           </w:p>
         </w:tc>
       </w:tr>
@@ -12937,15 +12272,6 @@
                 <w:szCs w:val="18"/>
               </w:rPr>
             </w:pPr>
-            <w:r>
-              <w:rPr>
-                <w:rFonts w:ascii="Century Gothic" w:hAnsi="Century Gothic"/>
-                <w:color w:val="000000"/>
-                <w:sz w:val="18"/>
-                <w:szCs w:val="18"/>
-              </w:rPr>
-              <w:t>18</w:t>
-            </w:r>
           </w:p>
         </w:tc>
         <w:tc>
@@ -12975,15 +12301,6 @@
                 <w:szCs w:val="18"/>
               </w:rPr>
             </w:pPr>
-            <w:r>
-              <w:rPr>
-                <w:rFonts w:ascii="Century Gothic" w:hAnsi="Century Gothic"/>
-                <w:color w:val="000000"/>
-                <w:sz w:val="18"/>
-                <w:szCs w:val="18"/>
-              </w:rPr>
-              <w:t>Splash screen is failing to show the desired image</w:t>
-            </w:r>
           </w:p>
         </w:tc>
         <w:tc>
@@ -13013,15 +12330,6 @@
                 <w:szCs w:val="18"/>
               </w:rPr>
             </w:pPr>
-            <w:r>
-              <w:rPr>
-                <w:rFonts w:ascii="Century Gothic" w:hAnsi="Century Gothic"/>
-                <w:color w:val="000000"/>
-                <w:sz w:val="18"/>
-                <w:szCs w:val="18"/>
-              </w:rPr>
-              <w:t>Mike D</w:t>
-            </w:r>
           </w:p>
         </w:tc>
       </w:tr>
@@ -14085,6 +13393,9 @@
         <w:continuationSeparator/>
       </w:r>
     </w:p>
+  </w:endnote>
+  <w:endnote w:type="continuationNotice" w:id="1">
+    <w:p/>
   </w:endnote>
 </w:endnotes>
 </file>
@@ -14138,6 +13449,9 @@
         <w:continuationSeparator/>
       </w:r>
     </w:p>
+  </w:footnote>
+  <w:footnote w:type="continuationNotice" w:id="1">
+    <w:p/>
   </w:footnote>
 </w:footnotes>
 </file>

</xml_diff>

<commit_message>
Starting to work on Book List and Importing & Exporting CSV Files
</commit_message>
<xml_diff>
--- a/Assignment8Documentation.docx
+++ b/Assignment8Documentation.docx
@@ -52,12 +52,28 @@
     </w:p>
     <w:p>
       <w:r>
-        <w:t>Use a qMessageBox in your application when an entry is incorrect.</w:t>
-      </w:r>
-    </w:p>
-    <w:p>
-      <w:r>
-        <w:t>Modify the splashscreen to take up no more that 15% of the available desktop space</w:t>
+        <w:t xml:space="preserve">Use a </w:t>
+      </w:r>
+      <w:proofErr w:type="spellStart"/>
+      <w:r>
+        <w:t>qMessageBox</w:t>
+      </w:r>
+      <w:proofErr w:type="spellEnd"/>
+      <w:r>
+        <w:t xml:space="preserve"> in your application when an entry is incorrect.</w:t>
+      </w:r>
+    </w:p>
+    <w:p>
+      <w:r>
+        <w:t xml:space="preserve">Modify the </w:t>
+      </w:r>
+      <w:proofErr w:type="spellStart"/>
+      <w:r>
+        <w:t>splashscreen</w:t>
+      </w:r>
+      <w:proofErr w:type="spellEnd"/>
+      <w:r>
+        <w:t xml:space="preserve"> to take up no more that 15% of the available desktop space</w:t>
       </w:r>
     </w:p>
     <w:p/>
@@ -184,8 +200,16 @@
         <w:rPr>
           <w:rFonts w:asciiTheme="majorHAnsi" w:hAnsiTheme="majorHAnsi" w:cstheme="majorHAnsi"/>
         </w:rPr>
-        <w:t>Chris Rodela</w:t>
-      </w:r>
+        <w:t xml:space="preserve">Chris </w:t>
+      </w:r>
+      <w:proofErr w:type="spellStart"/>
+      <w:r>
+        <w:rPr>
+          <w:rFonts w:asciiTheme="majorHAnsi" w:hAnsiTheme="majorHAnsi" w:cstheme="majorHAnsi"/>
+        </w:rPr>
+        <w:t>Rodela</w:t>
+      </w:r>
+      <w:proofErr w:type="spellEnd"/>
     </w:p>
     <w:p/>
     <w:p/>
@@ -1298,8 +1322,18 @@
                 <w:color w:val="000000"/>
                 <w:sz w:val="18"/>
               </w:rPr>
-              <w:t>Christopher Rodela</w:t>
-            </w:r>
+              <w:t xml:space="preserve">Christopher </w:t>
+            </w:r>
+            <w:proofErr w:type="spellStart"/>
+            <w:r>
+              <w:rPr>
+                <w:rFonts w:ascii="Century Gothic" w:hAnsi="Century Gothic"/>
+                <w:color w:val="000000"/>
+                <w:sz w:val="18"/>
+              </w:rPr>
+              <w:t>Rodela</w:t>
+            </w:r>
+            <w:proofErr w:type="spellEnd"/>
           </w:p>
         </w:tc>
       </w:tr>
@@ -2175,7 +2209,25 @@
                 <w:color w:val="000000"/>
                 <w:sz w:val="18"/>
               </w:rPr>
-              <w:t>Adding a UI prompt for a user adding a new shopper, Adding a “purchase” option to the shopping list menu, Adding basic version of CalcTotalCost() function</w:t>
+              <w:t xml:space="preserve">Adding a UI prompt for a user adding a new shopper, Adding a “purchase” option to the shopping list menu, Adding basic version of </w:t>
+            </w:r>
+            <w:proofErr w:type="spellStart"/>
+            <w:r>
+              <w:rPr>
+                <w:rFonts w:ascii="Century Gothic" w:hAnsi="Century Gothic"/>
+                <w:color w:val="000000"/>
+                <w:sz w:val="18"/>
+              </w:rPr>
+              <w:t>CalcTotalCost</w:t>
+            </w:r>
+            <w:proofErr w:type="spellEnd"/>
+            <w:r>
+              <w:rPr>
+                <w:rFonts w:ascii="Century Gothic" w:hAnsi="Century Gothic"/>
+                <w:color w:val="000000"/>
+                <w:sz w:val="18"/>
+              </w:rPr>
+              <w:t>() function</w:t>
             </w:r>
           </w:p>
         </w:tc>
@@ -2667,8 +2719,18 @@
                 <w:color w:val="000000"/>
                 <w:sz w:val="18"/>
               </w:rPr>
-              <w:t>Christopher Rodela</w:t>
-            </w:r>
+              <w:t xml:space="preserve">Christopher </w:t>
+            </w:r>
+            <w:proofErr w:type="spellStart"/>
+            <w:r>
+              <w:rPr>
+                <w:rFonts w:ascii="Century Gothic" w:hAnsi="Century Gothic"/>
+                <w:color w:val="000000"/>
+                <w:sz w:val="18"/>
+              </w:rPr>
+              <w:t>Rodela</w:t>
+            </w:r>
+            <w:proofErr w:type="spellEnd"/>
           </w:p>
         </w:tc>
       </w:tr>
@@ -3543,7 +3605,25 @@
                 <w:color w:val="000000"/>
                 <w:sz w:val="18"/>
               </w:rPr>
-              <w:t>Created a log file for db ops, user log ins, user exits</w:t>
+              <w:t xml:space="preserve">Created a log file for </w:t>
+            </w:r>
+            <w:proofErr w:type="spellStart"/>
+            <w:r>
+              <w:rPr>
+                <w:rFonts w:ascii="Century Gothic" w:hAnsi="Century Gothic"/>
+                <w:color w:val="000000"/>
+                <w:sz w:val="18"/>
+              </w:rPr>
+              <w:t>db</w:t>
+            </w:r>
+            <w:proofErr w:type="spellEnd"/>
+            <w:r>
+              <w:rPr>
+                <w:rFonts w:ascii="Century Gothic" w:hAnsi="Century Gothic"/>
+                <w:color w:val="000000"/>
+                <w:sz w:val="18"/>
+              </w:rPr>
+              <w:t xml:space="preserve"> ops, user log ins, user exits</w:t>
             </w:r>
           </w:p>
         </w:tc>
@@ -4273,6 +4353,7 @@
               </w:rPr>
               <w:t xml:space="preserve">the </w:t>
             </w:r>
+            <w:proofErr w:type="spellStart"/>
             <w:r>
               <w:rPr>
                 <w:rFonts w:ascii="Century Gothic" w:hAnsi="Century Gothic"/>
@@ -4281,6 +4362,7 @@
               </w:rPr>
               <w:t>adjustBookQuantityInInventory</w:t>
             </w:r>
+            <w:proofErr w:type="spellEnd"/>
             <w:r>
               <w:rPr>
                 <w:rFonts w:ascii="Century Gothic" w:hAnsi="Century Gothic"/>
@@ -4303,7 +4385,25 @@
                 <w:color w:val="000000"/>
                 <w:sz w:val="18"/>
               </w:rPr>
-              <w:t xml:space="preserve"> signal and slot to the AddBook button that was not included in the previous version.</w:t>
+              <w:t xml:space="preserve"> signal and slot to the </w:t>
+            </w:r>
+            <w:proofErr w:type="spellStart"/>
+            <w:r>
+              <w:rPr>
+                <w:rFonts w:ascii="Century Gothic" w:hAnsi="Century Gothic"/>
+                <w:color w:val="000000"/>
+                <w:sz w:val="18"/>
+              </w:rPr>
+              <w:t>AddBook</w:t>
+            </w:r>
+            <w:proofErr w:type="spellEnd"/>
+            <w:r>
+              <w:rPr>
+                <w:rFonts w:ascii="Century Gothic" w:hAnsi="Century Gothic"/>
+                <w:color w:val="000000"/>
+                <w:sz w:val="18"/>
+              </w:rPr>
+              <w:t xml:space="preserve"> button that was not included in the previous version.</w:t>
             </w:r>
           </w:p>
         </w:tc>
@@ -5156,7 +5256,14 @@
         <w:rPr>
           <w:rFonts w:ascii="Century Gothic" w:hAnsi="Century Gothic"/>
         </w:rPr>
-        <w:t>s, mainly the files named with main</w:t>
+        <w:t xml:space="preserve">s, mainly the files named with </w:t>
+      </w:r>
+      <w:proofErr w:type="spellStart"/>
+      <w:r>
+        <w:rPr>
+          <w:rFonts w:ascii="Century Gothic" w:hAnsi="Century Gothic"/>
+        </w:rPr>
+        <w:t>main</w:t>
       </w:r>
       <w:r>
         <w:rPr>
@@ -5170,6 +5277,7 @@
         </w:rPr>
         <w:t>indow</w:t>
       </w:r>
+      <w:proofErr w:type="spellEnd"/>
       <w:r>
         <w:rPr>
           <w:rFonts w:ascii="Century Gothic" w:hAnsi="Century Gothic"/>
@@ -5202,7 +5310,21 @@
         <w:rPr>
           <w:rFonts w:ascii="Century Gothic" w:hAnsi="Century Gothic"/>
         </w:rPr>
-        <w:t xml:space="preserve"> for their respective .cpp files, </w:t>
+        <w:t xml:space="preserve"> for their respective .</w:t>
+      </w:r>
+      <w:proofErr w:type="spellStart"/>
+      <w:r>
+        <w:rPr>
+          <w:rFonts w:ascii="Century Gothic" w:hAnsi="Century Gothic"/>
+        </w:rPr>
+        <w:t>cpp</w:t>
+      </w:r>
+      <w:proofErr w:type="spellEnd"/>
+      <w:r>
+        <w:rPr>
+          <w:rFonts w:ascii="Century Gothic" w:hAnsi="Century Gothic"/>
+        </w:rPr>
+        <w:t xml:space="preserve"> files, </w:t>
       </w:r>
       <w:r>
         <w:rPr>
@@ -5318,7 +5440,21 @@
         <w:rPr>
           <w:rFonts w:ascii="Century Gothic" w:hAnsi="Century Gothic"/>
         </w:rPr>
-        <w:t>which is used for some of out folders’ names, is short for Bookstore Inventory.</w:t>
+        <w:t xml:space="preserve">which is used for some of </w:t>
+      </w:r>
+      <w:proofErr w:type="spellStart"/>
+      <w:r>
+        <w:rPr>
+          <w:rFonts w:ascii="Century Gothic" w:hAnsi="Century Gothic"/>
+        </w:rPr>
+        <w:t>out</w:t>
+      </w:r>
+      <w:proofErr w:type="spellEnd"/>
+      <w:r>
+        <w:rPr>
+          <w:rFonts w:ascii="Century Gothic" w:hAnsi="Century Gothic"/>
+        </w:rPr>
+        <w:t xml:space="preserve"> folders’ names, is short for Bookstore Inventory.</w:t>
       </w:r>
     </w:p>
     <w:p>
@@ -5928,7 +6064,21 @@
         <w:rPr>
           <w:rFonts w:ascii="Century Gothic" w:hAnsi="Century Gothic"/>
         </w:rPr>
-        <w:t>The user will need to have the RapidCSV, SQLite3, and MD5 libraries installed onto their machine(s).</w:t>
+        <w:t xml:space="preserve">The user will need to have the </w:t>
+      </w:r>
+      <w:proofErr w:type="spellStart"/>
+      <w:r>
+        <w:rPr>
+          <w:rFonts w:ascii="Century Gothic" w:hAnsi="Century Gothic"/>
+        </w:rPr>
+        <w:t>RapidCSV</w:t>
+      </w:r>
+      <w:proofErr w:type="spellEnd"/>
+      <w:r>
+        <w:rPr>
+          <w:rFonts w:ascii="Century Gothic" w:hAnsi="Century Gothic"/>
+        </w:rPr>
+        <w:t>, SQLite3, and MD5 libraries installed onto their machine(s).</w:t>
       </w:r>
     </w:p>
     <w:p>
@@ -5991,6 +6141,12 @@
           <w:rFonts w:ascii="Century Gothic" w:hAnsi="Century Gothic"/>
         </w:rPr>
       </w:pPr>
+      <w:r>
+        <w:rPr>
+          <w:rFonts w:ascii="Century Gothic" w:hAnsi="Century Gothic"/>
+        </w:rPr>
+        <w:t>In the requirements that request that the main window appear on the user’s “primary” screen, we are interpreting that as meaning the screen the user is currently on, not their 1st screen, so the main window will pop up on whichever screen the user’s mouse is currently on. The splash screen will still pop up on the user’s 2nd screen.</w:t>
+      </w:r>
     </w:p>
     <w:p>
       <w:pPr>
@@ -6517,7 +6673,27 @@
                 <w:sz w:val="18"/>
                 <w:szCs w:val="18"/>
               </w:rPr>
-              <w:t>We are going to be both importing and exporting .csv files that contains book data. This will occasionally use the RapidCSV library to help with reading and parsing incoming files.</w:t>
+              <w:t xml:space="preserve">We are going to be both importing and exporting .csv files that contains book data. This will occasionally use the </w:t>
+            </w:r>
+            <w:proofErr w:type="spellStart"/>
+            <w:r>
+              <w:rPr>
+                <w:rFonts w:ascii="Century Gothic" w:eastAsia="Times New Roman" w:hAnsi="Century Gothic" w:cs="Times New Roman"/>
+                <w:color w:val="000000"/>
+                <w:sz w:val="18"/>
+                <w:szCs w:val="18"/>
+              </w:rPr>
+              <w:t>RapidCSV</w:t>
+            </w:r>
+            <w:proofErr w:type="spellEnd"/>
+            <w:r>
+              <w:rPr>
+                <w:rFonts w:ascii="Century Gothic" w:eastAsia="Times New Roman" w:hAnsi="Century Gothic" w:cs="Times New Roman"/>
+                <w:color w:val="000000"/>
+                <w:sz w:val="18"/>
+                <w:szCs w:val="18"/>
+              </w:rPr>
+              <w:t xml:space="preserve"> library to help with reading and parsing incoming files.</w:t>
             </w:r>
           </w:p>
         </w:tc>
@@ -8249,15 +8425,43 @@
                 <w:sz w:val="18"/>
                 <w:szCs w:val="18"/>
               </w:rPr>
-              <w:t>Instead of us using cout</w:t>
-            </w:r>
-            <w:r>
-              <w:rPr>
-                <w:rFonts w:ascii="Century Gothic" w:hAnsi="Century Gothic"/>
-                <w:sz w:val="18"/>
-                <w:szCs w:val="18"/>
-              </w:rPr>
-              <w:t xml:space="preserve">; and qDebug() to debug our program, we are going to be </w:t>
+              <w:t xml:space="preserve">Instead of us using </w:t>
+            </w:r>
+            <w:proofErr w:type="spellStart"/>
+            <w:r>
+              <w:rPr>
+                <w:rFonts w:ascii="Century Gothic" w:hAnsi="Century Gothic"/>
+                <w:sz w:val="18"/>
+                <w:szCs w:val="18"/>
+              </w:rPr>
+              <w:t>cout</w:t>
+            </w:r>
+            <w:proofErr w:type="spellEnd"/>
+            <w:r>
+              <w:rPr>
+                <w:rFonts w:ascii="Century Gothic" w:hAnsi="Century Gothic"/>
+                <w:sz w:val="18"/>
+                <w:szCs w:val="18"/>
+              </w:rPr>
+              <w:t xml:space="preserve">; and </w:t>
+            </w:r>
+            <w:proofErr w:type="spellStart"/>
+            <w:r>
+              <w:rPr>
+                <w:rFonts w:ascii="Century Gothic" w:hAnsi="Century Gothic"/>
+                <w:sz w:val="18"/>
+                <w:szCs w:val="18"/>
+              </w:rPr>
+              <w:t>qDebug</w:t>
+            </w:r>
+            <w:proofErr w:type="spellEnd"/>
+            <w:r>
+              <w:rPr>
+                <w:rFonts w:ascii="Century Gothic" w:hAnsi="Century Gothic"/>
+                <w:sz w:val="18"/>
+                <w:szCs w:val="18"/>
+              </w:rPr>
+              <w:t xml:space="preserve">() to debug our program, we are going to be </w:t>
             </w:r>
             <w:r>
               <w:rPr>
@@ -9085,7 +9289,21 @@
         <w:rPr>
           <w:rFonts w:ascii="Century Gothic" w:hAnsi="Century Gothic"/>
         </w:rPr>
-        <w:t>The user will need to have the RapidCSV library installed onto their machine(s).</w:t>
+        <w:t xml:space="preserve">The user will need to have the </w:t>
+      </w:r>
+      <w:proofErr w:type="spellStart"/>
+      <w:r>
+        <w:rPr>
+          <w:rFonts w:ascii="Century Gothic" w:hAnsi="Century Gothic"/>
+        </w:rPr>
+        <w:t>RapidCSV</w:t>
+      </w:r>
+      <w:proofErr w:type="spellEnd"/>
+      <w:r>
+        <w:rPr>
+          <w:rFonts w:ascii="Century Gothic" w:hAnsi="Century Gothic"/>
+        </w:rPr>
+        <w:t xml:space="preserve"> library installed onto their machine(s).</w:t>
       </w:r>
     </w:p>
     <w:p>
@@ -9396,7 +9614,55 @@
           <w:rFonts w:ascii="Century Gothic" w:hAnsi="Century Gothic"/>
           <w:sz w:val="21"/>
         </w:rPr>
-        <w:t>, so our .cpp’s, our .h’s, and any .json and .csv that we’ve made should also be listed here, but do not include any of the files that were given to us as part of the assignment, i.e. the “books.json” and “books.csv” that are the inventory files that we were given.)</w:t>
+        <w:t>, so our .</w:t>
+      </w:r>
+      <w:proofErr w:type="spellStart"/>
+      <w:r>
+        <w:rPr>
+          <w:rFonts w:ascii="Century Gothic" w:hAnsi="Century Gothic"/>
+          <w:sz w:val="21"/>
+        </w:rPr>
+        <w:t>cpp’s</w:t>
+      </w:r>
+      <w:proofErr w:type="spellEnd"/>
+      <w:r>
+        <w:rPr>
+          <w:rFonts w:ascii="Century Gothic" w:hAnsi="Century Gothic"/>
+          <w:sz w:val="21"/>
+        </w:rPr>
+        <w:t>, our .h’s, and any .</w:t>
+      </w:r>
+      <w:proofErr w:type="spellStart"/>
+      <w:r>
+        <w:rPr>
+          <w:rFonts w:ascii="Century Gothic" w:hAnsi="Century Gothic"/>
+          <w:sz w:val="21"/>
+        </w:rPr>
+        <w:t>json</w:t>
+      </w:r>
+      <w:proofErr w:type="spellEnd"/>
+      <w:r>
+        <w:rPr>
+          <w:rFonts w:ascii="Century Gothic" w:hAnsi="Century Gothic"/>
+          <w:sz w:val="21"/>
+        </w:rPr>
+        <w:t xml:space="preserve"> and .csv that we’ve made should also be listed here, but do not include any of the files that were given to us as part of the assignment, i.e. the “</w:t>
+      </w:r>
+      <w:proofErr w:type="spellStart"/>
+      <w:r>
+        <w:rPr>
+          <w:rFonts w:ascii="Century Gothic" w:hAnsi="Century Gothic"/>
+          <w:sz w:val="21"/>
+        </w:rPr>
+        <w:t>books.json</w:t>
+      </w:r>
+      <w:proofErr w:type="spellEnd"/>
+      <w:r>
+        <w:rPr>
+          <w:rFonts w:ascii="Century Gothic" w:hAnsi="Century Gothic"/>
+          <w:sz w:val="21"/>
+        </w:rPr>
+        <w:t>” and “books.csv” that are the inventory files that we were given.)</w:t>
       </w:r>
     </w:p>
     <w:p>
@@ -9566,6 +9832,7 @@
           <w:rFonts w:ascii="Century Gothic" w:hAnsi="Century Gothic"/>
         </w:rPr>
       </w:pPr>
+      <w:proofErr w:type="spellStart"/>
       <w:r>
         <w:rPr>
           <w:rFonts w:ascii="Century Gothic" w:hAnsi="Century Gothic"/>
@@ -9590,6 +9857,7 @@
         </w:rPr>
         <w:t>nd.h</w:t>
       </w:r>
+      <w:proofErr w:type="spellEnd"/>
     </w:p>
     <w:p>
       <w:pPr>
@@ -9626,6 +9894,7 @@
           <w:rFonts w:ascii="Century Gothic" w:hAnsi="Century Gothic"/>
         </w:rPr>
       </w:pPr>
+      <w:proofErr w:type="spellStart"/>
       <w:r>
         <w:rPr>
           <w:rFonts w:ascii="Century Gothic" w:hAnsi="Century Gothic"/>
@@ -9638,6 +9907,7 @@
         </w:rPr>
         <w:t>ook.h</w:t>
       </w:r>
+      <w:proofErr w:type="spellEnd"/>
     </w:p>
     <w:p>
       <w:pPr>
@@ -9668,12 +9938,14 @@
           <w:rFonts w:ascii="Century Gothic" w:hAnsi="Century Gothic"/>
         </w:rPr>
       </w:pPr>
+      <w:proofErr w:type="spellStart"/>
       <w:r>
         <w:rPr>
           <w:rFonts w:ascii="Century Gothic" w:hAnsi="Century Gothic"/>
         </w:rPr>
         <w:t>CMakeLists.txt.user</w:t>
       </w:r>
+      <w:proofErr w:type="spellEnd"/>
     </w:p>
     <w:p>
       <w:pPr>
@@ -9704,12 +9976,14 @@
           <w:rFonts w:ascii="Century Gothic" w:hAnsi="Century Gothic"/>
         </w:rPr>
       </w:pPr>
+      <w:proofErr w:type="spellStart"/>
       <w:r>
         <w:rPr>
           <w:rFonts w:ascii="Century Gothic" w:hAnsi="Century Gothic"/>
         </w:rPr>
         <w:t>Dbmanager.h</w:t>
       </w:r>
+      <w:proofErr w:type="spellEnd"/>
     </w:p>
     <w:p>
       <w:pPr>
@@ -9740,6 +10014,7 @@
           <w:rFonts w:ascii="Century Gothic" w:hAnsi="Century Gothic"/>
         </w:rPr>
       </w:pPr>
+      <w:proofErr w:type="spellStart"/>
       <w:r>
         <w:rPr>
           <w:rFonts w:ascii="Century Gothic" w:hAnsi="Century Gothic"/>
@@ -9758,6 +10033,7 @@
         </w:rPr>
         <w:t>.h</w:t>
       </w:r>
+      <w:proofErr w:type="spellEnd"/>
     </w:p>
     <w:p>
       <w:pPr>
@@ -9788,12 +10064,14 @@
           <w:rFonts w:ascii="Century Gothic" w:hAnsi="Century Gothic"/>
         </w:rPr>
       </w:pPr>
+      <w:proofErr w:type="spellStart"/>
       <w:r>
         <w:rPr>
           <w:rFonts w:ascii="Century Gothic" w:hAnsi="Century Gothic"/>
         </w:rPr>
         <w:t>loginscreen.h</w:t>
       </w:r>
+      <w:proofErr w:type="spellEnd"/>
     </w:p>
     <w:p>
       <w:pPr>
@@ -9806,12 +10084,14 @@
           <w:rFonts w:ascii="Century Gothic" w:hAnsi="Century Gothic"/>
         </w:rPr>
       </w:pPr>
+      <w:proofErr w:type="spellStart"/>
       <w:r>
         <w:rPr>
           <w:rFonts w:ascii="Century Gothic" w:hAnsi="Century Gothic"/>
         </w:rPr>
         <w:t>loginscreen.ui</w:t>
       </w:r>
+      <w:proofErr w:type="spellEnd"/>
     </w:p>
     <w:p>
       <w:pPr>
@@ -9860,12 +10140,14 @@
           <w:rFonts w:ascii="Century Gothic" w:hAnsi="Century Gothic"/>
         </w:rPr>
       </w:pPr>
+      <w:proofErr w:type="spellStart"/>
       <w:r>
         <w:rPr>
           <w:rFonts w:ascii="Century Gothic" w:hAnsi="Century Gothic"/>
         </w:rPr>
         <w:t>mainwindow.h</w:t>
       </w:r>
+      <w:proofErr w:type="spellEnd"/>
     </w:p>
     <w:p>
       <w:pPr>
@@ -9878,12 +10160,14 @@
           <w:rFonts w:ascii="Century Gothic" w:hAnsi="Century Gothic"/>
         </w:rPr>
       </w:pPr>
+      <w:proofErr w:type="spellStart"/>
       <w:r>
         <w:rPr>
           <w:rFonts w:ascii="Century Gothic" w:hAnsi="Century Gothic"/>
         </w:rPr>
         <w:t>mainwindow.ui</w:t>
       </w:r>
+      <w:proofErr w:type="spellEnd"/>
     </w:p>
     <w:p>
       <w:pPr>
@@ -9932,12 +10216,14 @@
           <w:rFonts w:ascii="Century Gothic" w:hAnsi="Century Gothic"/>
         </w:rPr>
       </w:pPr>
+      <w:proofErr w:type="spellStart"/>
       <w:r>
         <w:rPr>
           <w:rFonts w:ascii="Century Gothic" w:hAnsi="Century Gothic"/>
         </w:rPr>
         <w:t>rapidcsv.h</w:t>
       </w:r>
+      <w:proofErr w:type="spellEnd"/>
     </w:p>
     <w:p>
       <w:pPr>
@@ -9992,6 +10278,7 @@
           <w:rFonts w:ascii="Century Gothic" w:hAnsi="Century Gothic"/>
         </w:rPr>
       </w:pPr>
+      <w:proofErr w:type="spellStart"/>
       <w:r>
         <w:rPr>
           <w:rFonts w:ascii="Century Gothic" w:hAnsi="Century Gothic"/>
@@ -10004,6 +10291,7 @@
         </w:rPr>
         <w:t>tilities.h</w:t>
       </w:r>
+      <w:proofErr w:type="spellEnd"/>
     </w:p>
     <w:p>
       <w:pPr>
@@ -10078,12 +10366,14 @@
           <w:rFonts w:ascii="Century Gothic" w:hAnsi="Century Gothic"/>
         </w:rPr>
       </w:pPr>
+      <w:proofErr w:type="spellStart"/>
       <w:r>
         <w:rPr>
           <w:rFonts w:ascii="Century Gothic" w:hAnsi="Century Gothic"/>
         </w:rPr>
         <w:t>bookstoreInventory.db</w:t>
       </w:r>
+      <w:proofErr w:type="spellEnd"/>
     </w:p>
     <w:p>
       <w:pPr>
@@ -10154,7 +10444,23 @@
           <w:rFonts w:ascii="Century Gothic" w:hAnsi="Century Gothic"/>
           <w:sz w:val="21"/>
         </w:rPr>
-        <w:t>(REMEMBER: If Professor Carmon runs into a bug in our application and he doesn’t see it listed and documented here, it will count as an automatic 0 points for the total “Functionality” portion for this turn in. So, TEST TEST TEST!!! Everybody, test your code and communicate any problems you find! And the Lead needs to test ALL the code and ask if anyone knows of any problems with their work.)</w:t>
+        <w:t xml:space="preserve">(REMEMBER: If Professor Carmon runs into a bug in our application and he doesn’t see it listed and documented here, it will count as an automatic 0 points for the total “Functionality” portion for this turn in. So, TEST </w:t>
+      </w:r>
+      <w:proofErr w:type="spellStart"/>
+      <w:r>
+        <w:rPr>
+          <w:rFonts w:ascii="Century Gothic" w:hAnsi="Century Gothic"/>
+          <w:sz w:val="21"/>
+        </w:rPr>
+        <w:t>TEST</w:t>
+      </w:r>
+      <w:proofErr w:type="spellEnd"/>
+      <w:r>
+        <w:rPr>
+          <w:rFonts w:ascii="Century Gothic" w:hAnsi="Century Gothic"/>
+          <w:sz w:val="21"/>
+        </w:rPr>
+        <w:t xml:space="preserve"> TEST!!! Everybody, test your code and communicate any problems you find! And the Lead needs to test ALL the code and ask if anyone knows of any problems with their work.)</w:t>
       </w:r>
     </w:p>
     <w:p>
@@ -10565,7 +10871,67 @@
                 <w:sz w:val="18"/>
                 <w:szCs w:val="18"/>
               </w:rPr>
-              <w:t>Importing files into the database using the Rapidcsv library can lead to larger ISBNs getting converted into scientific notation. Recommended that we replace the use of the Rapidcsv library for importing .csv files with the regular ifstream and doing our parsing manually.</w:t>
+              <w:t xml:space="preserve">Importing files into the database using the </w:t>
+            </w:r>
+            <w:proofErr w:type="spellStart"/>
+            <w:r>
+              <w:rPr>
+                <w:rFonts w:ascii="Century Gothic" w:hAnsi="Century Gothic"/>
+                <w:color w:val="000000"/>
+                <w:sz w:val="18"/>
+                <w:szCs w:val="18"/>
+              </w:rPr>
+              <w:t>Rapidcsv</w:t>
+            </w:r>
+            <w:proofErr w:type="spellEnd"/>
+            <w:r>
+              <w:rPr>
+                <w:rFonts w:ascii="Century Gothic" w:hAnsi="Century Gothic"/>
+                <w:color w:val="000000"/>
+                <w:sz w:val="18"/>
+                <w:szCs w:val="18"/>
+              </w:rPr>
+              <w:t xml:space="preserve"> library can lead to larger ISBNs getting converted into scientific notation. Recommended that we replace the use of the </w:t>
+            </w:r>
+            <w:proofErr w:type="spellStart"/>
+            <w:r>
+              <w:rPr>
+                <w:rFonts w:ascii="Century Gothic" w:hAnsi="Century Gothic"/>
+                <w:color w:val="000000"/>
+                <w:sz w:val="18"/>
+                <w:szCs w:val="18"/>
+              </w:rPr>
+              <w:t>Rapidcsv</w:t>
+            </w:r>
+            <w:proofErr w:type="spellEnd"/>
+            <w:r>
+              <w:rPr>
+                <w:rFonts w:ascii="Century Gothic" w:hAnsi="Century Gothic"/>
+                <w:color w:val="000000"/>
+                <w:sz w:val="18"/>
+                <w:szCs w:val="18"/>
+              </w:rPr>
+              <w:t xml:space="preserve"> library for importing .csv files with the regular </w:t>
+            </w:r>
+            <w:proofErr w:type="spellStart"/>
+            <w:r>
+              <w:rPr>
+                <w:rFonts w:ascii="Century Gothic" w:hAnsi="Century Gothic"/>
+                <w:color w:val="000000"/>
+                <w:sz w:val="18"/>
+                <w:szCs w:val="18"/>
+              </w:rPr>
+              <w:t>ifstream</w:t>
+            </w:r>
+            <w:proofErr w:type="spellEnd"/>
+            <w:r>
+              <w:rPr>
+                <w:rFonts w:ascii="Century Gothic" w:hAnsi="Century Gothic"/>
+                <w:color w:val="000000"/>
+                <w:sz w:val="18"/>
+                <w:szCs w:val="18"/>
+              </w:rPr>
+              <w:t xml:space="preserve"> and doing our parsing manually.</w:t>
             </w:r>
           </w:p>
         </w:tc>
@@ -10685,7 +11051,27 @@
                 <w:sz w:val="18"/>
                 <w:szCs w:val="18"/>
               </w:rPr>
-              <w:t>The export book list function doesn't include the new fields MSRP and QuantityOnHand. This might not be needed but we can ask Prof. Carmon about if we'd need it or not.</w:t>
+              <w:t xml:space="preserve">The export book list function doesn't include the new fields MSRP and </w:t>
+            </w:r>
+            <w:proofErr w:type="spellStart"/>
+            <w:r>
+              <w:rPr>
+                <w:rFonts w:ascii="Century Gothic" w:hAnsi="Century Gothic"/>
+                <w:color w:val="000000"/>
+                <w:sz w:val="18"/>
+                <w:szCs w:val="18"/>
+              </w:rPr>
+              <w:t>QuantityOnHand</w:t>
+            </w:r>
+            <w:proofErr w:type="spellEnd"/>
+            <w:r>
+              <w:rPr>
+                <w:rFonts w:ascii="Century Gothic" w:hAnsi="Century Gothic"/>
+                <w:color w:val="000000"/>
+                <w:sz w:val="18"/>
+                <w:szCs w:val="18"/>
+              </w:rPr>
+              <w:t>. This might not be needed but we can ask Prof. Carmon about if we'd need it or not.</w:t>
             </w:r>
           </w:p>
         </w:tc>
@@ -11513,7 +11899,107 @@
                 <w:sz w:val="18"/>
                 <w:szCs w:val="18"/>
               </w:rPr>
-              <w:t>Our current “purchaseShoppingList()” function in the back-end handles the increasing of our TOTAL_SPENT and the decrease of our QUANTITY_ON_HAND in two separate sub-functions. This can lead to situations where if the shopping list includes a book that we have a 0 for its QUANTITY, then the shopper still gets docked for the full price of the order but we only update all of the books in the list before the book with the 0 QUANTITY and not updating any of the books that come after. The recommended solution is to combine the two sub-functions increaseTotalSpent() and decreaseBoughtBooks() into the purchaseShoppingList() function and to check that the book is available first, then add the two UPDATE queries to the bigQuery string that will run if there is no errors up to that point at the end of the function.</w:t>
+              <w:t>Our current “</w:t>
+            </w:r>
+            <w:proofErr w:type="spellStart"/>
+            <w:r>
+              <w:rPr>
+                <w:rFonts w:ascii="Century Gothic" w:hAnsi="Century Gothic"/>
+                <w:color w:val="000000"/>
+                <w:sz w:val="18"/>
+                <w:szCs w:val="18"/>
+              </w:rPr>
+              <w:t>purchaseShoppingList</w:t>
+            </w:r>
+            <w:proofErr w:type="spellEnd"/>
+            <w:r>
+              <w:rPr>
+                <w:rFonts w:ascii="Century Gothic" w:hAnsi="Century Gothic"/>
+                <w:color w:val="000000"/>
+                <w:sz w:val="18"/>
+                <w:szCs w:val="18"/>
+              </w:rPr>
+              <w:t xml:space="preserve">()” function in the back-end handles the increasing of our TOTAL_SPENT and the decrease of our QUANTITY_ON_HAND in two separate sub-functions. This can lead to situations where if the shopping list includes a book that we have a 0 for its QUANTITY, then the shopper still gets docked for the full price of the order but we only update all of the books in the list before the book with the 0 QUANTITY and not updating any of the books that come after. The recommended solution is to combine the two sub-functions </w:t>
+            </w:r>
+            <w:proofErr w:type="spellStart"/>
+            <w:r>
+              <w:rPr>
+                <w:rFonts w:ascii="Century Gothic" w:hAnsi="Century Gothic"/>
+                <w:color w:val="000000"/>
+                <w:sz w:val="18"/>
+                <w:szCs w:val="18"/>
+              </w:rPr>
+              <w:t>increaseTotalSpent</w:t>
+            </w:r>
+            <w:proofErr w:type="spellEnd"/>
+            <w:r>
+              <w:rPr>
+                <w:rFonts w:ascii="Century Gothic" w:hAnsi="Century Gothic"/>
+                <w:color w:val="000000"/>
+                <w:sz w:val="18"/>
+                <w:szCs w:val="18"/>
+              </w:rPr>
+              <w:t xml:space="preserve">() and </w:t>
+            </w:r>
+            <w:proofErr w:type="spellStart"/>
+            <w:r>
+              <w:rPr>
+                <w:rFonts w:ascii="Century Gothic" w:hAnsi="Century Gothic"/>
+                <w:color w:val="000000"/>
+                <w:sz w:val="18"/>
+                <w:szCs w:val="18"/>
+              </w:rPr>
+              <w:t>decreaseBoughtBooks</w:t>
+            </w:r>
+            <w:proofErr w:type="spellEnd"/>
+            <w:r>
+              <w:rPr>
+                <w:rFonts w:ascii="Century Gothic" w:hAnsi="Century Gothic"/>
+                <w:color w:val="000000"/>
+                <w:sz w:val="18"/>
+                <w:szCs w:val="18"/>
+              </w:rPr>
+              <w:t xml:space="preserve">() into the </w:t>
+            </w:r>
+            <w:proofErr w:type="spellStart"/>
+            <w:r>
+              <w:rPr>
+                <w:rFonts w:ascii="Century Gothic" w:hAnsi="Century Gothic"/>
+                <w:color w:val="000000"/>
+                <w:sz w:val="18"/>
+                <w:szCs w:val="18"/>
+              </w:rPr>
+              <w:t>purchaseShoppingList</w:t>
+            </w:r>
+            <w:proofErr w:type="spellEnd"/>
+            <w:r>
+              <w:rPr>
+                <w:rFonts w:ascii="Century Gothic" w:hAnsi="Century Gothic"/>
+                <w:color w:val="000000"/>
+                <w:sz w:val="18"/>
+                <w:szCs w:val="18"/>
+              </w:rPr>
+              <w:t xml:space="preserve">() function and to check that the book is available first, then add the two UPDATE queries to the </w:t>
+            </w:r>
+            <w:proofErr w:type="spellStart"/>
+            <w:r>
+              <w:rPr>
+                <w:rFonts w:ascii="Century Gothic" w:hAnsi="Century Gothic"/>
+                <w:color w:val="000000"/>
+                <w:sz w:val="18"/>
+                <w:szCs w:val="18"/>
+              </w:rPr>
+              <w:t>bigQuery</w:t>
+            </w:r>
+            <w:proofErr w:type="spellEnd"/>
+            <w:r>
+              <w:rPr>
+                <w:rFonts w:ascii="Century Gothic" w:hAnsi="Century Gothic"/>
+                <w:color w:val="000000"/>
+                <w:sz w:val="18"/>
+                <w:szCs w:val="18"/>
+              </w:rPr>
+              <w:t xml:space="preserve"> string that will run if there is no errors up to that point at the end of the function.</w:t>
             </w:r>
           </w:p>
           <w:p>
@@ -11654,7 +12140,25 @@
                 <w:sz w:val="18"/>
                 <w:szCs w:val="18"/>
               </w:rPr>
-              <w:t>Currently the login screen is disabled due to an error we weren’t able to fix</w:t>
+              <w:t xml:space="preserve">Currently the login screen is disabled due to an error we </w:t>
+            </w:r>
+            <w:r>
+              <w:rPr>
+                <w:rFonts w:ascii="Century Gothic" w:hAnsi="Century Gothic"/>
+                <w:color w:val="000000"/>
+                <w:sz w:val="18"/>
+                <w:szCs w:val="18"/>
+              </w:rPr>
+              <w:t>couldn’t</w:t>
+            </w:r>
+            <w:r>
+              <w:rPr>
+                <w:rFonts w:ascii="Century Gothic" w:hAnsi="Century Gothic"/>
+                <w:color w:val="000000"/>
+                <w:sz w:val="18"/>
+                <w:szCs w:val="18"/>
+              </w:rPr>
+              <w:t xml:space="preserve"> fix</w:t>
             </w:r>
           </w:p>
         </w:tc>

</xml_diff>

<commit_message>
Adding Book List to use with Export
</commit_message>
<xml_diff>
--- a/Assignment8Documentation.docx
+++ b/Assignment8Documentation.docx
@@ -47,7 +47,15 @@
     </w:p>
     <w:p>
       <w:r>
-        <w:t>Set the screen to the users primary screen,  Display the splash screen on their second screen if they have one.</w:t>
+        <w:t xml:space="preserve">Set the screen to the </w:t>
+      </w:r>
+      <w:proofErr w:type="gramStart"/>
+      <w:r>
+        <w:t>users</w:t>
+      </w:r>
+      <w:proofErr w:type="gramEnd"/>
+      <w:r>
+        <w:t xml:space="preserve"> primary screen,  Display the splash screen on their second screen if they have one.</w:t>
       </w:r>
     </w:p>
     <w:p>
@@ -73,8 +81,13 @@
       </w:r>
       <w:proofErr w:type="spellEnd"/>
       <w:r>
-        <w:t xml:space="preserve"> to take up no more that 15% of the available desktop space</w:t>
-      </w:r>
+        <w:t xml:space="preserve"> to take up no more that 15% of the available desktop </w:t>
+      </w:r>
+      <w:proofErr w:type="gramStart"/>
+      <w:r>
+        <w:t>space</w:t>
+      </w:r>
+      <w:proofErr w:type="gramEnd"/>
     </w:p>
     <w:p/>
     <w:p/>
@@ -2209,7 +2222,25 @@
                 <w:color w:val="000000"/>
                 <w:sz w:val="18"/>
               </w:rPr>
-              <w:t xml:space="preserve">Adding a UI prompt for a user adding a new shopper, Adding a “purchase” option to the shopping list menu, Adding basic version of </w:t>
+              <w:t xml:space="preserve">Adding a UI prompt for a user adding a new shopper, </w:t>
+            </w:r>
+            <w:proofErr w:type="gramStart"/>
+            <w:r>
+              <w:rPr>
+                <w:rFonts w:ascii="Century Gothic" w:hAnsi="Century Gothic"/>
+                <w:color w:val="000000"/>
+                <w:sz w:val="18"/>
+              </w:rPr>
+              <w:t>Adding</w:t>
+            </w:r>
+            <w:proofErr w:type="gramEnd"/>
+            <w:r>
+              <w:rPr>
+                <w:rFonts w:ascii="Century Gothic" w:hAnsi="Century Gothic"/>
+                <w:color w:val="000000"/>
+                <w:sz w:val="18"/>
+              </w:rPr>
+              <w:t xml:space="preserve"> a “purchase” option to the shopping list menu, Adding basic version of </w:t>
             </w:r>
             <w:proofErr w:type="spellStart"/>
             <w:r>
@@ -5238,8 +5269,16 @@
         <w:rPr>
           <w:rFonts w:ascii="Century Gothic" w:hAnsi="Century Gothic"/>
         </w:rPr>
-        <w:t>UX/UI will be separated from the back-end</w:t>
-      </w:r>
+        <w:t xml:space="preserve">UX/UI will be separated from the </w:t>
+      </w:r>
+      <w:proofErr w:type="gramStart"/>
+      <w:r>
+        <w:rPr>
+          <w:rFonts w:ascii="Century Gothic" w:hAnsi="Century Gothic"/>
+        </w:rPr>
+        <w:t>back-end</w:t>
+      </w:r>
+      <w:proofErr w:type="gramEnd"/>
       <w:r>
         <w:rPr>
           <w:rFonts w:ascii="Century Gothic" w:hAnsi="Century Gothic"/>
@@ -6147,6 +6186,14 @@
         </w:rPr>
         <w:t>In the requirements that request that the main window appear on the user’s “primary” screen, we are interpreting that as meaning the screen the user is currently on, not their 1st screen, so the main window will pop up on whichever screen the user’s mouse is currently on. The splash screen will still pop up on the user’s 2nd screen.</w:t>
       </w:r>
+    </w:p>
+    <w:p>
+      <w:pPr>
+        <w:pStyle w:val="Standard"/>
+        <w:rPr>
+          <w:rFonts w:ascii="Century Gothic" w:hAnsi="Century Gothic"/>
+        </w:rPr>
+      </w:pPr>
     </w:p>
     <w:p>
       <w:pPr>
@@ -6331,8 +6378,19 @@
                 <w:sz w:val="18"/>
                 <w:szCs w:val="18"/>
               </w:rPr>
-              <w:t>The user must enter a username and password in order to log in and utilize the system</w:t>
-            </w:r>
+              <w:t xml:space="preserve">The user must enter a username and password in order to log in and utilize the </w:t>
+            </w:r>
+            <w:proofErr w:type="gramStart"/>
+            <w:r>
+              <w:rPr>
+                <w:rFonts w:ascii="Century Gothic" w:eastAsia="Times New Roman" w:hAnsi="Century Gothic" w:cs="Times New Roman"/>
+                <w:color w:val="000000"/>
+                <w:sz w:val="18"/>
+                <w:szCs w:val="18"/>
+              </w:rPr>
+              <w:t>system</w:t>
+            </w:r>
+            <w:proofErr w:type="gramEnd"/>
           </w:p>
           <w:p>
             <w:pPr>
@@ -7089,7 +7147,15 @@
               <w:pStyle w:val="Standard"/>
             </w:pPr>
             <w:r>
-              <w:t>We’ll be using SQLite to make our database to store and track our books, users, and shoppers data.</w:t>
+              <w:t xml:space="preserve">We’ll be using SQLite to make our database to store and track our books, users, and </w:t>
+            </w:r>
+            <w:proofErr w:type="gramStart"/>
+            <w:r>
+              <w:t>shoppers</w:t>
+            </w:r>
+            <w:proofErr w:type="gramEnd"/>
+            <w:r>
+              <w:t xml:space="preserve"> data.</w:t>
             </w:r>
           </w:p>
         </w:tc>
@@ -7585,7 +7651,27 @@
                 <w:sz w:val="18"/>
                 <w:szCs w:val="18"/>
               </w:rPr>
-              <w:t>Once the user selects how they want to search and what they want to search for, the back-end will construct the appropriate query to give to the database to search its records for any matches. It’ll then construct a list of Book objects to hold the data for the user to use later.</w:t>
+              <w:t xml:space="preserve">Once the user selects how they want to search and what they want to search for, the </w:t>
+            </w:r>
+            <w:proofErr w:type="gramStart"/>
+            <w:r>
+              <w:rPr>
+                <w:rFonts w:ascii="Century Gothic" w:eastAsia="Times New Roman" w:hAnsi="Century Gothic" w:cs="Times New Roman"/>
+                <w:color w:val="000000"/>
+                <w:sz w:val="18"/>
+                <w:szCs w:val="18"/>
+              </w:rPr>
+              <w:t>back-end</w:t>
+            </w:r>
+            <w:proofErr w:type="gramEnd"/>
+            <w:r>
+              <w:rPr>
+                <w:rFonts w:ascii="Century Gothic" w:eastAsia="Times New Roman" w:hAnsi="Century Gothic" w:cs="Times New Roman"/>
+                <w:color w:val="000000"/>
+                <w:sz w:val="18"/>
+                <w:szCs w:val="18"/>
+              </w:rPr>
+              <w:t xml:space="preserve"> will construct the appropriate query to give to the database to search its records for any matches. It’ll then construct a list of Book objects to hold the data for the user to use later.</w:t>
             </w:r>
           </w:p>
         </w:tc>
@@ -8428,6 +8514,7 @@
               <w:t xml:space="preserve">Instead of us using </w:t>
             </w:r>
             <w:proofErr w:type="spellStart"/>
+            <w:proofErr w:type="gramStart"/>
             <w:r>
               <w:rPr>
                 <w:rFonts w:ascii="Century Gothic" w:hAnsi="Century Gothic"/>
@@ -8443,7 +8530,16 @@
                 <w:sz w:val="18"/>
                 <w:szCs w:val="18"/>
               </w:rPr>
-              <w:t xml:space="preserve">; and </w:t>
+              <w:t>;</w:t>
+            </w:r>
+            <w:proofErr w:type="gramEnd"/>
+            <w:r>
+              <w:rPr>
+                <w:rFonts w:ascii="Century Gothic" w:hAnsi="Century Gothic"/>
+                <w:sz w:val="18"/>
+                <w:szCs w:val="18"/>
+              </w:rPr>
+              <w:t xml:space="preserve"> and </w:t>
             </w:r>
             <w:proofErr w:type="spellStart"/>
             <w:r>
@@ -10240,7 +10336,13 @@
         <w:rPr>
           <w:rFonts w:ascii="Century Gothic" w:hAnsi="Century Gothic"/>
         </w:rPr>
-        <w:t>scrollRackSplash.png</w:t>
+        <w:t>u</w:t>
+      </w:r>
+      <w:r>
+        <w:rPr>
+          <w:rFonts w:ascii="Century Gothic" w:hAnsi="Century Gothic"/>
+        </w:rPr>
+        <w:t>tilities.cpp</w:t>
       </w:r>
     </w:p>
     <w:p>
@@ -10254,6 +10356,7 @@
           <w:rFonts w:ascii="Century Gothic" w:hAnsi="Century Gothic"/>
         </w:rPr>
       </w:pPr>
+      <w:proofErr w:type="spellStart"/>
       <w:r>
         <w:rPr>
           <w:rFonts w:ascii="Century Gothic" w:hAnsi="Century Gothic"/>
@@ -10264,7 +10367,40 @@
         <w:rPr>
           <w:rFonts w:ascii="Century Gothic" w:hAnsi="Century Gothic"/>
         </w:rPr>
-        <w:t>tilities.cpp</w:t>
+        <w:t>tilities.h</w:t>
+      </w:r>
+      <w:proofErr w:type="spellEnd"/>
+    </w:p>
+    <w:p>
+      <w:pPr>
+        <w:pStyle w:val="Standard"/>
+        <w:rPr>
+          <w:rFonts w:ascii="Century Gothic" w:hAnsi="Century Gothic"/>
+        </w:rPr>
+      </w:pPr>
+      <w:r>
+        <w:rPr>
+          <w:rFonts w:ascii="Century Gothic" w:hAnsi="Century Gothic"/>
+        </w:rPr>
+        <w:t>Build-</w:t>
+      </w:r>
+      <w:r>
+        <w:rPr>
+          <w:rFonts w:ascii="Century Gothic" w:hAnsi="Century Gothic"/>
+        </w:rPr>
+        <w:t>BSI</w:t>
+      </w:r>
+      <w:r>
+        <w:rPr>
+          <w:rFonts w:ascii="Century Gothic" w:hAnsi="Century Gothic"/>
+        </w:rPr>
+        <w:t>-Desktop_Qt_6_4_3_MinGW_64_bit-Debug</w:t>
+      </w:r>
+      <w:r>
+        <w:rPr>
+          <w:rFonts w:ascii="Century Gothic" w:hAnsi="Century Gothic"/>
+        </w:rPr>
+        <w:t xml:space="preserve"> (Folder)</w:t>
       </w:r>
     </w:p>
     <w:p>
@@ -10278,51 +10414,11 @@
           <w:rFonts w:ascii="Century Gothic" w:hAnsi="Century Gothic"/>
         </w:rPr>
       </w:pPr>
-      <w:proofErr w:type="spellStart"/>
-      <w:r>
-        <w:rPr>
-          <w:rFonts w:ascii="Century Gothic" w:hAnsi="Century Gothic"/>
-        </w:rPr>
-        <w:t>u</w:t>
-      </w:r>
-      <w:r>
-        <w:rPr>
-          <w:rFonts w:ascii="Century Gothic" w:hAnsi="Century Gothic"/>
-        </w:rPr>
-        <w:t>tilities.h</w:t>
-      </w:r>
-      <w:proofErr w:type="spellEnd"/>
-    </w:p>
-    <w:p>
-      <w:pPr>
-        <w:pStyle w:val="Standard"/>
-        <w:rPr>
-          <w:rFonts w:ascii="Century Gothic" w:hAnsi="Century Gothic"/>
-        </w:rPr>
-      </w:pPr>
-      <w:r>
-        <w:rPr>
-          <w:rFonts w:ascii="Century Gothic" w:hAnsi="Century Gothic"/>
-        </w:rPr>
-        <w:t>Build-</w:t>
-      </w:r>
-      <w:r>
-        <w:rPr>
-          <w:rFonts w:ascii="Century Gothic" w:hAnsi="Century Gothic"/>
-        </w:rPr>
-        <w:t>BSI</w:t>
-      </w:r>
-      <w:r>
-        <w:rPr>
-          <w:rFonts w:ascii="Century Gothic" w:hAnsi="Century Gothic"/>
-        </w:rPr>
-        <w:t>-Desktop_Qt_6_4_3_MinGW_64_bit-Debug</w:t>
-      </w:r>
-      <w:r>
-        <w:rPr>
-          <w:rFonts w:ascii="Century Gothic" w:hAnsi="Century Gothic"/>
-        </w:rPr>
-        <w:t xml:space="preserve"> (Folder)</w:t>
+      <w:r>
+        <w:rPr>
+          <w:rFonts w:ascii="Century Gothic" w:hAnsi="Century Gothic"/>
+        </w:rPr>
+        <w:t>(Various other files and folders that get automatically built)</w:t>
       </w:r>
     </w:p>
     <w:p>
@@ -10330,57 +10426,51 @@
         <w:pStyle w:val="Standard"/>
         <w:numPr>
           <w:ilvl w:val="0"/>
-          <w:numId w:val="15"/>
+          <w:numId w:val="14"/>
         </w:numPr>
         <w:rPr>
           <w:rFonts w:ascii="Century Gothic" w:hAnsi="Century Gothic"/>
         </w:rPr>
       </w:pPr>
-      <w:r>
-        <w:rPr>
-          <w:rFonts w:ascii="Century Gothic" w:hAnsi="Century Gothic"/>
-        </w:rPr>
-        <w:t xml:space="preserve">(Various other </w:t>
-      </w:r>
-      <w:r>
-        <w:rPr>
-          <w:rFonts w:ascii="Century Gothic" w:hAnsi="Century Gothic"/>
-        </w:rPr>
-        <w:t>files and folders that get automatically built</w:t>
-      </w:r>
-      <w:r>
-        <w:rPr>
-          <w:rFonts w:ascii="Century Gothic" w:hAnsi="Century Gothic"/>
-        </w:rPr>
-        <w:t>)</w:t>
-      </w:r>
+      <w:proofErr w:type="spellStart"/>
+      <w:r>
+        <w:rPr>
+          <w:rFonts w:ascii="Century Gothic" w:hAnsi="Century Gothic"/>
+        </w:rPr>
+        <w:t>bookstoreInvento</w:t>
+      </w:r>
+      <w:r>
+        <w:rPr>
+          <w:rFonts w:ascii="Century Gothic" w:hAnsi="Century Gothic"/>
+        </w:rPr>
+        <w:t>ry.db</w:t>
+      </w:r>
+      <w:proofErr w:type="spellEnd"/>
     </w:p>
     <w:p>
       <w:pPr>
         <w:pStyle w:val="Standard"/>
         <w:numPr>
           <w:ilvl w:val="0"/>
-          <w:numId w:val="15"/>
+          <w:numId w:val="14"/>
         </w:numPr>
         <w:rPr>
           <w:rFonts w:ascii="Century Gothic" w:hAnsi="Century Gothic"/>
         </w:rPr>
       </w:pPr>
-      <w:proofErr w:type="spellStart"/>
-      <w:r>
-        <w:rPr>
-          <w:rFonts w:ascii="Century Gothic" w:hAnsi="Century Gothic"/>
-        </w:rPr>
-        <w:t>bookstoreInventory.db</w:t>
-      </w:r>
-      <w:proofErr w:type="spellEnd"/>
+      <w:r>
+        <w:rPr>
+          <w:rFonts w:ascii="Century Gothic" w:hAnsi="Century Gothic"/>
+        </w:rPr>
+        <w:t>logfile.txt</w:t>
+      </w:r>
     </w:p>
     <w:p>
       <w:pPr>
         <w:pStyle w:val="Standard"/>
         <w:numPr>
           <w:ilvl w:val="0"/>
-          <w:numId w:val="15"/>
+          <w:numId w:val="14"/>
         </w:numPr>
         <w:rPr>
           <w:rFonts w:ascii="Century Gothic" w:hAnsi="Century Gothic"/>
@@ -10390,7 +10480,7 @@
         <w:rPr>
           <w:rFonts w:ascii="Century Gothic" w:hAnsi="Century Gothic"/>
         </w:rPr>
-        <w:t>logfile.txt</w:t>
+        <w:t>scrollRackSplash.png</w:t>
       </w:r>
     </w:p>
     <w:p>
@@ -10751,7 +10841,27 @@
                 <w:sz w:val="18"/>
                 <w:szCs w:val="18"/>
               </w:rPr>
-              <w:t>Input validation is not up to par with our standards or expectations yet. We’re going to want to centralize our validation for each type of data, ISBN, Year, Cost, Quantity, etc., so that both the front-end and the back-end don’t have to implement their own checks to the data.</w:t>
+              <w:t xml:space="preserve">Input validation is not up to par with our standards or expectations yet. We’re going to want to centralize our validation for each type of data, ISBN, Year, Cost, Quantity, etc., so that both the front-end and the </w:t>
+            </w:r>
+            <w:proofErr w:type="gramStart"/>
+            <w:r>
+              <w:rPr>
+                <w:rFonts w:ascii="Century Gothic" w:hAnsi="Century Gothic"/>
+                <w:color w:val="000000"/>
+                <w:sz w:val="18"/>
+                <w:szCs w:val="18"/>
+              </w:rPr>
+              <w:t>back-end</w:t>
+            </w:r>
+            <w:proofErr w:type="gramEnd"/>
+            <w:r>
+              <w:rPr>
+                <w:rFonts w:ascii="Century Gothic" w:hAnsi="Century Gothic"/>
+                <w:color w:val="000000"/>
+                <w:sz w:val="18"/>
+                <w:szCs w:val="18"/>
+              </w:rPr>
+              <w:t xml:space="preserve"> don’t have to implement their own checks to the data.</w:t>
             </w:r>
           </w:p>
         </w:tc>
@@ -11191,7 +11301,27 @@
                 <w:sz w:val="18"/>
                 <w:szCs w:val="18"/>
               </w:rPr>
-              <w:t>There is currently no input validation done for when we import a file into the database. We need to check that all of the data that we receive from the file is valid before attempting to add it in to the database.</w:t>
+              <w:t xml:space="preserve">There is currently no input validation done for when we import a file into the database. We need to check that </w:t>
+            </w:r>
+            <w:proofErr w:type="gramStart"/>
+            <w:r>
+              <w:rPr>
+                <w:rFonts w:ascii="Century Gothic" w:hAnsi="Century Gothic"/>
+                <w:color w:val="000000"/>
+                <w:sz w:val="18"/>
+                <w:szCs w:val="18"/>
+              </w:rPr>
+              <w:t>all of</w:t>
+            </w:r>
+            <w:proofErr w:type="gramEnd"/>
+            <w:r>
+              <w:rPr>
+                <w:rFonts w:ascii="Century Gothic" w:hAnsi="Century Gothic"/>
+                <w:color w:val="000000"/>
+                <w:sz w:val="18"/>
+                <w:szCs w:val="18"/>
+              </w:rPr>
+              <w:t xml:space="preserve"> the data that we receive from the file is valid before attempting to add it in to the database.</w:t>
             </w:r>
           </w:p>
         </w:tc>
@@ -11632,7 +11762,27 @@
                 <w:sz w:val="18"/>
                 <w:szCs w:val="18"/>
               </w:rPr>
-              <w:t xml:space="preserve"> The back-end  was actually mostly already ready to handle this behavior, but our current front-end doesn’t support any way for the user to make use of it.</w:t>
+              <w:t xml:space="preserve"> The </w:t>
+            </w:r>
+            <w:proofErr w:type="gramStart"/>
+            <w:r>
+              <w:rPr>
+                <w:rFonts w:ascii="Century Gothic" w:hAnsi="Century Gothic"/>
+                <w:color w:val="000000"/>
+                <w:sz w:val="18"/>
+                <w:szCs w:val="18"/>
+              </w:rPr>
+              <w:t>back-end</w:t>
+            </w:r>
+            <w:proofErr w:type="gramEnd"/>
+            <w:r>
+              <w:rPr>
+                <w:rFonts w:ascii="Century Gothic" w:hAnsi="Century Gothic"/>
+                <w:color w:val="000000"/>
+                <w:sz w:val="18"/>
+                <w:szCs w:val="18"/>
+              </w:rPr>
+              <w:t xml:space="preserve">  was actually mostly already ready to handle this behavior, but our current front-end doesn’t support any way for the user to make use of it.</w:t>
             </w:r>
             <w:r>
               <w:rPr>
@@ -11919,7 +12069,47 @@
                 <w:sz w:val="18"/>
                 <w:szCs w:val="18"/>
               </w:rPr>
-              <w:t xml:space="preserve">()” function in the back-end handles the increasing of our TOTAL_SPENT and the decrease of our QUANTITY_ON_HAND in two separate sub-functions. This can lead to situations where if the shopping list includes a book that we have a 0 for its QUANTITY, then the shopper still gets docked for the full price of the order but we only update all of the books in the list before the book with the 0 QUANTITY and not updating any of the books that come after. The recommended solution is to combine the two sub-functions </w:t>
+              <w:t xml:space="preserve">()” function in the </w:t>
+            </w:r>
+            <w:proofErr w:type="gramStart"/>
+            <w:r>
+              <w:rPr>
+                <w:rFonts w:ascii="Century Gothic" w:hAnsi="Century Gothic"/>
+                <w:color w:val="000000"/>
+                <w:sz w:val="18"/>
+                <w:szCs w:val="18"/>
+              </w:rPr>
+              <w:t>back-end</w:t>
+            </w:r>
+            <w:proofErr w:type="gramEnd"/>
+            <w:r>
+              <w:rPr>
+                <w:rFonts w:ascii="Century Gothic" w:hAnsi="Century Gothic"/>
+                <w:color w:val="000000"/>
+                <w:sz w:val="18"/>
+                <w:szCs w:val="18"/>
+              </w:rPr>
+              <w:t xml:space="preserve"> handles the increasing of our TOTAL_SPENT and the decrease of our QUANTITY_ON_HAND in two separate sub-functions. This can lead to situations where if the shopping list includes a book that we have a 0 for its QUANTITY, then the shopper still gets docked for the full price of the </w:t>
+            </w:r>
+            <w:proofErr w:type="gramStart"/>
+            <w:r>
+              <w:rPr>
+                <w:rFonts w:ascii="Century Gothic" w:hAnsi="Century Gothic"/>
+                <w:color w:val="000000"/>
+                <w:sz w:val="18"/>
+                <w:szCs w:val="18"/>
+              </w:rPr>
+              <w:t>order</w:t>
+            </w:r>
+            <w:proofErr w:type="gramEnd"/>
+            <w:r>
+              <w:rPr>
+                <w:rFonts w:ascii="Century Gothic" w:hAnsi="Century Gothic"/>
+                <w:color w:val="000000"/>
+                <w:sz w:val="18"/>
+                <w:szCs w:val="18"/>
+              </w:rPr>
+              <w:t xml:space="preserve"> but we only update all of the books in the list before the book with the 0 QUANTITY and not updating any of the books that come after. The recommended solution is to combine the two sub-functions </w:t>
             </w:r>
             <w:proofErr w:type="spellStart"/>
             <w:r>
@@ -11999,7 +12189,27 @@
                 <w:sz w:val="18"/>
                 <w:szCs w:val="18"/>
               </w:rPr>
-              <w:t xml:space="preserve"> string that will run if there is no errors up to that point at the end of the function.</w:t>
+              <w:t xml:space="preserve"> string that will run if there </w:t>
+            </w:r>
+            <w:proofErr w:type="gramStart"/>
+            <w:r>
+              <w:rPr>
+                <w:rFonts w:ascii="Century Gothic" w:hAnsi="Century Gothic"/>
+                <w:color w:val="000000"/>
+                <w:sz w:val="18"/>
+                <w:szCs w:val="18"/>
+              </w:rPr>
+              <w:t>is</w:t>
+            </w:r>
+            <w:proofErr w:type="gramEnd"/>
+            <w:r>
+              <w:rPr>
+                <w:rFonts w:ascii="Century Gothic" w:hAnsi="Century Gothic"/>
+                <w:color w:val="000000"/>
+                <w:sz w:val="18"/>
+                <w:szCs w:val="18"/>
+              </w:rPr>
+              <w:t xml:space="preserve"> no errors up to that point at the end of the function.</w:t>
             </w:r>
           </w:p>
           <w:p>

</xml_diff>

<commit_message>
Updating Documentation's Issues Section
</commit_message>
<xml_diff>
--- a/Assignment8Documentation.docx
+++ b/Assignment8Documentation.docx
@@ -47,47 +47,18 @@
     </w:p>
     <w:p>
       <w:r>
-        <w:t xml:space="preserve">Set the screen to the </w:t>
-      </w:r>
-      <w:proofErr w:type="gramStart"/>
-      <w:r>
-        <w:t>users</w:t>
-      </w:r>
-      <w:proofErr w:type="gramEnd"/>
-      <w:r>
-        <w:t xml:space="preserve"> primary screen,  Display the splash screen on their second screen if they have one.</w:t>
-      </w:r>
-    </w:p>
-    <w:p>
-      <w:r>
-        <w:t xml:space="preserve">Use a </w:t>
-      </w:r>
-      <w:proofErr w:type="spellStart"/>
-      <w:r>
-        <w:t>qMessageBox</w:t>
-      </w:r>
-      <w:proofErr w:type="spellEnd"/>
-      <w:r>
-        <w:t xml:space="preserve"> in your application when an entry is incorrect.</w:t>
-      </w:r>
-    </w:p>
-    <w:p>
-      <w:r>
-        <w:t xml:space="preserve">Modify the </w:t>
-      </w:r>
-      <w:proofErr w:type="spellStart"/>
-      <w:r>
-        <w:t>splashscreen</w:t>
-      </w:r>
-      <w:proofErr w:type="spellEnd"/>
-      <w:r>
-        <w:t xml:space="preserve"> to take up no more that 15% of the available desktop </w:t>
-      </w:r>
-      <w:proofErr w:type="gramStart"/>
-      <w:r>
-        <w:t>space</w:t>
-      </w:r>
-      <w:proofErr w:type="gramEnd"/>
+        <w:t>Set the screen to the users primary screen,  Display the splash screen on their second screen if they have one.</w:t>
+      </w:r>
+    </w:p>
+    <w:p>
+      <w:r>
+        <w:t>Use a qMessageBox in your application when an entry is incorrect.</w:t>
+      </w:r>
+    </w:p>
+    <w:p>
+      <w:r>
+        <w:t>Modify the splashscreen to take up no more that 15% of the available desktop space</w:t>
+      </w:r>
     </w:p>
     <w:p/>
     <w:p/>
@@ -213,16 +184,8 @@
         <w:rPr>
           <w:rFonts w:asciiTheme="majorHAnsi" w:hAnsiTheme="majorHAnsi" w:cstheme="majorHAnsi"/>
         </w:rPr>
-        <w:t xml:space="preserve">Chris </w:t>
-      </w:r>
-      <w:proofErr w:type="spellStart"/>
-      <w:r>
-        <w:rPr>
-          <w:rFonts w:asciiTheme="majorHAnsi" w:hAnsiTheme="majorHAnsi" w:cstheme="majorHAnsi"/>
-        </w:rPr>
-        <w:t>Rodela</w:t>
-      </w:r>
-      <w:proofErr w:type="spellEnd"/>
+        <w:t>Chris Rodela</w:t>
+      </w:r>
     </w:p>
     <w:p/>
     <w:p/>
@@ -1335,18 +1298,8 @@
                 <w:color w:val="000000"/>
                 <w:sz w:val="18"/>
               </w:rPr>
-              <w:t xml:space="preserve">Christopher </w:t>
-            </w:r>
-            <w:proofErr w:type="spellStart"/>
-            <w:r>
-              <w:rPr>
-                <w:rFonts w:ascii="Century Gothic" w:hAnsi="Century Gothic"/>
-                <w:color w:val="000000"/>
-                <w:sz w:val="18"/>
-              </w:rPr>
-              <w:t>Rodela</w:t>
-            </w:r>
-            <w:proofErr w:type="spellEnd"/>
+              <w:t>Christopher Rodela</w:t>
+            </w:r>
           </w:p>
         </w:tc>
       </w:tr>
@@ -2222,43 +2175,7 @@
                 <w:color w:val="000000"/>
                 <w:sz w:val="18"/>
               </w:rPr>
-              <w:t xml:space="preserve">Adding a UI prompt for a user adding a new shopper, </w:t>
-            </w:r>
-            <w:proofErr w:type="gramStart"/>
-            <w:r>
-              <w:rPr>
-                <w:rFonts w:ascii="Century Gothic" w:hAnsi="Century Gothic"/>
-                <w:color w:val="000000"/>
-                <w:sz w:val="18"/>
-              </w:rPr>
-              <w:t>Adding</w:t>
-            </w:r>
-            <w:proofErr w:type="gramEnd"/>
-            <w:r>
-              <w:rPr>
-                <w:rFonts w:ascii="Century Gothic" w:hAnsi="Century Gothic"/>
-                <w:color w:val="000000"/>
-                <w:sz w:val="18"/>
-              </w:rPr>
-              <w:t xml:space="preserve"> a “purchase” option to the shopping list menu, Adding basic version of </w:t>
-            </w:r>
-            <w:proofErr w:type="spellStart"/>
-            <w:r>
-              <w:rPr>
-                <w:rFonts w:ascii="Century Gothic" w:hAnsi="Century Gothic"/>
-                <w:color w:val="000000"/>
-                <w:sz w:val="18"/>
-              </w:rPr>
-              <w:t>CalcTotalCost</w:t>
-            </w:r>
-            <w:proofErr w:type="spellEnd"/>
-            <w:r>
-              <w:rPr>
-                <w:rFonts w:ascii="Century Gothic" w:hAnsi="Century Gothic"/>
-                <w:color w:val="000000"/>
-                <w:sz w:val="18"/>
-              </w:rPr>
-              <w:t>() function</w:t>
+              <w:t>Adding a UI prompt for a user adding a new shopper, Adding a “purchase” option to the shopping list menu, Adding basic version of CalcTotalCost() function</w:t>
             </w:r>
           </w:p>
         </w:tc>
@@ -2750,18 +2667,8 @@
                 <w:color w:val="000000"/>
                 <w:sz w:val="18"/>
               </w:rPr>
-              <w:t xml:space="preserve">Christopher </w:t>
-            </w:r>
-            <w:proofErr w:type="spellStart"/>
-            <w:r>
-              <w:rPr>
-                <w:rFonts w:ascii="Century Gothic" w:hAnsi="Century Gothic"/>
-                <w:color w:val="000000"/>
-                <w:sz w:val="18"/>
-              </w:rPr>
-              <w:t>Rodela</w:t>
-            </w:r>
-            <w:proofErr w:type="spellEnd"/>
+              <w:t>Christopher Rodela</w:t>
+            </w:r>
           </w:p>
         </w:tc>
       </w:tr>
@@ -3636,25 +3543,7 @@
                 <w:color w:val="000000"/>
                 <w:sz w:val="18"/>
               </w:rPr>
-              <w:t xml:space="preserve">Created a log file for </w:t>
-            </w:r>
-            <w:proofErr w:type="spellStart"/>
-            <w:r>
-              <w:rPr>
-                <w:rFonts w:ascii="Century Gothic" w:hAnsi="Century Gothic"/>
-                <w:color w:val="000000"/>
-                <w:sz w:val="18"/>
-              </w:rPr>
-              <w:t>db</w:t>
-            </w:r>
-            <w:proofErr w:type="spellEnd"/>
-            <w:r>
-              <w:rPr>
-                <w:rFonts w:ascii="Century Gothic" w:hAnsi="Century Gothic"/>
-                <w:color w:val="000000"/>
-                <w:sz w:val="18"/>
-              </w:rPr>
-              <w:t xml:space="preserve"> ops, user log ins, user exits</w:t>
+              <w:t>Created a log file for db ops, user log ins, user exits</w:t>
             </w:r>
           </w:p>
         </w:tc>
@@ -4384,7 +4273,6 @@
               </w:rPr>
               <w:t xml:space="preserve">the </w:t>
             </w:r>
-            <w:proofErr w:type="spellStart"/>
             <w:r>
               <w:rPr>
                 <w:rFonts w:ascii="Century Gothic" w:hAnsi="Century Gothic"/>
@@ -4393,7 +4281,6 @@
               </w:rPr>
               <w:t>adjustBookQuantityInInventory</w:t>
             </w:r>
-            <w:proofErr w:type="spellEnd"/>
             <w:r>
               <w:rPr>
                 <w:rFonts w:ascii="Century Gothic" w:hAnsi="Century Gothic"/>
@@ -4416,25 +4303,7 @@
                 <w:color w:val="000000"/>
                 <w:sz w:val="18"/>
               </w:rPr>
-              <w:t xml:space="preserve"> signal and slot to the </w:t>
-            </w:r>
-            <w:proofErr w:type="spellStart"/>
-            <w:r>
-              <w:rPr>
-                <w:rFonts w:ascii="Century Gothic" w:hAnsi="Century Gothic"/>
-                <w:color w:val="000000"/>
-                <w:sz w:val="18"/>
-              </w:rPr>
-              <w:t>AddBook</w:t>
-            </w:r>
-            <w:proofErr w:type="spellEnd"/>
-            <w:r>
-              <w:rPr>
-                <w:rFonts w:ascii="Century Gothic" w:hAnsi="Century Gothic"/>
-                <w:color w:val="000000"/>
-                <w:sz w:val="18"/>
-              </w:rPr>
-              <w:t xml:space="preserve"> button that was not included in the previous version.</w:t>
+              <w:t xml:space="preserve"> signal and slot to the AddBook button that was not included in the previous version.</w:t>
             </w:r>
           </w:p>
         </w:tc>
@@ -5269,16 +5138,8 @@
         <w:rPr>
           <w:rFonts w:ascii="Century Gothic" w:hAnsi="Century Gothic"/>
         </w:rPr>
-        <w:t xml:space="preserve">UX/UI will be separated from the </w:t>
-      </w:r>
-      <w:proofErr w:type="gramStart"/>
-      <w:r>
-        <w:rPr>
-          <w:rFonts w:ascii="Century Gothic" w:hAnsi="Century Gothic"/>
-        </w:rPr>
-        <w:t>back-end</w:t>
-      </w:r>
-      <w:proofErr w:type="gramEnd"/>
+        <w:t>UX/UI will be separated from the back-end</w:t>
+      </w:r>
       <w:r>
         <w:rPr>
           <w:rFonts w:ascii="Century Gothic" w:hAnsi="Century Gothic"/>
@@ -5295,14 +5156,7 @@
         <w:rPr>
           <w:rFonts w:ascii="Century Gothic" w:hAnsi="Century Gothic"/>
         </w:rPr>
-        <w:t xml:space="preserve">s, mainly the files named with </w:t>
-      </w:r>
-      <w:proofErr w:type="spellStart"/>
-      <w:r>
-        <w:rPr>
-          <w:rFonts w:ascii="Century Gothic" w:hAnsi="Century Gothic"/>
-        </w:rPr>
-        <w:t>main</w:t>
+        <w:t>s, mainly the files named with main</w:t>
       </w:r>
       <w:r>
         <w:rPr>
@@ -5316,7 +5170,6 @@
         </w:rPr>
         <w:t>indow</w:t>
       </w:r>
-      <w:proofErr w:type="spellEnd"/>
       <w:r>
         <w:rPr>
           <w:rFonts w:ascii="Century Gothic" w:hAnsi="Century Gothic"/>
@@ -5349,21 +5202,7 @@
         <w:rPr>
           <w:rFonts w:ascii="Century Gothic" w:hAnsi="Century Gothic"/>
         </w:rPr>
-        <w:t xml:space="preserve"> for their respective .</w:t>
-      </w:r>
-      <w:proofErr w:type="spellStart"/>
-      <w:r>
-        <w:rPr>
-          <w:rFonts w:ascii="Century Gothic" w:hAnsi="Century Gothic"/>
-        </w:rPr>
-        <w:t>cpp</w:t>
-      </w:r>
-      <w:proofErr w:type="spellEnd"/>
-      <w:r>
-        <w:rPr>
-          <w:rFonts w:ascii="Century Gothic" w:hAnsi="Century Gothic"/>
-        </w:rPr>
-        <w:t xml:space="preserve"> files, </w:t>
+        <w:t xml:space="preserve"> for their respective .cpp files, </w:t>
       </w:r>
       <w:r>
         <w:rPr>
@@ -5479,21 +5318,7 @@
         <w:rPr>
           <w:rFonts w:ascii="Century Gothic" w:hAnsi="Century Gothic"/>
         </w:rPr>
-        <w:t xml:space="preserve">which is used for some of </w:t>
-      </w:r>
-      <w:proofErr w:type="spellStart"/>
-      <w:r>
-        <w:rPr>
-          <w:rFonts w:ascii="Century Gothic" w:hAnsi="Century Gothic"/>
-        </w:rPr>
-        <w:t>out</w:t>
-      </w:r>
-      <w:proofErr w:type="spellEnd"/>
-      <w:r>
-        <w:rPr>
-          <w:rFonts w:ascii="Century Gothic" w:hAnsi="Century Gothic"/>
-        </w:rPr>
-        <w:t xml:space="preserve"> folders’ names, is short for Bookstore Inventory.</w:t>
+        <w:t>which is used for some of out folders’ names, is short for Bookstore Inventory.</w:t>
       </w:r>
     </w:p>
     <w:p>
@@ -6103,21 +5928,7 @@
         <w:rPr>
           <w:rFonts w:ascii="Century Gothic" w:hAnsi="Century Gothic"/>
         </w:rPr>
-        <w:t xml:space="preserve">The user will need to have the </w:t>
-      </w:r>
-      <w:proofErr w:type="spellStart"/>
-      <w:r>
-        <w:rPr>
-          <w:rFonts w:ascii="Century Gothic" w:hAnsi="Century Gothic"/>
-        </w:rPr>
-        <w:t>RapidCSV</w:t>
-      </w:r>
-      <w:proofErr w:type="spellEnd"/>
-      <w:r>
-        <w:rPr>
-          <w:rFonts w:ascii="Century Gothic" w:hAnsi="Century Gothic"/>
-        </w:rPr>
-        <w:t>, SQLite3, and MD5 libraries installed onto their machine(s).</w:t>
+        <w:t>The user will need to have the RapidCSV, SQLite3, and MD5 libraries installed onto their machine(s).</w:t>
       </w:r>
     </w:p>
     <w:p>
@@ -6378,19 +6189,8 @@
                 <w:sz w:val="18"/>
                 <w:szCs w:val="18"/>
               </w:rPr>
-              <w:t xml:space="preserve">The user must enter a username and password in order to log in and utilize the </w:t>
-            </w:r>
-            <w:proofErr w:type="gramStart"/>
-            <w:r>
-              <w:rPr>
-                <w:rFonts w:ascii="Century Gothic" w:eastAsia="Times New Roman" w:hAnsi="Century Gothic" w:cs="Times New Roman"/>
-                <w:color w:val="000000"/>
-                <w:sz w:val="18"/>
-                <w:szCs w:val="18"/>
-              </w:rPr>
-              <w:t>system</w:t>
-            </w:r>
-            <w:proofErr w:type="gramEnd"/>
+              <w:t>The user must enter a username and password in order to log in and utilize the system</w:t>
+            </w:r>
           </w:p>
           <w:p>
             <w:pPr>
@@ -6731,27 +6531,7 @@
                 <w:sz w:val="18"/>
                 <w:szCs w:val="18"/>
               </w:rPr>
-              <w:t xml:space="preserve">We are going to be both importing and exporting .csv files that contains book data. This will occasionally use the </w:t>
-            </w:r>
-            <w:proofErr w:type="spellStart"/>
-            <w:r>
-              <w:rPr>
-                <w:rFonts w:ascii="Century Gothic" w:eastAsia="Times New Roman" w:hAnsi="Century Gothic" w:cs="Times New Roman"/>
-                <w:color w:val="000000"/>
-                <w:sz w:val="18"/>
-                <w:szCs w:val="18"/>
-              </w:rPr>
-              <w:t>RapidCSV</w:t>
-            </w:r>
-            <w:proofErr w:type="spellEnd"/>
-            <w:r>
-              <w:rPr>
-                <w:rFonts w:ascii="Century Gothic" w:eastAsia="Times New Roman" w:hAnsi="Century Gothic" w:cs="Times New Roman"/>
-                <w:color w:val="000000"/>
-                <w:sz w:val="18"/>
-                <w:szCs w:val="18"/>
-              </w:rPr>
-              <w:t xml:space="preserve"> library to help with reading and parsing incoming files.</w:t>
+              <w:t>We are going to be both importing and exporting .csv files that contains book data. This will occasionally use the RapidCSV library to help with reading and parsing incoming files.</w:t>
             </w:r>
           </w:p>
         </w:tc>
@@ -7147,15 +6927,7 @@
               <w:pStyle w:val="Standard"/>
             </w:pPr>
             <w:r>
-              <w:t xml:space="preserve">We’ll be using SQLite to make our database to store and track our books, users, and </w:t>
-            </w:r>
-            <w:proofErr w:type="gramStart"/>
-            <w:r>
-              <w:t>shoppers</w:t>
-            </w:r>
-            <w:proofErr w:type="gramEnd"/>
-            <w:r>
-              <w:t xml:space="preserve"> data.</w:t>
+              <w:t>We’ll be using SQLite to make our database to store and track our books, users, and shoppers data.</w:t>
             </w:r>
           </w:p>
         </w:tc>
@@ -7651,27 +7423,7 @@
                 <w:sz w:val="18"/>
                 <w:szCs w:val="18"/>
               </w:rPr>
-              <w:t xml:space="preserve">Once the user selects how they want to search and what they want to search for, the </w:t>
-            </w:r>
-            <w:proofErr w:type="gramStart"/>
-            <w:r>
-              <w:rPr>
-                <w:rFonts w:ascii="Century Gothic" w:eastAsia="Times New Roman" w:hAnsi="Century Gothic" w:cs="Times New Roman"/>
-                <w:color w:val="000000"/>
-                <w:sz w:val="18"/>
-                <w:szCs w:val="18"/>
-              </w:rPr>
-              <w:t>back-end</w:t>
-            </w:r>
-            <w:proofErr w:type="gramEnd"/>
-            <w:r>
-              <w:rPr>
-                <w:rFonts w:ascii="Century Gothic" w:eastAsia="Times New Roman" w:hAnsi="Century Gothic" w:cs="Times New Roman"/>
-                <w:color w:val="000000"/>
-                <w:sz w:val="18"/>
-                <w:szCs w:val="18"/>
-              </w:rPr>
-              <w:t xml:space="preserve"> will construct the appropriate query to give to the database to search its records for any matches. It’ll then construct a list of Book objects to hold the data for the user to use later.</w:t>
+              <w:t>Once the user selects how they want to search and what they want to search for, the back-end will construct the appropriate query to give to the database to search its records for any matches. It’ll then construct a list of Book objects to hold the data for the user to use later.</w:t>
             </w:r>
           </w:p>
         </w:tc>
@@ -8511,53 +8263,15 @@
                 <w:sz w:val="18"/>
                 <w:szCs w:val="18"/>
               </w:rPr>
-              <w:t xml:space="preserve">Instead of us using </w:t>
-            </w:r>
-            <w:proofErr w:type="spellStart"/>
-            <w:proofErr w:type="gramStart"/>
-            <w:r>
-              <w:rPr>
-                <w:rFonts w:ascii="Century Gothic" w:hAnsi="Century Gothic"/>
-                <w:sz w:val="18"/>
-                <w:szCs w:val="18"/>
-              </w:rPr>
-              <w:t>cout</w:t>
-            </w:r>
-            <w:proofErr w:type="spellEnd"/>
-            <w:r>
-              <w:rPr>
-                <w:rFonts w:ascii="Century Gothic" w:hAnsi="Century Gothic"/>
-                <w:sz w:val="18"/>
-                <w:szCs w:val="18"/>
-              </w:rPr>
-              <w:t>;</w:t>
-            </w:r>
-            <w:proofErr w:type="gramEnd"/>
-            <w:r>
-              <w:rPr>
-                <w:rFonts w:ascii="Century Gothic" w:hAnsi="Century Gothic"/>
-                <w:sz w:val="18"/>
-                <w:szCs w:val="18"/>
-              </w:rPr>
-              <w:t xml:space="preserve"> and </w:t>
-            </w:r>
-            <w:proofErr w:type="spellStart"/>
-            <w:r>
-              <w:rPr>
-                <w:rFonts w:ascii="Century Gothic" w:hAnsi="Century Gothic"/>
-                <w:sz w:val="18"/>
-                <w:szCs w:val="18"/>
-              </w:rPr>
-              <w:t>qDebug</w:t>
-            </w:r>
-            <w:proofErr w:type="spellEnd"/>
-            <w:r>
-              <w:rPr>
-                <w:rFonts w:ascii="Century Gothic" w:hAnsi="Century Gothic"/>
-                <w:sz w:val="18"/>
-                <w:szCs w:val="18"/>
-              </w:rPr>
-              <w:t xml:space="preserve">() to debug our program, we are going to be </w:t>
+              <w:t>Instead of us using cout</w:t>
+            </w:r>
+            <w:r>
+              <w:rPr>
+                <w:rFonts w:ascii="Century Gothic" w:hAnsi="Century Gothic"/>
+                <w:sz w:val="18"/>
+                <w:szCs w:val="18"/>
+              </w:rPr>
+              <w:t xml:space="preserve">; and qDebug() to debug our program, we are going to be </w:t>
             </w:r>
             <w:r>
               <w:rPr>
@@ -9385,21 +9099,7 @@
         <w:rPr>
           <w:rFonts w:ascii="Century Gothic" w:hAnsi="Century Gothic"/>
         </w:rPr>
-        <w:t xml:space="preserve">The user will need to have the </w:t>
-      </w:r>
-      <w:proofErr w:type="spellStart"/>
-      <w:r>
-        <w:rPr>
-          <w:rFonts w:ascii="Century Gothic" w:hAnsi="Century Gothic"/>
-        </w:rPr>
-        <w:t>RapidCSV</w:t>
-      </w:r>
-      <w:proofErr w:type="spellEnd"/>
-      <w:r>
-        <w:rPr>
-          <w:rFonts w:ascii="Century Gothic" w:hAnsi="Century Gothic"/>
-        </w:rPr>
-        <w:t xml:space="preserve"> library installed onto their machine(s).</w:t>
+        <w:t>The user will need to have the RapidCSV library installed onto their machine(s).</w:t>
       </w:r>
     </w:p>
     <w:p>
@@ -9710,55 +9410,7 @@
           <w:rFonts w:ascii="Century Gothic" w:hAnsi="Century Gothic"/>
           <w:sz w:val="21"/>
         </w:rPr>
-        <w:t>, so our .</w:t>
-      </w:r>
-      <w:proofErr w:type="spellStart"/>
-      <w:r>
-        <w:rPr>
-          <w:rFonts w:ascii="Century Gothic" w:hAnsi="Century Gothic"/>
-          <w:sz w:val="21"/>
-        </w:rPr>
-        <w:t>cpp’s</w:t>
-      </w:r>
-      <w:proofErr w:type="spellEnd"/>
-      <w:r>
-        <w:rPr>
-          <w:rFonts w:ascii="Century Gothic" w:hAnsi="Century Gothic"/>
-          <w:sz w:val="21"/>
-        </w:rPr>
-        <w:t>, our .h’s, and any .</w:t>
-      </w:r>
-      <w:proofErr w:type="spellStart"/>
-      <w:r>
-        <w:rPr>
-          <w:rFonts w:ascii="Century Gothic" w:hAnsi="Century Gothic"/>
-          <w:sz w:val="21"/>
-        </w:rPr>
-        <w:t>json</w:t>
-      </w:r>
-      <w:proofErr w:type="spellEnd"/>
-      <w:r>
-        <w:rPr>
-          <w:rFonts w:ascii="Century Gothic" w:hAnsi="Century Gothic"/>
-          <w:sz w:val="21"/>
-        </w:rPr>
-        <w:t xml:space="preserve"> and .csv that we’ve made should also be listed here, but do not include any of the files that were given to us as part of the assignment, i.e. the “</w:t>
-      </w:r>
-      <w:proofErr w:type="spellStart"/>
-      <w:r>
-        <w:rPr>
-          <w:rFonts w:ascii="Century Gothic" w:hAnsi="Century Gothic"/>
-          <w:sz w:val="21"/>
-        </w:rPr>
-        <w:t>books.json</w:t>
-      </w:r>
-      <w:proofErr w:type="spellEnd"/>
-      <w:r>
-        <w:rPr>
-          <w:rFonts w:ascii="Century Gothic" w:hAnsi="Century Gothic"/>
-          <w:sz w:val="21"/>
-        </w:rPr>
-        <w:t>” and “books.csv” that are the inventory files that we were given.)</w:t>
+        <w:t>, so our .cpp’s, our .h’s, and any .json and .csv that we’ve made should also be listed here, but do not include any of the files that were given to us as part of the assignment, i.e. the “books.json” and “books.csv” that are the inventory files that we were given.)</w:t>
       </w:r>
     </w:p>
     <w:p>
@@ -9928,7 +9580,6 @@
           <w:rFonts w:ascii="Century Gothic" w:hAnsi="Century Gothic"/>
         </w:rPr>
       </w:pPr>
-      <w:proofErr w:type="spellStart"/>
       <w:r>
         <w:rPr>
           <w:rFonts w:ascii="Century Gothic" w:hAnsi="Century Gothic"/>
@@ -9953,7 +9604,6 @@
         </w:rPr>
         <w:t>nd.h</w:t>
       </w:r>
-      <w:proofErr w:type="spellEnd"/>
     </w:p>
     <w:p>
       <w:pPr>
@@ -9990,7 +9640,6 @@
           <w:rFonts w:ascii="Century Gothic" w:hAnsi="Century Gothic"/>
         </w:rPr>
       </w:pPr>
-      <w:proofErr w:type="spellStart"/>
       <w:r>
         <w:rPr>
           <w:rFonts w:ascii="Century Gothic" w:hAnsi="Century Gothic"/>
@@ -10003,7 +9652,6 @@
         </w:rPr>
         <w:t>ook.h</w:t>
       </w:r>
-      <w:proofErr w:type="spellEnd"/>
     </w:p>
     <w:p>
       <w:pPr>
@@ -10034,14 +9682,12 @@
           <w:rFonts w:ascii="Century Gothic" w:hAnsi="Century Gothic"/>
         </w:rPr>
       </w:pPr>
-      <w:proofErr w:type="spellStart"/>
       <w:r>
         <w:rPr>
           <w:rFonts w:ascii="Century Gothic" w:hAnsi="Century Gothic"/>
         </w:rPr>
         <w:t>CMakeLists.txt.user</w:t>
       </w:r>
-      <w:proofErr w:type="spellEnd"/>
     </w:p>
     <w:p>
       <w:pPr>
@@ -10072,14 +9718,12 @@
           <w:rFonts w:ascii="Century Gothic" w:hAnsi="Century Gothic"/>
         </w:rPr>
       </w:pPr>
-      <w:proofErr w:type="spellStart"/>
       <w:r>
         <w:rPr>
           <w:rFonts w:ascii="Century Gothic" w:hAnsi="Century Gothic"/>
         </w:rPr>
         <w:t>Dbmanager.h</w:t>
       </w:r>
-      <w:proofErr w:type="spellEnd"/>
     </w:p>
     <w:p>
       <w:pPr>
@@ -10110,7 +9754,6 @@
           <w:rFonts w:ascii="Century Gothic" w:hAnsi="Century Gothic"/>
         </w:rPr>
       </w:pPr>
-      <w:proofErr w:type="spellStart"/>
       <w:r>
         <w:rPr>
           <w:rFonts w:ascii="Century Gothic" w:hAnsi="Century Gothic"/>
@@ -10129,7 +9772,6 @@
         </w:rPr>
         <w:t>.h</w:t>
       </w:r>
-      <w:proofErr w:type="spellEnd"/>
     </w:p>
     <w:p>
       <w:pPr>
@@ -10160,14 +9802,12 @@
           <w:rFonts w:ascii="Century Gothic" w:hAnsi="Century Gothic"/>
         </w:rPr>
       </w:pPr>
-      <w:proofErr w:type="spellStart"/>
       <w:r>
         <w:rPr>
           <w:rFonts w:ascii="Century Gothic" w:hAnsi="Century Gothic"/>
         </w:rPr>
         <w:t>loginscreen.h</w:t>
       </w:r>
-      <w:proofErr w:type="spellEnd"/>
     </w:p>
     <w:p>
       <w:pPr>
@@ -10180,14 +9820,12 @@
           <w:rFonts w:ascii="Century Gothic" w:hAnsi="Century Gothic"/>
         </w:rPr>
       </w:pPr>
-      <w:proofErr w:type="spellStart"/>
       <w:r>
         <w:rPr>
           <w:rFonts w:ascii="Century Gothic" w:hAnsi="Century Gothic"/>
         </w:rPr>
         <w:t>loginscreen.ui</w:t>
       </w:r>
-      <w:proofErr w:type="spellEnd"/>
     </w:p>
     <w:p>
       <w:pPr>
@@ -10236,14 +9874,12 @@
           <w:rFonts w:ascii="Century Gothic" w:hAnsi="Century Gothic"/>
         </w:rPr>
       </w:pPr>
-      <w:proofErr w:type="spellStart"/>
       <w:r>
         <w:rPr>
           <w:rFonts w:ascii="Century Gothic" w:hAnsi="Century Gothic"/>
         </w:rPr>
         <w:t>mainwindow.h</w:t>
       </w:r>
-      <w:proofErr w:type="spellEnd"/>
     </w:p>
     <w:p>
       <w:pPr>
@@ -10256,14 +9892,12 @@
           <w:rFonts w:ascii="Century Gothic" w:hAnsi="Century Gothic"/>
         </w:rPr>
       </w:pPr>
-      <w:proofErr w:type="spellStart"/>
       <w:r>
         <w:rPr>
           <w:rFonts w:ascii="Century Gothic" w:hAnsi="Century Gothic"/>
         </w:rPr>
         <w:t>mainwindow.ui</w:t>
       </w:r>
-      <w:proofErr w:type="spellEnd"/>
     </w:p>
     <w:p>
       <w:pPr>
@@ -10312,14 +9946,12 @@
           <w:rFonts w:ascii="Century Gothic" w:hAnsi="Century Gothic"/>
         </w:rPr>
       </w:pPr>
-      <w:proofErr w:type="spellStart"/>
       <w:r>
         <w:rPr>
           <w:rFonts w:ascii="Century Gothic" w:hAnsi="Century Gothic"/>
         </w:rPr>
         <w:t>rapidcsv.h</w:t>
       </w:r>
-      <w:proofErr w:type="spellEnd"/>
     </w:p>
     <w:p>
       <w:pPr>
@@ -10356,7 +9988,6 @@
           <w:rFonts w:ascii="Century Gothic" w:hAnsi="Century Gothic"/>
         </w:rPr>
       </w:pPr>
-      <w:proofErr w:type="spellStart"/>
       <w:r>
         <w:rPr>
           <w:rFonts w:ascii="Century Gothic" w:hAnsi="Century Gothic"/>
@@ -10369,7 +10000,6 @@
         </w:rPr>
         <w:t>tilities.h</w:t>
       </w:r>
-      <w:proofErr w:type="spellEnd"/>
     </w:p>
     <w:p>
       <w:pPr>
@@ -10432,7 +10062,6 @@
           <w:rFonts w:ascii="Century Gothic" w:hAnsi="Century Gothic"/>
         </w:rPr>
       </w:pPr>
-      <w:proofErr w:type="spellStart"/>
       <w:r>
         <w:rPr>
           <w:rFonts w:ascii="Century Gothic" w:hAnsi="Century Gothic"/>
@@ -10445,7 +10074,6 @@
         </w:rPr>
         <w:t>ry.db</w:t>
       </w:r>
-      <w:proofErr w:type="spellEnd"/>
     </w:p>
     <w:p>
       <w:pPr>
@@ -10534,23 +10162,7 @@
           <w:rFonts w:ascii="Century Gothic" w:hAnsi="Century Gothic"/>
           <w:sz w:val="21"/>
         </w:rPr>
-        <w:t xml:space="preserve">(REMEMBER: If Professor Carmon runs into a bug in our application and he doesn’t see it listed and documented here, it will count as an automatic 0 points for the total “Functionality” portion for this turn in. So, TEST </w:t>
-      </w:r>
-      <w:proofErr w:type="spellStart"/>
-      <w:r>
-        <w:rPr>
-          <w:rFonts w:ascii="Century Gothic" w:hAnsi="Century Gothic"/>
-          <w:sz w:val="21"/>
-        </w:rPr>
-        <w:t>TEST</w:t>
-      </w:r>
-      <w:proofErr w:type="spellEnd"/>
-      <w:r>
-        <w:rPr>
-          <w:rFonts w:ascii="Century Gothic" w:hAnsi="Century Gothic"/>
-          <w:sz w:val="21"/>
-        </w:rPr>
-        <w:t xml:space="preserve"> TEST!!! Everybody, test your code and communicate any problems you find! And the Lead needs to test ALL the code and ask if anyone knows of any problems with their work.)</w:t>
+        <w:t>(REMEMBER: If Professor Carmon runs into a bug in our application and he doesn’t see it listed and documented here, it will count as an automatic 0 points for the total “Functionality” portion for this turn in. So, TEST TEST TEST!!! Everybody, test your code and communicate any problems you find! And the Lead needs to test ALL the code and ask if anyone knows of any problems with their work.)</w:t>
       </w:r>
     </w:p>
     <w:p>
@@ -10841,27 +10453,7 @@
                 <w:sz w:val="18"/>
                 <w:szCs w:val="18"/>
               </w:rPr>
-              <w:t xml:space="preserve">Input validation is not up to par with our standards or expectations yet. We’re going to want to centralize our validation for each type of data, ISBN, Year, Cost, Quantity, etc., so that both the front-end and the </w:t>
-            </w:r>
-            <w:proofErr w:type="gramStart"/>
-            <w:r>
-              <w:rPr>
-                <w:rFonts w:ascii="Century Gothic" w:hAnsi="Century Gothic"/>
-                <w:color w:val="000000"/>
-                <w:sz w:val="18"/>
-                <w:szCs w:val="18"/>
-              </w:rPr>
-              <w:t>back-end</w:t>
-            </w:r>
-            <w:proofErr w:type="gramEnd"/>
-            <w:r>
-              <w:rPr>
-                <w:rFonts w:ascii="Century Gothic" w:hAnsi="Century Gothic"/>
-                <w:color w:val="000000"/>
-                <w:sz w:val="18"/>
-                <w:szCs w:val="18"/>
-              </w:rPr>
-              <w:t xml:space="preserve"> don’t have to implement their own checks to the data.</w:t>
+              <w:t>Input validation is not up to par with our standards or expectations yet. We’re going to want to centralize our validation for each type of data, ISBN, Year, Cost, Quantity, etc., so that both the front-end and the back-end don’t have to implement their own checks to the data.</w:t>
             </w:r>
           </w:p>
         </w:tc>
@@ -10981,67 +10573,7 @@
                 <w:sz w:val="18"/>
                 <w:szCs w:val="18"/>
               </w:rPr>
-              <w:t xml:space="preserve">Importing files into the database using the </w:t>
-            </w:r>
-            <w:proofErr w:type="spellStart"/>
-            <w:r>
-              <w:rPr>
-                <w:rFonts w:ascii="Century Gothic" w:hAnsi="Century Gothic"/>
-                <w:color w:val="000000"/>
-                <w:sz w:val="18"/>
-                <w:szCs w:val="18"/>
-              </w:rPr>
-              <w:t>Rapidcsv</w:t>
-            </w:r>
-            <w:proofErr w:type="spellEnd"/>
-            <w:r>
-              <w:rPr>
-                <w:rFonts w:ascii="Century Gothic" w:hAnsi="Century Gothic"/>
-                <w:color w:val="000000"/>
-                <w:sz w:val="18"/>
-                <w:szCs w:val="18"/>
-              </w:rPr>
-              <w:t xml:space="preserve"> library can lead to larger ISBNs getting converted into scientific notation. Recommended that we replace the use of the </w:t>
-            </w:r>
-            <w:proofErr w:type="spellStart"/>
-            <w:r>
-              <w:rPr>
-                <w:rFonts w:ascii="Century Gothic" w:hAnsi="Century Gothic"/>
-                <w:color w:val="000000"/>
-                <w:sz w:val="18"/>
-                <w:szCs w:val="18"/>
-              </w:rPr>
-              <w:t>Rapidcsv</w:t>
-            </w:r>
-            <w:proofErr w:type="spellEnd"/>
-            <w:r>
-              <w:rPr>
-                <w:rFonts w:ascii="Century Gothic" w:hAnsi="Century Gothic"/>
-                <w:color w:val="000000"/>
-                <w:sz w:val="18"/>
-                <w:szCs w:val="18"/>
-              </w:rPr>
-              <w:t xml:space="preserve"> library for importing .csv files with the regular </w:t>
-            </w:r>
-            <w:proofErr w:type="spellStart"/>
-            <w:r>
-              <w:rPr>
-                <w:rFonts w:ascii="Century Gothic" w:hAnsi="Century Gothic"/>
-                <w:color w:val="000000"/>
-                <w:sz w:val="18"/>
-                <w:szCs w:val="18"/>
-              </w:rPr>
-              <w:t>ifstream</w:t>
-            </w:r>
-            <w:proofErr w:type="spellEnd"/>
-            <w:r>
-              <w:rPr>
-                <w:rFonts w:ascii="Century Gothic" w:hAnsi="Century Gothic"/>
-                <w:color w:val="000000"/>
-                <w:sz w:val="18"/>
-                <w:szCs w:val="18"/>
-              </w:rPr>
-              <w:t xml:space="preserve"> and doing our parsing manually.</w:t>
+              <w:t>Importing files into the database using the Rapidcsv library can lead to larger ISBNs getting converted into scientific notation. Recommended that we replace the use of the Rapidcsv library for importing .csv files with the regular ifstream and doing our parsing manually.</w:t>
             </w:r>
           </w:p>
         </w:tc>
@@ -11161,27 +10693,7 @@
                 <w:sz w:val="18"/>
                 <w:szCs w:val="18"/>
               </w:rPr>
-              <w:t xml:space="preserve">The export book list function doesn't include the new fields MSRP and </w:t>
-            </w:r>
-            <w:proofErr w:type="spellStart"/>
-            <w:r>
-              <w:rPr>
-                <w:rFonts w:ascii="Century Gothic" w:hAnsi="Century Gothic"/>
-                <w:color w:val="000000"/>
-                <w:sz w:val="18"/>
-                <w:szCs w:val="18"/>
-              </w:rPr>
-              <w:t>QuantityOnHand</w:t>
-            </w:r>
-            <w:proofErr w:type="spellEnd"/>
-            <w:r>
-              <w:rPr>
-                <w:rFonts w:ascii="Century Gothic" w:hAnsi="Century Gothic"/>
-                <w:color w:val="000000"/>
-                <w:sz w:val="18"/>
-                <w:szCs w:val="18"/>
-              </w:rPr>
-              <w:t>. This might not be needed but we can ask Prof. Carmon about if we'd need it or not.</w:t>
+              <w:t>The export book list function doesn't include the new fields MSRP and QuantityOnHand. This might not be needed but we can ask Prof. Carmon about if we'd need it or not.</w:t>
             </w:r>
           </w:p>
         </w:tc>
@@ -11301,27 +10813,7 @@
                 <w:sz w:val="18"/>
                 <w:szCs w:val="18"/>
               </w:rPr>
-              <w:t xml:space="preserve">There is currently no input validation done for when we import a file into the database. We need to check that </w:t>
-            </w:r>
-            <w:proofErr w:type="gramStart"/>
-            <w:r>
-              <w:rPr>
-                <w:rFonts w:ascii="Century Gothic" w:hAnsi="Century Gothic"/>
-                <w:color w:val="000000"/>
-                <w:sz w:val="18"/>
-                <w:szCs w:val="18"/>
-              </w:rPr>
-              <w:t>all of</w:t>
-            </w:r>
-            <w:proofErr w:type="gramEnd"/>
-            <w:r>
-              <w:rPr>
-                <w:rFonts w:ascii="Century Gothic" w:hAnsi="Century Gothic"/>
-                <w:color w:val="000000"/>
-                <w:sz w:val="18"/>
-                <w:szCs w:val="18"/>
-              </w:rPr>
-              <w:t xml:space="preserve"> the data that we receive from the file is valid before attempting to add it in to the database.</w:t>
+              <w:t>There is currently no input validation done for when we import a file into the database. We need to check that all of the data that we receive from the file is valid before attempting to add it in to the database.</w:t>
             </w:r>
           </w:p>
         </w:tc>
@@ -11762,27 +11254,7 @@
                 <w:sz w:val="18"/>
                 <w:szCs w:val="18"/>
               </w:rPr>
-              <w:t xml:space="preserve"> The </w:t>
-            </w:r>
-            <w:proofErr w:type="gramStart"/>
-            <w:r>
-              <w:rPr>
-                <w:rFonts w:ascii="Century Gothic" w:hAnsi="Century Gothic"/>
-                <w:color w:val="000000"/>
-                <w:sz w:val="18"/>
-                <w:szCs w:val="18"/>
-              </w:rPr>
-              <w:t>back-end</w:t>
-            </w:r>
-            <w:proofErr w:type="gramEnd"/>
-            <w:r>
-              <w:rPr>
-                <w:rFonts w:ascii="Century Gothic" w:hAnsi="Century Gothic"/>
-                <w:color w:val="000000"/>
-                <w:sz w:val="18"/>
-                <w:szCs w:val="18"/>
-              </w:rPr>
-              <w:t xml:space="preserve">  was actually mostly already ready to handle this behavior, but our current front-end doesn’t support any way for the user to make use of it.</w:t>
+              <w:t xml:space="preserve"> The back-end  was actually mostly already ready to handle this behavior, but our current front-end doesn’t support any way for the user to make use of it.</w:t>
             </w:r>
             <w:r>
               <w:rPr>
@@ -12049,167 +11521,7 @@
                 <w:sz w:val="18"/>
                 <w:szCs w:val="18"/>
               </w:rPr>
-              <w:t>Our current “</w:t>
-            </w:r>
-            <w:proofErr w:type="spellStart"/>
-            <w:r>
-              <w:rPr>
-                <w:rFonts w:ascii="Century Gothic" w:hAnsi="Century Gothic"/>
-                <w:color w:val="000000"/>
-                <w:sz w:val="18"/>
-                <w:szCs w:val="18"/>
-              </w:rPr>
-              <w:t>purchaseShoppingList</w:t>
-            </w:r>
-            <w:proofErr w:type="spellEnd"/>
-            <w:r>
-              <w:rPr>
-                <w:rFonts w:ascii="Century Gothic" w:hAnsi="Century Gothic"/>
-                <w:color w:val="000000"/>
-                <w:sz w:val="18"/>
-                <w:szCs w:val="18"/>
-              </w:rPr>
-              <w:t xml:space="preserve">()” function in the </w:t>
-            </w:r>
-            <w:proofErr w:type="gramStart"/>
-            <w:r>
-              <w:rPr>
-                <w:rFonts w:ascii="Century Gothic" w:hAnsi="Century Gothic"/>
-                <w:color w:val="000000"/>
-                <w:sz w:val="18"/>
-                <w:szCs w:val="18"/>
-              </w:rPr>
-              <w:t>back-end</w:t>
-            </w:r>
-            <w:proofErr w:type="gramEnd"/>
-            <w:r>
-              <w:rPr>
-                <w:rFonts w:ascii="Century Gothic" w:hAnsi="Century Gothic"/>
-                <w:color w:val="000000"/>
-                <w:sz w:val="18"/>
-                <w:szCs w:val="18"/>
-              </w:rPr>
-              <w:t xml:space="preserve"> handles the increasing of our TOTAL_SPENT and the decrease of our QUANTITY_ON_HAND in two separate sub-functions. This can lead to situations where if the shopping list includes a book that we have a 0 for its QUANTITY, then the shopper still gets docked for the full price of the </w:t>
-            </w:r>
-            <w:proofErr w:type="gramStart"/>
-            <w:r>
-              <w:rPr>
-                <w:rFonts w:ascii="Century Gothic" w:hAnsi="Century Gothic"/>
-                <w:color w:val="000000"/>
-                <w:sz w:val="18"/>
-                <w:szCs w:val="18"/>
-              </w:rPr>
-              <w:t>order</w:t>
-            </w:r>
-            <w:proofErr w:type="gramEnd"/>
-            <w:r>
-              <w:rPr>
-                <w:rFonts w:ascii="Century Gothic" w:hAnsi="Century Gothic"/>
-                <w:color w:val="000000"/>
-                <w:sz w:val="18"/>
-                <w:szCs w:val="18"/>
-              </w:rPr>
-              <w:t xml:space="preserve"> but we only update all of the books in the list before the book with the 0 QUANTITY and not updating any of the books that come after. The recommended solution is to combine the two sub-functions </w:t>
-            </w:r>
-            <w:proofErr w:type="spellStart"/>
-            <w:r>
-              <w:rPr>
-                <w:rFonts w:ascii="Century Gothic" w:hAnsi="Century Gothic"/>
-                <w:color w:val="000000"/>
-                <w:sz w:val="18"/>
-                <w:szCs w:val="18"/>
-              </w:rPr>
-              <w:t>increaseTotalSpent</w:t>
-            </w:r>
-            <w:proofErr w:type="spellEnd"/>
-            <w:r>
-              <w:rPr>
-                <w:rFonts w:ascii="Century Gothic" w:hAnsi="Century Gothic"/>
-                <w:color w:val="000000"/>
-                <w:sz w:val="18"/>
-                <w:szCs w:val="18"/>
-              </w:rPr>
-              <w:t xml:space="preserve">() and </w:t>
-            </w:r>
-            <w:proofErr w:type="spellStart"/>
-            <w:r>
-              <w:rPr>
-                <w:rFonts w:ascii="Century Gothic" w:hAnsi="Century Gothic"/>
-                <w:color w:val="000000"/>
-                <w:sz w:val="18"/>
-                <w:szCs w:val="18"/>
-              </w:rPr>
-              <w:t>decreaseBoughtBooks</w:t>
-            </w:r>
-            <w:proofErr w:type="spellEnd"/>
-            <w:r>
-              <w:rPr>
-                <w:rFonts w:ascii="Century Gothic" w:hAnsi="Century Gothic"/>
-                <w:color w:val="000000"/>
-                <w:sz w:val="18"/>
-                <w:szCs w:val="18"/>
-              </w:rPr>
-              <w:t xml:space="preserve">() into the </w:t>
-            </w:r>
-            <w:proofErr w:type="spellStart"/>
-            <w:r>
-              <w:rPr>
-                <w:rFonts w:ascii="Century Gothic" w:hAnsi="Century Gothic"/>
-                <w:color w:val="000000"/>
-                <w:sz w:val="18"/>
-                <w:szCs w:val="18"/>
-              </w:rPr>
-              <w:t>purchaseShoppingList</w:t>
-            </w:r>
-            <w:proofErr w:type="spellEnd"/>
-            <w:r>
-              <w:rPr>
-                <w:rFonts w:ascii="Century Gothic" w:hAnsi="Century Gothic"/>
-                <w:color w:val="000000"/>
-                <w:sz w:val="18"/>
-                <w:szCs w:val="18"/>
-              </w:rPr>
-              <w:t xml:space="preserve">() function and to check that the book is available first, then add the two UPDATE queries to the </w:t>
-            </w:r>
-            <w:proofErr w:type="spellStart"/>
-            <w:r>
-              <w:rPr>
-                <w:rFonts w:ascii="Century Gothic" w:hAnsi="Century Gothic"/>
-                <w:color w:val="000000"/>
-                <w:sz w:val="18"/>
-                <w:szCs w:val="18"/>
-              </w:rPr>
-              <w:t>bigQuery</w:t>
-            </w:r>
-            <w:proofErr w:type="spellEnd"/>
-            <w:r>
-              <w:rPr>
-                <w:rFonts w:ascii="Century Gothic" w:hAnsi="Century Gothic"/>
-                <w:color w:val="000000"/>
-                <w:sz w:val="18"/>
-                <w:szCs w:val="18"/>
-              </w:rPr>
-              <w:t xml:space="preserve"> string that will run if there </w:t>
-            </w:r>
-            <w:proofErr w:type="gramStart"/>
-            <w:r>
-              <w:rPr>
-                <w:rFonts w:ascii="Century Gothic" w:hAnsi="Century Gothic"/>
-                <w:color w:val="000000"/>
-                <w:sz w:val="18"/>
-                <w:szCs w:val="18"/>
-              </w:rPr>
-              <w:t>is</w:t>
-            </w:r>
-            <w:proofErr w:type="gramEnd"/>
-            <w:r>
-              <w:rPr>
-                <w:rFonts w:ascii="Century Gothic" w:hAnsi="Century Gothic"/>
-                <w:color w:val="000000"/>
-                <w:sz w:val="18"/>
-                <w:szCs w:val="18"/>
-              </w:rPr>
-              <w:t xml:space="preserve"> no errors up to that point at the end of the function.</w:t>
+              <w:t>Our current “purchaseShoppingList()” function in the back-end handles the increasing of our TOTAL_SPENT and the decrease of our QUANTITY_ON_HAND in two separate sub-functions. This can lead to situations where if the shopping list includes a book that we have a 0 for its QUANTITY, then the shopper still gets docked for the full price of the order but we only update all of the books in the list before the book with the 0 QUANTITY and not updating any of the books that come after. The recommended solution is to combine the two sub-functions increaseTotalSpent() and decreaseBoughtBooks() into the purchaseShoppingList() function and to check that the book is available first, then add the two UPDATE queries to the bigQuery string that will run if there is no errors up to that point at the end of the function.</w:t>
             </w:r>
           </w:p>
           <w:p>
@@ -12708,7 +12020,7 @@
                 <w:sz w:val="18"/>
                 <w:szCs w:val="18"/>
               </w:rPr>
-              <w:t>27</w:t>
+              <w:t>28</w:t>
             </w:r>
           </w:p>
         </w:tc>
@@ -12746,7 +12058,7 @@
                 <w:sz w:val="18"/>
                 <w:szCs w:val="18"/>
               </w:rPr>
-              <w:t>Splash screen is failing to show the desired image (This is fixed, this is just here for keeping track of counting the issues. Delete this before turning this in.)</w:t>
+              <w:t>Our admin menu is currently available to all users, it is not being disabled for non-admin users. Make it so that this menu is disabled normally but is enabled if the user logs in as an Admin. Only solve this issue AFTER fixing issue 24.</w:t>
             </w:r>
           </w:p>
         </w:tc>
@@ -12784,7 +12096,7 @@
                 <w:sz w:val="18"/>
                 <w:szCs w:val="18"/>
               </w:rPr>
-              <w:t>Mike D</w:t>
+              <w:t>Jacob Wiles</w:t>
             </w:r>
           </w:p>
         </w:tc>
@@ -12828,7 +12140,7 @@
                 <w:sz w:val="18"/>
                 <w:szCs w:val="18"/>
               </w:rPr>
-              <w:t>28</w:t>
+              <w:t>29</w:t>
             </w:r>
           </w:p>
         </w:tc>
@@ -12866,52 +12178,7 @@
                 <w:sz w:val="18"/>
                 <w:szCs w:val="18"/>
               </w:rPr>
-              <w:t xml:space="preserve">Our admin menu is currently available to all users, </w:t>
-            </w:r>
-            <w:r>
-              <w:rPr>
-                <w:rFonts w:ascii="Century Gothic" w:hAnsi="Century Gothic"/>
-                <w:color w:val="000000"/>
-                <w:sz w:val="18"/>
-                <w:szCs w:val="18"/>
-              </w:rPr>
-              <w:t>it is not being disabled for non-admin users.</w:t>
-            </w:r>
-            <w:r>
-              <w:rPr>
-                <w:rFonts w:ascii="Century Gothic" w:hAnsi="Century Gothic"/>
-                <w:color w:val="000000"/>
-                <w:sz w:val="18"/>
-                <w:szCs w:val="18"/>
-              </w:rPr>
-              <w:t xml:space="preserve"> Make it so that</w:t>
-            </w:r>
-            <w:r>
-              <w:rPr>
-                <w:rFonts w:ascii="Century Gothic" w:hAnsi="Century Gothic"/>
-                <w:color w:val="000000"/>
-                <w:sz w:val="18"/>
-                <w:szCs w:val="18"/>
-              </w:rPr>
-              <w:t xml:space="preserve"> this menu </w:t>
-            </w:r>
-            <w:r>
-              <w:rPr>
-                <w:rFonts w:ascii="Century Gothic" w:hAnsi="Century Gothic"/>
-                <w:color w:val="000000"/>
-                <w:sz w:val="18"/>
-                <w:szCs w:val="18"/>
-              </w:rPr>
-              <w:t xml:space="preserve">is disabled normally but is enabled if the user logs in as an Admin. Only solve this issue AFTER </w:t>
-            </w:r>
-            <w:r>
-              <w:rPr>
-                <w:rFonts w:ascii="Century Gothic" w:hAnsi="Century Gothic"/>
-                <w:color w:val="000000"/>
-                <w:sz w:val="18"/>
-                <w:szCs w:val="18"/>
-              </w:rPr>
-              <w:t>fixing issue 24.</w:t>
+              <w:t>Our status bar at the bottom of the main window does show the number of books is listed in or inventory, but it does not update when we add any new books like when we add a new book record or change the Quantity on Hand for a book. These numbers need to automatically updated to properly reflect the actual values when they get updated. Current suggestion is to put the status bar on a timer that will periodically check the database’s current amounts, probably about every 5-15 seconds or so.</w:t>
             </w:r>
           </w:p>
         </w:tc>

</xml_diff>

<commit_message>
Connecting Chris's Functionality to Mike's UX/UI
Also includes relocating the Book Validation functions into the Book class itself.
</commit_message>
<xml_diff>
--- a/Assignment8Documentation.docx
+++ b/Assignment8Documentation.docx
@@ -52,12 +52,28 @@
     </w:p>
     <w:p>
       <w:r>
-        <w:t>Use a qMessageBox in your application when an entry is incorrect.</w:t>
-      </w:r>
-    </w:p>
-    <w:p>
-      <w:r>
-        <w:t>Modify the splashscreen to take up no more that 15% of the available desktop space</w:t>
+        <w:t xml:space="preserve">Use a </w:t>
+      </w:r>
+      <w:proofErr w:type="spellStart"/>
+      <w:r>
+        <w:t>qMessageBox</w:t>
+      </w:r>
+      <w:proofErr w:type="spellEnd"/>
+      <w:r>
+        <w:t xml:space="preserve"> in your application when an entry is incorrect.</w:t>
+      </w:r>
+    </w:p>
+    <w:p>
+      <w:r>
+        <w:t xml:space="preserve">Modify the </w:t>
+      </w:r>
+      <w:proofErr w:type="spellStart"/>
+      <w:r>
+        <w:t>splashscreen</w:t>
+      </w:r>
+      <w:proofErr w:type="spellEnd"/>
+      <w:r>
+        <w:t xml:space="preserve"> to take up no more that 15% of the available desktop space</w:t>
       </w:r>
     </w:p>
     <w:p/>
@@ -184,8 +200,16 @@
         <w:rPr>
           <w:rFonts w:asciiTheme="majorHAnsi" w:hAnsiTheme="majorHAnsi" w:cstheme="majorHAnsi"/>
         </w:rPr>
-        <w:t>Chris Rodela</w:t>
-      </w:r>
+        <w:t xml:space="preserve">Chris </w:t>
+      </w:r>
+      <w:proofErr w:type="spellStart"/>
+      <w:r>
+        <w:rPr>
+          <w:rFonts w:asciiTheme="majorHAnsi" w:hAnsiTheme="majorHAnsi" w:cstheme="majorHAnsi"/>
+        </w:rPr>
+        <w:t>Rodela</w:t>
+      </w:r>
+      <w:proofErr w:type="spellEnd"/>
     </w:p>
     <w:p/>
     <w:p/>
@@ -1298,8 +1322,18 @@
                 <w:color w:val="000000"/>
                 <w:sz w:val="18"/>
               </w:rPr>
-              <w:t>Christopher Rodela</w:t>
-            </w:r>
+              <w:t xml:space="preserve">Christopher </w:t>
+            </w:r>
+            <w:proofErr w:type="spellStart"/>
+            <w:r>
+              <w:rPr>
+                <w:rFonts w:ascii="Century Gothic" w:hAnsi="Century Gothic"/>
+                <w:color w:val="000000"/>
+                <w:sz w:val="18"/>
+              </w:rPr>
+              <w:t>Rodela</w:t>
+            </w:r>
+            <w:proofErr w:type="spellEnd"/>
           </w:p>
         </w:tc>
       </w:tr>
@@ -2175,7 +2209,25 @@
                 <w:color w:val="000000"/>
                 <w:sz w:val="18"/>
               </w:rPr>
-              <w:t>Adding a UI prompt for a user adding a new shopper, Adding a “purchase” option to the shopping list menu, Adding basic version of CalcTotalCost() function</w:t>
+              <w:t xml:space="preserve">Adding a UI prompt for a user adding a new shopper, Adding a “purchase” option to the shopping list menu, Adding basic version of </w:t>
+            </w:r>
+            <w:proofErr w:type="spellStart"/>
+            <w:r>
+              <w:rPr>
+                <w:rFonts w:ascii="Century Gothic" w:hAnsi="Century Gothic"/>
+                <w:color w:val="000000"/>
+                <w:sz w:val="18"/>
+              </w:rPr>
+              <w:t>CalcTotalCost</w:t>
+            </w:r>
+            <w:proofErr w:type="spellEnd"/>
+            <w:r>
+              <w:rPr>
+                <w:rFonts w:ascii="Century Gothic" w:hAnsi="Century Gothic"/>
+                <w:color w:val="000000"/>
+                <w:sz w:val="18"/>
+              </w:rPr>
+              <w:t>() function</w:t>
             </w:r>
           </w:p>
         </w:tc>
@@ -2667,8 +2719,18 @@
                 <w:color w:val="000000"/>
                 <w:sz w:val="18"/>
               </w:rPr>
-              <w:t>Christopher Rodela</w:t>
-            </w:r>
+              <w:t xml:space="preserve">Christopher </w:t>
+            </w:r>
+            <w:proofErr w:type="spellStart"/>
+            <w:r>
+              <w:rPr>
+                <w:rFonts w:ascii="Century Gothic" w:hAnsi="Century Gothic"/>
+                <w:color w:val="000000"/>
+                <w:sz w:val="18"/>
+              </w:rPr>
+              <w:t>Rodela</w:t>
+            </w:r>
+            <w:proofErr w:type="spellEnd"/>
           </w:p>
         </w:tc>
       </w:tr>
@@ -3543,7 +3605,25 @@
                 <w:color w:val="000000"/>
                 <w:sz w:val="18"/>
               </w:rPr>
-              <w:t>Created a log file for db ops, user log ins, user exits</w:t>
+              <w:t xml:space="preserve">Created a log file for </w:t>
+            </w:r>
+            <w:proofErr w:type="spellStart"/>
+            <w:r>
+              <w:rPr>
+                <w:rFonts w:ascii="Century Gothic" w:hAnsi="Century Gothic"/>
+                <w:color w:val="000000"/>
+                <w:sz w:val="18"/>
+              </w:rPr>
+              <w:t>db</w:t>
+            </w:r>
+            <w:proofErr w:type="spellEnd"/>
+            <w:r>
+              <w:rPr>
+                <w:rFonts w:ascii="Century Gothic" w:hAnsi="Century Gothic"/>
+                <w:color w:val="000000"/>
+                <w:sz w:val="18"/>
+              </w:rPr>
+              <w:t xml:space="preserve"> ops, user log ins, user exits</w:t>
             </w:r>
           </w:p>
         </w:tc>
@@ -4273,6 +4353,7 @@
               </w:rPr>
               <w:t xml:space="preserve">the </w:t>
             </w:r>
+            <w:proofErr w:type="spellStart"/>
             <w:r>
               <w:rPr>
                 <w:rFonts w:ascii="Century Gothic" w:hAnsi="Century Gothic"/>
@@ -4281,6 +4362,7 @@
               </w:rPr>
               <w:t>adjustBookQuantityInInventory</w:t>
             </w:r>
+            <w:proofErr w:type="spellEnd"/>
             <w:r>
               <w:rPr>
                 <w:rFonts w:ascii="Century Gothic" w:hAnsi="Century Gothic"/>
@@ -4303,7 +4385,25 @@
                 <w:color w:val="000000"/>
                 <w:sz w:val="18"/>
               </w:rPr>
-              <w:t xml:space="preserve"> signal and slot to the AddBook button that was not included in the previous version.</w:t>
+              <w:t xml:space="preserve"> signal and slot to the </w:t>
+            </w:r>
+            <w:proofErr w:type="spellStart"/>
+            <w:r>
+              <w:rPr>
+                <w:rFonts w:ascii="Century Gothic" w:hAnsi="Century Gothic"/>
+                <w:color w:val="000000"/>
+                <w:sz w:val="18"/>
+              </w:rPr>
+              <w:t>AddBook</w:t>
+            </w:r>
+            <w:proofErr w:type="spellEnd"/>
+            <w:r>
+              <w:rPr>
+                <w:rFonts w:ascii="Century Gothic" w:hAnsi="Century Gothic"/>
+                <w:color w:val="000000"/>
+                <w:sz w:val="18"/>
+              </w:rPr>
+              <w:t xml:space="preserve"> button that was not included in the previous version.</w:t>
             </w:r>
           </w:p>
         </w:tc>
@@ -5156,7 +5256,14 @@
         <w:rPr>
           <w:rFonts w:ascii="Century Gothic" w:hAnsi="Century Gothic"/>
         </w:rPr>
-        <w:t>s, mainly the files named with main</w:t>
+        <w:t xml:space="preserve">s, mainly the files named with </w:t>
+      </w:r>
+      <w:proofErr w:type="spellStart"/>
+      <w:r>
+        <w:rPr>
+          <w:rFonts w:ascii="Century Gothic" w:hAnsi="Century Gothic"/>
+        </w:rPr>
+        <w:t>main</w:t>
       </w:r>
       <w:r>
         <w:rPr>
@@ -5170,6 +5277,7 @@
         </w:rPr>
         <w:t>indow</w:t>
       </w:r>
+      <w:proofErr w:type="spellEnd"/>
       <w:r>
         <w:rPr>
           <w:rFonts w:ascii="Century Gothic" w:hAnsi="Century Gothic"/>
@@ -5202,7 +5310,21 @@
         <w:rPr>
           <w:rFonts w:ascii="Century Gothic" w:hAnsi="Century Gothic"/>
         </w:rPr>
-        <w:t xml:space="preserve"> for their respective .cpp files, </w:t>
+        <w:t xml:space="preserve"> for their respective .</w:t>
+      </w:r>
+      <w:proofErr w:type="spellStart"/>
+      <w:r>
+        <w:rPr>
+          <w:rFonts w:ascii="Century Gothic" w:hAnsi="Century Gothic"/>
+        </w:rPr>
+        <w:t>cpp</w:t>
+      </w:r>
+      <w:proofErr w:type="spellEnd"/>
+      <w:r>
+        <w:rPr>
+          <w:rFonts w:ascii="Century Gothic" w:hAnsi="Century Gothic"/>
+        </w:rPr>
+        <w:t xml:space="preserve"> files, </w:t>
       </w:r>
       <w:r>
         <w:rPr>
@@ -5318,7 +5440,21 @@
         <w:rPr>
           <w:rFonts w:ascii="Century Gothic" w:hAnsi="Century Gothic"/>
         </w:rPr>
-        <w:t>which is used for some of out folders’ names, is short for Bookstore Inventory.</w:t>
+        <w:t xml:space="preserve">which is used for some of </w:t>
+      </w:r>
+      <w:proofErr w:type="spellStart"/>
+      <w:r>
+        <w:rPr>
+          <w:rFonts w:ascii="Century Gothic" w:hAnsi="Century Gothic"/>
+        </w:rPr>
+        <w:t>out</w:t>
+      </w:r>
+      <w:proofErr w:type="spellEnd"/>
+      <w:r>
+        <w:rPr>
+          <w:rFonts w:ascii="Century Gothic" w:hAnsi="Century Gothic"/>
+        </w:rPr>
+        <w:t xml:space="preserve"> folders’ names, is short for Bookstore Inventory.</w:t>
       </w:r>
     </w:p>
     <w:p>
@@ -5928,7 +6064,21 @@
         <w:rPr>
           <w:rFonts w:ascii="Century Gothic" w:hAnsi="Century Gothic"/>
         </w:rPr>
-        <w:t>The user will need to have the RapidCSV, SQLite3, and MD5 libraries installed onto their machine(s).</w:t>
+        <w:t xml:space="preserve">The user will need to have the </w:t>
+      </w:r>
+      <w:proofErr w:type="spellStart"/>
+      <w:r>
+        <w:rPr>
+          <w:rFonts w:ascii="Century Gothic" w:hAnsi="Century Gothic"/>
+        </w:rPr>
+        <w:t>RapidCSV</w:t>
+      </w:r>
+      <w:proofErr w:type="spellEnd"/>
+      <w:r>
+        <w:rPr>
+          <w:rFonts w:ascii="Century Gothic" w:hAnsi="Century Gothic"/>
+        </w:rPr>
+        <w:t>, SQLite3, and MD5 libraries installed onto their machine(s).</w:t>
       </w:r>
     </w:p>
     <w:p>
@@ -6531,7 +6681,27 @@
                 <w:sz w:val="18"/>
                 <w:szCs w:val="18"/>
               </w:rPr>
-              <w:t>We are going to be both importing and exporting .csv files that contains book data. This will occasionally use the RapidCSV library to help with reading and parsing incoming files.</w:t>
+              <w:t xml:space="preserve">We are going to be both importing and exporting .csv files that contains book data. This will occasionally use the </w:t>
+            </w:r>
+            <w:proofErr w:type="spellStart"/>
+            <w:r>
+              <w:rPr>
+                <w:rFonts w:ascii="Century Gothic" w:eastAsia="Times New Roman" w:hAnsi="Century Gothic" w:cs="Times New Roman"/>
+                <w:color w:val="000000"/>
+                <w:sz w:val="18"/>
+                <w:szCs w:val="18"/>
+              </w:rPr>
+              <w:t>RapidCSV</w:t>
+            </w:r>
+            <w:proofErr w:type="spellEnd"/>
+            <w:r>
+              <w:rPr>
+                <w:rFonts w:ascii="Century Gothic" w:eastAsia="Times New Roman" w:hAnsi="Century Gothic" w:cs="Times New Roman"/>
+                <w:color w:val="000000"/>
+                <w:sz w:val="18"/>
+                <w:szCs w:val="18"/>
+              </w:rPr>
+              <w:t xml:space="preserve"> library to help with reading and parsing incoming files.</w:t>
             </w:r>
           </w:p>
         </w:tc>
@@ -8263,15 +8433,43 @@
                 <w:sz w:val="18"/>
                 <w:szCs w:val="18"/>
               </w:rPr>
-              <w:t>Instead of us using cout</w:t>
-            </w:r>
-            <w:r>
-              <w:rPr>
-                <w:rFonts w:ascii="Century Gothic" w:hAnsi="Century Gothic"/>
-                <w:sz w:val="18"/>
-                <w:szCs w:val="18"/>
-              </w:rPr>
-              <w:t xml:space="preserve">; and qDebug() to debug our program, we are going to be </w:t>
+              <w:t xml:space="preserve">Instead of us using </w:t>
+            </w:r>
+            <w:proofErr w:type="spellStart"/>
+            <w:r>
+              <w:rPr>
+                <w:rFonts w:ascii="Century Gothic" w:hAnsi="Century Gothic"/>
+                <w:sz w:val="18"/>
+                <w:szCs w:val="18"/>
+              </w:rPr>
+              <w:t>cout</w:t>
+            </w:r>
+            <w:proofErr w:type="spellEnd"/>
+            <w:r>
+              <w:rPr>
+                <w:rFonts w:ascii="Century Gothic" w:hAnsi="Century Gothic"/>
+                <w:sz w:val="18"/>
+                <w:szCs w:val="18"/>
+              </w:rPr>
+              <w:t xml:space="preserve">; and </w:t>
+            </w:r>
+            <w:proofErr w:type="spellStart"/>
+            <w:r>
+              <w:rPr>
+                <w:rFonts w:ascii="Century Gothic" w:hAnsi="Century Gothic"/>
+                <w:sz w:val="18"/>
+                <w:szCs w:val="18"/>
+              </w:rPr>
+              <w:t>qDebug</w:t>
+            </w:r>
+            <w:proofErr w:type="spellEnd"/>
+            <w:r>
+              <w:rPr>
+                <w:rFonts w:ascii="Century Gothic" w:hAnsi="Century Gothic"/>
+                <w:sz w:val="18"/>
+                <w:szCs w:val="18"/>
+              </w:rPr>
+              <w:t xml:space="preserve">() to debug our program, we are going to be </w:t>
             </w:r>
             <w:r>
               <w:rPr>
@@ -9099,7 +9297,21 @@
         <w:rPr>
           <w:rFonts w:ascii="Century Gothic" w:hAnsi="Century Gothic"/>
         </w:rPr>
-        <w:t>The user will need to have the RapidCSV library installed onto their machine(s).</w:t>
+        <w:t xml:space="preserve">The user will need to have the </w:t>
+      </w:r>
+      <w:proofErr w:type="spellStart"/>
+      <w:r>
+        <w:rPr>
+          <w:rFonts w:ascii="Century Gothic" w:hAnsi="Century Gothic"/>
+        </w:rPr>
+        <w:t>RapidCSV</w:t>
+      </w:r>
+      <w:proofErr w:type="spellEnd"/>
+      <w:r>
+        <w:rPr>
+          <w:rFonts w:ascii="Century Gothic" w:hAnsi="Century Gothic"/>
+        </w:rPr>
+        <w:t xml:space="preserve"> library installed onto their machine(s).</w:t>
       </w:r>
     </w:p>
     <w:p>
@@ -9410,7 +9622,55 @@
           <w:rFonts w:ascii="Century Gothic" w:hAnsi="Century Gothic"/>
           <w:sz w:val="21"/>
         </w:rPr>
-        <w:t>, so our .cpp’s, our .h’s, and any .json and .csv that we’ve made should also be listed here, but do not include any of the files that were given to us as part of the assignment, i.e. the “books.json” and “books.csv” that are the inventory files that we were given.)</w:t>
+        <w:t>, so our .</w:t>
+      </w:r>
+      <w:proofErr w:type="spellStart"/>
+      <w:r>
+        <w:rPr>
+          <w:rFonts w:ascii="Century Gothic" w:hAnsi="Century Gothic"/>
+          <w:sz w:val="21"/>
+        </w:rPr>
+        <w:t>cpp’s</w:t>
+      </w:r>
+      <w:proofErr w:type="spellEnd"/>
+      <w:r>
+        <w:rPr>
+          <w:rFonts w:ascii="Century Gothic" w:hAnsi="Century Gothic"/>
+          <w:sz w:val="21"/>
+        </w:rPr>
+        <w:t>, our .h’s, and any .</w:t>
+      </w:r>
+      <w:proofErr w:type="spellStart"/>
+      <w:r>
+        <w:rPr>
+          <w:rFonts w:ascii="Century Gothic" w:hAnsi="Century Gothic"/>
+          <w:sz w:val="21"/>
+        </w:rPr>
+        <w:t>json</w:t>
+      </w:r>
+      <w:proofErr w:type="spellEnd"/>
+      <w:r>
+        <w:rPr>
+          <w:rFonts w:ascii="Century Gothic" w:hAnsi="Century Gothic"/>
+          <w:sz w:val="21"/>
+        </w:rPr>
+        <w:t xml:space="preserve"> and .csv that we’ve made should also be listed here, but do not include any of the files that were given to us as part of the assignment, i.e. the “</w:t>
+      </w:r>
+      <w:proofErr w:type="spellStart"/>
+      <w:r>
+        <w:rPr>
+          <w:rFonts w:ascii="Century Gothic" w:hAnsi="Century Gothic"/>
+          <w:sz w:val="21"/>
+        </w:rPr>
+        <w:t>books.json</w:t>
+      </w:r>
+      <w:proofErr w:type="spellEnd"/>
+      <w:r>
+        <w:rPr>
+          <w:rFonts w:ascii="Century Gothic" w:hAnsi="Century Gothic"/>
+          <w:sz w:val="21"/>
+        </w:rPr>
+        <w:t>” and “books.csv” that are the inventory files that we were given.)</w:t>
       </w:r>
     </w:p>
     <w:p>
@@ -9580,6 +9840,7 @@
           <w:rFonts w:ascii="Century Gothic" w:hAnsi="Century Gothic"/>
         </w:rPr>
       </w:pPr>
+      <w:proofErr w:type="spellStart"/>
       <w:r>
         <w:rPr>
           <w:rFonts w:ascii="Century Gothic" w:hAnsi="Century Gothic"/>
@@ -9604,6 +9865,7 @@
         </w:rPr>
         <w:t>nd.h</w:t>
       </w:r>
+      <w:proofErr w:type="spellEnd"/>
     </w:p>
     <w:p>
       <w:pPr>
@@ -9640,6 +9902,7 @@
           <w:rFonts w:ascii="Century Gothic" w:hAnsi="Century Gothic"/>
         </w:rPr>
       </w:pPr>
+      <w:proofErr w:type="spellStart"/>
       <w:r>
         <w:rPr>
           <w:rFonts w:ascii="Century Gothic" w:hAnsi="Century Gothic"/>
@@ -9652,6 +9915,7 @@
         </w:rPr>
         <w:t>ook.h</w:t>
       </w:r>
+      <w:proofErr w:type="spellEnd"/>
     </w:p>
     <w:p>
       <w:pPr>
@@ -9682,12 +9946,14 @@
           <w:rFonts w:ascii="Century Gothic" w:hAnsi="Century Gothic"/>
         </w:rPr>
       </w:pPr>
+      <w:proofErr w:type="spellStart"/>
       <w:r>
         <w:rPr>
           <w:rFonts w:ascii="Century Gothic" w:hAnsi="Century Gothic"/>
         </w:rPr>
         <w:t>CMakeLists.txt.user</w:t>
       </w:r>
+      <w:proofErr w:type="spellEnd"/>
     </w:p>
     <w:p>
       <w:pPr>
@@ -9718,12 +9984,14 @@
           <w:rFonts w:ascii="Century Gothic" w:hAnsi="Century Gothic"/>
         </w:rPr>
       </w:pPr>
+      <w:proofErr w:type="spellStart"/>
       <w:r>
         <w:rPr>
           <w:rFonts w:ascii="Century Gothic" w:hAnsi="Century Gothic"/>
         </w:rPr>
         <w:t>Dbmanager.h</w:t>
       </w:r>
+      <w:proofErr w:type="spellEnd"/>
     </w:p>
     <w:p>
       <w:pPr>
@@ -9754,6 +10022,7 @@
           <w:rFonts w:ascii="Century Gothic" w:hAnsi="Century Gothic"/>
         </w:rPr>
       </w:pPr>
+      <w:proofErr w:type="spellStart"/>
       <w:r>
         <w:rPr>
           <w:rFonts w:ascii="Century Gothic" w:hAnsi="Century Gothic"/>
@@ -9772,6 +10041,7 @@
         </w:rPr>
         <w:t>.h</w:t>
       </w:r>
+      <w:proofErr w:type="spellEnd"/>
     </w:p>
     <w:p>
       <w:pPr>
@@ -9802,12 +10072,14 @@
           <w:rFonts w:ascii="Century Gothic" w:hAnsi="Century Gothic"/>
         </w:rPr>
       </w:pPr>
+      <w:proofErr w:type="spellStart"/>
       <w:r>
         <w:rPr>
           <w:rFonts w:ascii="Century Gothic" w:hAnsi="Century Gothic"/>
         </w:rPr>
         <w:t>loginscreen.h</w:t>
       </w:r>
+      <w:proofErr w:type="spellEnd"/>
     </w:p>
     <w:p>
       <w:pPr>
@@ -9820,12 +10092,14 @@
           <w:rFonts w:ascii="Century Gothic" w:hAnsi="Century Gothic"/>
         </w:rPr>
       </w:pPr>
+      <w:proofErr w:type="spellStart"/>
       <w:r>
         <w:rPr>
           <w:rFonts w:ascii="Century Gothic" w:hAnsi="Century Gothic"/>
         </w:rPr>
         <w:t>loginscreen.ui</w:t>
       </w:r>
+      <w:proofErr w:type="spellEnd"/>
     </w:p>
     <w:p>
       <w:pPr>
@@ -9874,12 +10148,14 @@
           <w:rFonts w:ascii="Century Gothic" w:hAnsi="Century Gothic"/>
         </w:rPr>
       </w:pPr>
+      <w:proofErr w:type="spellStart"/>
       <w:r>
         <w:rPr>
           <w:rFonts w:ascii="Century Gothic" w:hAnsi="Century Gothic"/>
         </w:rPr>
         <w:t>mainwindow.h</w:t>
       </w:r>
+      <w:proofErr w:type="spellEnd"/>
     </w:p>
     <w:p>
       <w:pPr>
@@ -9892,12 +10168,14 @@
           <w:rFonts w:ascii="Century Gothic" w:hAnsi="Century Gothic"/>
         </w:rPr>
       </w:pPr>
+      <w:proofErr w:type="spellStart"/>
       <w:r>
         <w:rPr>
           <w:rFonts w:ascii="Century Gothic" w:hAnsi="Century Gothic"/>
         </w:rPr>
         <w:t>mainwindow.ui</w:t>
       </w:r>
+      <w:proofErr w:type="spellEnd"/>
     </w:p>
     <w:p>
       <w:pPr>
@@ -9946,12 +10224,14 @@
           <w:rFonts w:ascii="Century Gothic" w:hAnsi="Century Gothic"/>
         </w:rPr>
       </w:pPr>
+      <w:proofErr w:type="spellStart"/>
       <w:r>
         <w:rPr>
           <w:rFonts w:ascii="Century Gothic" w:hAnsi="Century Gothic"/>
         </w:rPr>
         <w:t>rapidcsv.h</w:t>
       </w:r>
+      <w:proofErr w:type="spellEnd"/>
     </w:p>
     <w:p>
       <w:pPr>
@@ -9988,6 +10268,7 @@
           <w:rFonts w:ascii="Century Gothic" w:hAnsi="Century Gothic"/>
         </w:rPr>
       </w:pPr>
+      <w:proofErr w:type="spellStart"/>
       <w:r>
         <w:rPr>
           <w:rFonts w:ascii="Century Gothic" w:hAnsi="Century Gothic"/>
@@ -10000,6 +10281,7 @@
         </w:rPr>
         <w:t>tilities.h</w:t>
       </w:r>
+      <w:proofErr w:type="spellEnd"/>
     </w:p>
     <w:p>
       <w:pPr>
@@ -10062,6 +10344,7 @@
           <w:rFonts w:ascii="Century Gothic" w:hAnsi="Century Gothic"/>
         </w:rPr>
       </w:pPr>
+      <w:proofErr w:type="spellStart"/>
       <w:r>
         <w:rPr>
           <w:rFonts w:ascii="Century Gothic" w:hAnsi="Century Gothic"/>
@@ -10074,6 +10357,7 @@
         </w:rPr>
         <w:t>ry.db</w:t>
       </w:r>
+      <w:proofErr w:type="spellEnd"/>
     </w:p>
     <w:p>
       <w:pPr>
@@ -10162,7 +10446,23 @@
           <w:rFonts w:ascii="Century Gothic" w:hAnsi="Century Gothic"/>
           <w:sz w:val="21"/>
         </w:rPr>
-        <w:t>(REMEMBER: If Professor Carmon runs into a bug in our application and he doesn’t see it listed and documented here, it will count as an automatic 0 points for the total “Functionality” portion for this turn in. So, TEST TEST TEST!!! Everybody, test your code and communicate any problems you find! And the Lead needs to test ALL the code and ask if anyone knows of any problems with their work.)</w:t>
+        <w:t xml:space="preserve">(REMEMBER: If Professor Carmon runs into a bug in our application and he doesn’t see it listed and documented here, it will count as an automatic 0 points for the total “Functionality” portion for this turn in. So, TEST </w:t>
+      </w:r>
+      <w:proofErr w:type="spellStart"/>
+      <w:r>
+        <w:rPr>
+          <w:rFonts w:ascii="Century Gothic" w:hAnsi="Century Gothic"/>
+          <w:sz w:val="21"/>
+        </w:rPr>
+        <w:t>TEST</w:t>
+      </w:r>
+      <w:proofErr w:type="spellEnd"/>
+      <w:r>
+        <w:rPr>
+          <w:rFonts w:ascii="Century Gothic" w:hAnsi="Century Gothic"/>
+          <w:sz w:val="21"/>
+        </w:rPr>
+        <w:t xml:space="preserve"> TEST!!! Everybody, test your code and communicate any problems you find! And the Lead needs to test ALL the code and ask if anyone knows of any problems with their work.)</w:t>
       </w:r>
     </w:p>
     <w:p>
@@ -10573,7 +10873,67 @@
                 <w:sz w:val="18"/>
                 <w:szCs w:val="18"/>
               </w:rPr>
-              <w:t>Importing files into the database using the Rapidcsv library can lead to larger ISBNs getting converted into scientific notation. Recommended that we replace the use of the Rapidcsv library for importing .csv files with the regular ifstream and doing our parsing manually.</w:t>
+              <w:t xml:space="preserve">Importing files into the database using the </w:t>
+            </w:r>
+            <w:proofErr w:type="spellStart"/>
+            <w:r>
+              <w:rPr>
+                <w:rFonts w:ascii="Century Gothic" w:hAnsi="Century Gothic"/>
+                <w:color w:val="000000"/>
+                <w:sz w:val="18"/>
+                <w:szCs w:val="18"/>
+              </w:rPr>
+              <w:t>Rapidcsv</w:t>
+            </w:r>
+            <w:proofErr w:type="spellEnd"/>
+            <w:r>
+              <w:rPr>
+                <w:rFonts w:ascii="Century Gothic" w:hAnsi="Century Gothic"/>
+                <w:color w:val="000000"/>
+                <w:sz w:val="18"/>
+                <w:szCs w:val="18"/>
+              </w:rPr>
+              <w:t xml:space="preserve"> library can lead to larger ISBNs getting converted into scientific notation. Recommended that we replace the use of the </w:t>
+            </w:r>
+            <w:proofErr w:type="spellStart"/>
+            <w:r>
+              <w:rPr>
+                <w:rFonts w:ascii="Century Gothic" w:hAnsi="Century Gothic"/>
+                <w:color w:val="000000"/>
+                <w:sz w:val="18"/>
+                <w:szCs w:val="18"/>
+              </w:rPr>
+              <w:t>Rapidcsv</w:t>
+            </w:r>
+            <w:proofErr w:type="spellEnd"/>
+            <w:r>
+              <w:rPr>
+                <w:rFonts w:ascii="Century Gothic" w:hAnsi="Century Gothic"/>
+                <w:color w:val="000000"/>
+                <w:sz w:val="18"/>
+                <w:szCs w:val="18"/>
+              </w:rPr>
+              <w:t xml:space="preserve"> library for importing .csv files with the regular </w:t>
+            </w:r>
+            <w:proofErr w:type="spellStart"/>
+            <w:r>
+              <w:rPr>
+                <w:rFonts w:ascii="Century Gothic" w:hAnsi="Century Gothic"/>
+                <w:color w:val="000000"/>
+                <w:sz w:val="18"/>
+                <w:szCs w:val="18"/>
+              </w:rPr>
+              <w:t>ifstream</w:t>
+            </w:r>
+            <w:proofErr w:type="spellEnd"/>
+            <w:r>
+              <w:rPr>
+                <w:rFonts w:ascii="Century Gothic" w:hAnsi="Century Gothic"/>
+                <w:color w:val="000000"/>
+                <w:sz w:val="18"/>
+                <w:szCs w:val="18"/>
+              </w:rPr>
+              <w:t xml:space="preserve"> and doing our parsing manually.</w:t>
             </w:r>
           </w:p>
         </w:tc>
@@ -10693,7 +11053,27 @@
                 <w:sz w:val="18"/>
                 <w:szCs w:val="18"/>
               </w:rPr>
-              <w:t>The export book list function doesn't include the new fields MSRP and QuantityOnHand. This might not be needed but we can ask Prof. Carmon about if we'd need it or not.</w:t>
+              <w:t xml:space="preserve">The export book list function doesn't include the new fields MSRP and </w:t>
+            </w:r>
+            <w:proofErr w:type="spellStart"/>
+            <w:r>
+              <w:rPr>
+                <w:rFonts w:ascii="Century Gothic" w:hAnsi="Century Gothic"/>
+                <w:color w:val="000000"/>
+                <w:sz w:val="18"/>
+                <w:szCs w:val="18"/>
+              </w:rPr>
+              <w:t>QuantityOnHand</w:t>
+            </w:r>
+            <w:proofErr w:type="spellEnd"/>
+            <w:r>
+              <w:rPr>
+                <w:rFonts w:ascii="Century Gothic" w:hAnsi="Century Gothic"/>
+                <w:color w:val="000000"/>
+                <w:sz w:val="18"/>
+                <w:szCs w:val="18"/>
+              </w:rPr>
+              <w:t>. This might not be needed but we can ask Prof. Carmon about if we'd need it or not.</w:t>
             </w:r>
           </w:p>
         </w:tc>
@@ -11521,7 +11901,107 @@
                 <w:sz w:val="18"/>
                 <w:szCs w:val="18"/>
               </w:rPr>
-              <w:t>Our current “purchaseShoppingList()” function in the back-end handles the increasing of our TOTAL_SPENT and the decrease of our QUANTITY_ON_HAND in two separate sub-functions. This can lead to situations where if the shopping list includes a book that we have a 0 for its QUANTITY, then the shopper still gets docked for the full price of the order but we only update all of the books in the list before the book with the 0 QUANTITY and not updating any of the books that come after. The recommended solution is to combine the two sub-functions increaseTotalSpent() and decreaseBoughtBooks() into the purchaseShoppingList() function and to check that the book is available first, then add the two UPDATE queries to the bigQuery string that will run if there is no errors up to that point at the end of the function.</w:t>
+              <w:t>Our current “</w:t>
+            </w:r>
+            <w:proofErr w:type="spellStart"/>
+            <w:r>
+              <w:rPr>
+                <w:rFonts w:ascii="Century Gothic" w:hAnsi="Century Gothic"/>
+                <w:color w:val="000000"/>
+                <w:sz w:val="18"/>
+                <w:szCs w:val="18"/>
+              </w:rPr>
+              <w:t>purchaseShoppingList</w:t>
+            </w:r>
+            <w:proofErr w:type="spellEnd"/>
+            <w:r>
+              <w:rPr>
+                <w:rFonts w:ascii="Century Gothic" w:hAnsi="Century Gothic"/>
+                <w:color w:val="000000"/>
+                <w:sz w:val="18"/>
+                <w:szCs w:val="18"/>
+              </w:rPr>
+              <w:t xml:space="preserve">()” function in the back-end handles the increasing of our TOTAL_SPENT and the decrease of our QUANTITY_ON_HAND in two separate sub-functions. This can lead to situations where if the shopping list includes a book that we have a 0 for its QUANTITY, then the shopper still gets docked for the full price of the order but we only update all of the books in the list before the book with the 0 QUANTITY and not updating any of the books that come after. The recommended solution is to combine the two sub-functions </w:t>
+            </w:r>
+            <w:proofErr w:type="spellStart"/>
+            <w:r>
+              <w:rPr>
+                <w:rFonts w:ascii="Century Gothic" w:hAnsi="Century Gothic"/>
+                <w:color w:val="000000"/>
+                <w:sz w:val="18"/>
+                <w:szCs w:val="18"/>
+              </w:rPr>
+              <w:t>increaseTotalSpent</w:t>
+            </w:r>
+            <w:proofErr w:type="spellEnd"/>
+            <w:r>
+              <w:rPr>
+                <w:rFonts w:ascii="Century Gothic" w:hAnsi="Century Gothic"/>
+                <w:color w:val="000000"/>
+                <w:sz w:val="18"/>
+                <w:szCs w:val="18"/>
+              </w:rPr>
+              <w:t xml:space="preserve">() and </w:t>
+            </w:r>
+            <w:proofErr w:type="spellStart"/>
+            <w:r>
+              <w:rPr>
+                <w:rFonts w:ascii="Century Gothic" w:hAnsi="Century Gothic"/>
+                <w:color w:val="000000"/>
+                <w:sz w:val="18"/>
+                <w:szCs w:val="18"/>
+              </w:rPr>
+              <w:t>decreaseBoughtBooks</w:t>
+            </w:r>
+            <w:proofErr w:type="spellEnd"/>
+            <w:r>
+              <w:rPr>
+                <w:rFonts w:ascii="Century Gothic" w:hAnsi="Century Gothic"/>
+                <w:color w:val="000000"/>
+                <w:sz w:val="18"/>
+                <w:szCs w:val="18"/>
+              </w:rPr>
+              <w:t xml:space="preserve">() into the </w:t>
+            </w:r>
+            <w:proofErr w:type="spellStart"/>
+            <w:r>
+              <w:rPr>
+                <w:rFonts w:ascii="Century Gothic" w:hAnsi="Century Gothic"/>
+                <w:color w:val="000000"/>
+                <w:sz w:val="18"/>
+                <w:szCs w:val="18"/>
+              </w:rPr>
+              <w:t>purchaseShoppingList</w:t>
+            </w:r>
+            <w:proofErr w:type="spellEnd"/>
+            <w:r>
+              <w:rPr>
+                <w:rFonts w:ascii="Century Gothic" w:hAnsi="Century Gothic"/>
+                <w:color w:val="000000"/>
+                <w:sz w:val="18"/>
+                <w:szCs w:val="18"/>
+              </w:rPr>
+              <w:t xml:space="preserve">() function and to check that the book is available first, then add the two UPDATE queries to the </w:t>
+            </w:r>
+            <w:proofErr w:type="spellStart"/>
+            <w:r>
+              <w:rPr>
+                <w:rFonts w:ascii="Century Gothic" w:hAnsi="Century Gothic"/>
+                <w:color w:val="000000"/>
+                <w:sz w:val="18"/>
+                <w:szCs w:val="18"/>
+              </w:rPr>
+              <w:t>bigQuery</w:t>
+            </w:r>
+            <w:proofErr w:type="spellEnd"/>
+            <w:r>
+              <w:rPr>
+                <w:rFonts w:ascii="Century Gothic" w:hAnsi="Century Gothic"/>
+                <w:color w:val="000000"/>
+                <w:sz w:val="18"/>
+                <w:szCs w:val="18"/>
+              </w:rPr>
+              <w:t xml:space="preserve"> string that will run if there is no errors up to that point at the end of the function.</w:t>
             </w:r>
           </w:p>
           <w:p>
@@ -12178,7 +12658,25 @@
                 <w:sz w:val="18"/>
                 <w:szCs w:val="18"/>
               </w:rPr>
-              <w:t>Our status bar at the bottom of the main window does show the number of books is listed in or inventory, but it does not update when we add any new books like when we add a new book record or change the Quantity on Hand for a book. These numbers need to automatically updated to properly reflect the actual values when they get updated. Current suggestion is to put the status bar on a timer that will periodically check the database’s current amounts, probably about every 5-15 seconds or so.</w:t>
+              <w:t xml:space="preserve">Our status bar at the bottom of the main window does show the number of books is listed in or inventory, but it does not update when we add any new books like when we add a new book record or change the Quantity on Hand for a book. These numbers need to </w:t>
+            </w:r>
+            <w:r>
+              <w:rPr>
+                <w:rFonts w:ascii="Century Gothic" w:hAnsi="Century Gothic"/>
+                <w:color w:val="000000"/>
+                <w:sz w:val="18"/>
+                <w:szCs w:val="18"/>
+              </w:rPr>
+              <w:t xml:space="preserve">be </w:t>
+            </w:r>
+            <w:r>
+              <w:rPr>
+                <w:rFonts w:ascii="Century Gothic" w:hAnsi="Century Gothic"/>
+                <w:color w:val="000000"/>
+                <w:sz w:val="18"/>
+                <w:szCs w:val="18"/>
+              </w:rPr>
+              <w:t>automatically updated to properly reflect the actual values when they get updated. Current suggestion is to put the status bar on a timer that will periodically check the database’s current amounts, probably about every 5-15 seconds or so.</w:t>
             </w:r>
           </w:p>
         </w:tc>

</xml_diff>